<commit_message>
DPD 1.1 - Second draft
Incorporated gathered requirements/information and expanded walkthroughs
</commit_message>
<xml_diff>
--- a/DPD - RPA Individual Project.docx
+++ b/DPD - RPA Individual Project.docx
@@ -223,7 +223,7 @@
           <w:sz w:val="32"/>
           <w:szCs w:val="32"/>
         </w:rPr>
-        <w:t>0</w:t>
+        <w:t>1</w:t>
       </w:r>
     </w:p>
     <w:p/>
@@ -376,7 +376,7 @@
                 <w:rFonts w:asciiTheme="majorHAnsi" w:eastAsia="Calibri" w:hAnsiTheme="majorHAnsi" w:cstheme="majorHAnsi"/>
                 <w:color w:val="auto"/>
               </w:rPr>
-              <w:t>9</w:t>
+              <w:t>8</w:t>
             </w:r>
             <w:r>
               <w:rPr>
@@ -474,8 +474,16 @@
             <w:pPr>
               <w:rPr>
                 <w:rFonts w:asciiTheme="majorHAnsi" w:eastAsia="Calibri" w:hAnsiTheme="majorHAnsi" w:cstheme="majorHAnsi"/>
+                <w:color w:val="auto"/>
               </w:rPr>
             </w:pPr>
+            <w:r>
+              <w:rPr>
+                <w:rFonts w:asciiTheme="majorHAnsi" w:eastAsia="Calibri" w:hAnsiTheme="majorHAnsi" w:cstheme="majorHAnsi"/>
+                <w:color w:val="auto"/>
+              </w:rPr>
+              <w:t>23/06/2020</w:t>
+            </w:r>
           </w:p>
         </w:tc>
         <w:tc>
@@ -490,6 +498,12 @@
                 <w:rFonts w:asciiTheme="majorHAnsi" w:eastAsia="Calibri" w:hAnsiTheme="majorHAnsi" w:cstheme="majorHAnsi"/>
               </w:rPr>
             </w:pPr>
+            <w:r>
+              <w:rPr>
+                <w:rFonts w:asciiTheme="majorHAnsi" w:eastAsia="Calibri" w:hAnsiTheme="majorHAnsi" w:cstheme="majorHAnsi"/>
+              </w:rPr>
+              <w:t>1.1</w:t>
+            </w:r>
           </w:p>
         </w:tc>
         <w:tc>
@@ -504,6 +518,54 @@
                 <w:rFonts w:asciiTheme="majorHAnsi" w:eastAsia="Calibri" w:hAnsiTheme="majorHAnsi" w:cstheme="majorHAnsi"/>
               </w:rPr>
             </w:pPr>
+            <w:r>
+              <w:rPr>
+                <w:rFonts w:asciiTheme="majorHAnsi" w:eastAsia="Calibri" w:hAnsiTheme="majorHAnsi" w:cstheme="majorHAnsi"/>
+              </w:rPr>
+              <w:t xml:space="preserve">Incorporated </w:t>
+            </w:r>
+            <w:r>
+              <w:rPr>
+                <w:rFonts w:asciiTheme="majorHAnsi" w:eastAsia="Calibri" w:hAnsiTheme="majorHAnsi" w:cstheme="majorHAnsi"/>
+              </w:rPr>
+              <w:t>g</w:t>
+            </w:r>
+            <w:r>
+              <w:rPr>
+                <w:rFonts w:asciiTheme="majorHAnsi" w:eastAsia="Calibri" w:hAnsiTheme="majorHAnsi" w:cstheme="majorHAnsi"/>
+              </w:rPr>
+              <w:t xml:space="preserve">athered </w:t>
+            </w:r>
+            <w:r>
+              <w:rPr>
+                <w:rFonts w:asciiTheme="majorHAnsi" w:eastAsia="Calibri" w:hAnsiTheme="majorHAnsi" w:cstheme="majorHAnsi"/>
+              </w:rPr>
+              <w:t>r</w:t>
+            </w:r>
+            <w:r>
+              <w:rPr>
+                <w:rFonts w:asciiTheme="majorHAnsi" w:eastAsia="Calibri" w:hAnsiTheme="majorHAnsi" w:cstheme="majorHAnsi"/>
+              </w:rPr>
+              <w:t>equirements/</w:t>
+            </w:r>
+            <w:r>
+              <w:rPr>
+                <w:rFonts w:asciiTheme="majorHAnsi" w:eastAsia="Calibri" w:hAnsiTheme="majorHAnsi" w:cstheme="majorHAnsi"/>
+              </w:rPr>
+              <w:t>i</w:t>
+            </w:r>
+            <w:r>
+              <w:rPr>
+                <w:rFonts w:asciiTheme="majorHAnsi" w:eastAsia="Calibri" w:hAnsiTheme="majorHAnsi" w:cstheme="majorHAnsi"/>
+              </w:rPr>
+              <w:t>nformation</w:t>
+            </w:r>
+            <w:r>
+              <w:rPr>
+                <w:rFonts w:asciiTheme="majorHAnsi" w:eastAsia="Calibri" w:hAnsiTheme="majorHAnsi" w:cstheme="majorHAnsi"/>
+              </w:rPr>
+              <w:t xml:space="preserve"> and expanded walkthroughs</w:t>
+            </w:r>
           </w:p>
         </w:tc>
         <w:tc>
@@ -518,6 +580,12 @@
                 <w:rFonts w:asciiTheme="majorHAnsi" w:eastAsia="Calibri" w:hAnsiTheme="majorHAnsi" w:cstheme="majorHAnsi"/>
               </w:rPr>
             </w:pPr>
+            <w:r>
+              <w:rPr>
+                <w:rFonts w:asciiTheme="majorHAnsi" w:eastAsia="Calibri" w:hAnsiTheme="majorHAnsi" w:cstheme="majorHAnsi"/>
+              </w:rPr>
+              <w:t>David Davenport</w:t>
+            </w:r>
           </w:p>
         </w:tc>
       </w:tr>
@@ -1407,7 +1475,21 @@
               <w:rPr>
                 <w:rFonts w:asciiTheme="majorHAnsi" w:eastAsia="Calibri" w:hAnsiTheme="majorHAnsi" w:cstheme="majorHAnsi"/>
               </w:rPr>
-              <w:t>, financial loss, embarrassment or loss of information</w:t>
+              <w:t xml:space="preserve">, financial loss, </w:t>
+            </w:r>
+            <w:proofErr w:type="gramStart"/>
+            <w:r>
+              <w:rPr>
+                <w:rFonts w:asciiTheme="majorHAnsi" w:eastAsia="Calibri" w:hAnsiTheme="majorHAnsi" w:cstheme="majorHAnsi"/>
+              </w:rPr>
+              <w:t>embarrassment</w:t>
+            </w:r>
+            <w:proofErr w:type="gramEnd"/>
+            <w:r>
+              <w:rPr>
+                <w:rFonts w:asciiTheme="majorHAnsi" w:eastAsia="Calibri" w:hAnsiTheme="majorHAnsi" w:cstheme="majorHAnsi"/>
+              </w:rPr>
+              <w:t xml:space="preserve"> or loss of information</w:t>
             </w:r>
           </w:p>
         </w:tc>
@@ -1521,7 +1603,7 @@
           <w:r>
             <w:fldChar w:fldCharType="separate"/>
           </w:r>
-          <w:hyperlink w:anchor="_Toc43826977" w:history="1">
+          <w:hyperlink w:anchor="_Toc43902119" w:history="1">
             <w:r>
               <w:rPr>
                 <w:rStyle w:val="Hyperlink"/>
@@ -1548,7 +1630,7 @@
                 <w:noProof/>
                 <w:webHidden/>
               </w:rPr>
-              <w:instrText xml:space="preserve"> PAGEREF _Toc43826977 \h </w:instrText>
+              <w:instrText xml:space="preserve"> PAGEREF _Toc43902119 \h </w:instrText>
             </w:r>
             <w:r>
               <w:rPr>
@@ -1592,7 +1674,7 @@
               <w:lang w:eastAsia="en-GB"/>
             </w:rPr>
           </w:pPr>
-          <w:hyperlink w:anchor="_Toc43826978" w:history="1">
+          <w:hyperlink w:anchor="_Toc43902120" w:history="1">
             <w:r>
               <w:rPr>
                 <w:rStyle w:val="Hyperlink"/>
@@ -1619,7 +1701,7 @@
                 <w:noProof/>
                 <w:webHidden/>
               </w:rPr>
-              <w:instrText xml:space="preserve"> PAGEREF _Toc43826978 \h </w:instrText>
+              <w:instrText xml:space="preserve"> PAGEREF _Toc43902120 \h </w:instrText>
             </w:r>
             <w:r>
               <w:rPr>
@@ -1663,7 +1745,7 @@
               <w:lang w:eastAsia="en-GB"/>
             </w:rPr>
           </w:pPr>
-          <w:hyperlink w:anchor="_Toc43826979" w:history="1">
+          <w:hyperlink w:anchor="_Toc43902121" w:history="1">
             <w:r>
               <w:rPr>
                 <w:rStyle w:val="Hyperlink"/>
@@ -1691,7 +1773,7 @@
                 <w:noProof/>
                 <w:webHidden/>
               </w:rPr>
-              <w:instrText xml:space="preserve"> PAGEREF _Toc43826979 \h </w:instrText>
+              <w:instrText xml:space="preserve"> PAGEREF _Toc43902121 \h </w:instrText>
             </w:r>
             <w:r>
               <w:rPr>
@@ -1735,7 +1817,7 @@
               <w:lang w:eastAsia="en-GB"/>
             </w:rPr>
           </w:pPr>
-          <w:hyperlink w:anchor="_Toc43826980" w:history="1">
+          <w:hyperlink w:anchor="_Toc43902122" w:history="1">
             <w:r>
               <w:rPr>
                 <w:rStyle w:val="Hyperlink"/>
@@ -1763,7 +1845,7 @@
                 <w:noProof/>
                 <w:webHidden/>
               </w:rPr>
-              <w:instrText xml:space="preserve"> PAGEREF _Toc43826980 \h </w:instrText>
+              <w:instrText xml:space="preserve"> PAGEREF _Toc43902122 \h </w:instrText>
             </w:r>
             <w:r>
               <w:rPr>
@@ -1807,7 +1889,7 @@
               <w:lang w:eastAsia="en-GB"/>
             </w:rPr>
           </w:pPr>
-          <w:hyperlink w:anchor="_Toc43826981" w:history="1">
+          <w:hyperlink w:anchor="_Toc43902123" w:history="1">
             <w:r>
               <w:rPr>
                 <w:rStyle w:val="Hyperlink"/>
@@ -1834,7 +1916,7 @@
                 <w:noProof/>
                 <w:webHidden/>
               </w:rPr>
-              <w:instrText xml:space="preserve"> PAGEREF _Toc43826981 \h </w:instrText>
+              <w:instrText xml:space="preserve"> PAGEREF _Toc43902123 \h </w:instrText>
             </w:r>
             <w:r>
               <w:rPr>
@@ -1878,7 +1960,7 @@
               <w:lang w:eastAsia="en-GB"/>
             </w:rPr>
           </w:pPr>
-          <w:hyperlink w:anchor="_Toc43826982" w:history="1">
+          <w:hyperlink w:anchor="_Toc43902124" w:history="1">
             <w:r>
               <w:rPr>
                 <w:rStyle w:val="Hyperlink"/>
@@ -1905,7 +1987,7 @@
                 <w:noProof/>
                 <w:webHidden/>
               </w:rPr>
-              <w:instrText xml:space="preserve"> PAGEREF _Toc43826982 \h </w:instrText>
+              <w:instrText xml:space="preserve"> PAGEREF _Toc43902124 \h </w:instrText>
             </w:r>
             <w:r>
               <w:rPr>
@@ -1949,7 +2031,7 @@
               <w:lang w:eastAsia="en-GB"/>
             </w:rPr>
           </w:pPr>
-          <w:hyperlink w:anchor="_Toc43826983" w:history="1">
+          <w:hyperlink w:anchor="_Toc43902125" w:history="1">
             <w:r>
               <w:rPr>
                 <w:rStyle w:val="Hyperlink"/>
@@ -1976,7 +2058,7 @@
                 <w:noProof/>
                 <w:webHidden/>
               </w:rPr>
-              <w:instrText xml:space="preserve"> PAGEREF _Toc43826983 \h </w:instrText>
+              <w:instrText xml:space="preserve"> PAGEREF _Toc43902125 \h </w:instrText>
             </w:r>
             <w:r>
               <w:rPr>
@@ -2020,7 +2102,7 @@
               <w:lang w:eastAsia="en-GB"/>
             </w:rPr>
           </w:pPr>
-          <w:hyperlink w:anchor="_Toc43826984" w:history="1">
+          <w:hyperlink w:anchor="_Toc43902126" w:history="1">
             <w:r>
               <w:rPr>
                 <w:rStyle w:val="Hyperlink"/>
@@ -2048,7 +2130,7 @@
                 <w:noProof/>
                 <w:webHidden/>
               </w:rPr>
-              <w:instrText xml:space="preserve"> PAGEREF _Toc43826984 \h </w:instrText>
+              <w:instrText xml:space="preserve"> PAGEREF _Toc43902126 \h </w:instrText>
             </w:r>
             <w:r>
               <w:rPr>
@@ -2092,7 +2174,7 @@
               <w:lang w:eastAsia="en-GB"/>
             </w:rPr>
           </w:pPr>
-          <w:hyperlink w:anchor="_Toc43826985" w:history="1">
+          <w:hyperlink w:anchor="_Toc43902127" w:history="1">
             <w:r>
               <w:rPr>
                 <w:rStyle w:val="Hyperlink"/>
@@ -2120,7 +2202,7 @@
                 <w:noProof/>
                 <w:webHidden/>
               </w:rPr>
-              <w:instrText xml:space="preserve"> PAGEREF _Toc43826985 \h </w:instrText>
+              <w:instrText xml:space="preserve"> PAGEREF _Toc43902127 \h </w:instrText>
             </w:r>
             <w:r>
               <w:rPr>
@@ -2140,7 +2222,7 @@
                 <w:noProof/>
                 <w:webHidden/>
               </w:rPr>
-              <w:t>9</w:t>
+              <w:t>8</w:t>
             </w:r>
             <w:r>
               <w:rPr>
@@ -2164,7 +2246,7 @@
               <w:lang w:eastAsia="en-GB"/>
             </w:rPr>
           </w:pPr>
-          <w:hyperlink w:anchor="_Toc43826986" w:history="1">
+          <w:hyperlink w:anchor="_Toc43902128" w:history="1">
             <w:r>
               <w:rPr>
                 <w:rStyle w:val="Hyperlink"/>
@@ -2192,7 +2274,7 @@
                 <w:noProof/>
                 <w:webHidden/>
               </w:rPr>
-              <w:instrText xml:space="preserve"> PAGEREF _Toc43826986 \h </w:instrText>
+              <w:instrText xml:space="preserve"> PAGEREF _Toc43902128 \h </w:instrText>
             </w:r>
             <w:r>
               <w:rPr>
@@ -2212,7 +2294,7 @@
                 <w:noProof/>
                 <w:webHidden/>
               </w:rPr>
-              <w:t>9</w:t>
+              <w:t>8</w:t>
             </w:r>
             <w:r>
               <w:rPr>
@@ -2236,7 +2318,7 @@
               <w:lang w:eastAsia="en-GB"/>
             </w:rPr>
           </w:pPr>
-          <w:hyperlink w:anchor="_Toc43826987" w:history="1">
+          <w:hyperlink w:anchor="_Toc43902129" w:history="1">
             <w:r>
               <w:rPr>
                 <w:rStyle w:val="Hyperlink"/>
@@ -2264,7 +2346,7 @@
                 <w:noProof/>
                 <w:webHidden/>
               </w:rPr>
-              <w:instrText xml:space="preserve"> PAGEREF _Toc43826987 \h </w:instrText>
+              <w:instrText xml:space="preserve"> PAGEREF _Toc43902129 \h </w:instrText>
             </w:r>
             <w:r>
               <w:rPr>
@@ -2308,7 +2390,7 @@
               <w:lang w:eastAsia="en-GB"/>
             </w:rPr>
           </w:pPr>
-          <w:hyperlink w:anchor="_Toc43826988" w:history="1">
+          <w:hyperlink w:anchor="_Toc43902130" w:history="1">
             <w:r>
               <w:rPr>
                 <w:rStyle w:val="Hyperlink"/>
@@ -2335,7 +2417,7 @@
                 <w:noProof/>
                 <w:webHidden/>
               </w:rPr>
-              <w:instrText xml:space="preserve"> PAGEREF _Toc43826988 \h </w:instrText>
+              <w:instrText xml:space="preserve"> PAGEREF _Toc43902130 \h </w:instrText>
             </w:r>
             <w:r>
               <w:rPr>
@@ -2379,7 +2461,7 @@
               <w:lang w:eastAsia="en-GB"/>
             </w:rPr>
           </w:pPr>
-          <w:hyperlink w:anchor="_Toc43826989" w:history="1">
+          <w:hyperlink w:anchor="_Toc43902131" w:history="1">
             <w:r>
               <w:rPr>
                 <w:rStyle w:val="Hyperlink"/>
@@ -2406,7 +2488,7 @@
                 <w:noProof/>
                 <w:webHidden/>
               </w:rPr>
-              <w:instrText xml:space="preserve"> PAGEREF _Toc43826989 \h </w:instrText>
+              <w:instrText xml:space="preserve"> PAGEREF _Toc43902131 \h </w:instrText>
             </w:r>
             <w:r>
               <w:rPr>
@@ -2426,7 +2508,7 @@
                 <w:noProof/>
                 <w:webHidden/>
               </w:rPr>
-              <w:t>10</w:t>
+              <w:t>9</w:t>
             </w:r>
             <w:r>
               <w:rPr>
@@ -2450,7 +2532,7 @@
               <w:lang w:eastAsia="en-GB"/>
             </w:rPr>
           </w:pPr>
-          <w:hyperlink w:anchor="_Toc43826990" w:history="1">
+          <w:hyperlink w:anchor="_Toc43902132" w:history="1">
             <w:r>
               <w:rPr>
                 <w:rStyle w:val="Hyperlink"/>
@@ -2477,7 +2559,7 @@
                 <w:noProof/>
                 <w:webHidden/>
               </w:rPr>
-              <w:instrText xml:space="preserve"> PAGEREF _Toc43826990 \h </w:instrText>
+              <w:instrText xml:space="preserve"> PAGEREF _Toc43902132 \h </w:instrText>
             </w:r>
             <w:r>
               <w:rPr>
@@ -2497,7 +2579,7 @@
                 <w:noProof/>
                 <w:webHidden/>
               </w:rPr>
-              <w:t>11</w:t>
+              <w:t>10</w:t>
             </w:r>
             <w:r>
               <w:rPr>
@@ -2521,7 +2603,7 @@
               <w:lang w:eastAsia="en-GB"/>
             </w:rPr>
           </w:pPr>
-          <w:hyperlink w:anchor="_Toc43826991" w:history="1">
+          <w:hyperlink w:anchor="_Toc43902133" w:history="1">
             <w:r>
               <w:rPr>
                 <w:rStyle w:val="Hyperlink"/>
@@ -2548,7 +2630,7 @@
                 <w:noProof/>
                 <w:webHidden/>
               </w:rPr>
-              <w:instrText xml:space="preserve"> PAGEREF _Toc43826991 \h </w:instrText>
+              <w:instrText xml:space="preserve"> PAGEREF _Toc43902133 \h </w:instrText>
             </w:r>
             <w:r>
               <w:rPr>
@@ -2568,7 +2650,7 @@
                 <w:noProof/>
                 <w:webHidden/>
               </w:rPr>
-              <w:t>11</w:t>
+              <w:t>10</w:t>
             </w:r>
             <w:r>
               <w:rPr>
@@ -2592,7 +2674,7 @@
               <w:lang w:eastAsia="en-GB"/>
             </w:rPr>
           </w:pPr>
-          <w:hyperlink w:anchor="_Toc43826992" w:history="1">
+          <w:hyperlink w:anchor="_Toc43902134" w:history="1">
             <w:r>
               <w:rPr>
                 <w:rStyle w:val="Hyperlink"/>
@@ -2619,7 +2701,7 @@
                 <w:noProof/>
                 <w:webHidden/>
               </w:rPr>
-              <w:instrText xml:space="preserve"> PAGEREF _Toc43826992 \h </w:instrText>
+              <w:instrText xml:space="preserve"> PAGEREF _Toc43902134 \h </w:instrText>
             </w:r>
             <w:r>
               <w:rPr>
@@ -2639,7 +2721,7 @@
                 <w:noProof/>
                 <w:webHidden/>
               </w:rPr>
-              <w:t>11</w:t>
+              <w:t>10</w:t>
             </w:r>
             <w:r>
               <w:rPr>
@@ -2663,7 +2745,7 @@
               <w:lang w:eastAsia="en-GB"/>
             </w:rPr>
           </w:pPr>
-          <w:hyperlink w:anchor="_Toc43826993" w:history="1">
+          <w:hyperlink w:anchor="_Toc43902135" w:history="1">
             <w:r>
               <w:rPr>
                 <w:rStyle w:val="Hyperlink"/>
@@ -2690,7 +2772,7 @@
                 <w:noProof/>
                 <w:webHidden/>
               </w:rPr>
-              <w:instrText xml:space="preserve"> PAGEREF _Toc43826993 \h </w:instrText>
+              <w:instrText xml:space="preserve"> PAGEREF _Toc43902135 \h </w:instrText>
             </w:r>
             <w:r>
               <w:rPr>
@@ -2710,7 +2792,7 @@
                 <w:noProof/>
                 <w:webHidden/>
               </w:rPr>
-              <w:t>11</w:t>
+              <w:t>10</w:t>
             </w:r>
             <w:r>
               <w:rPr>
@@ -2734,7 +2816,7 @@
               <w:lang w:eastAsia="en-GB"/>
             </w:rPr>
           </w:pPr>
-          <w:hyperlink w:anchor="_Toc43826994" w:history="1">
+          <w:hyperlink w:anchor="_Toc43902136" w:history="1">
             <w:r>
               <w:rPr>
                 <w:rStyle w:val="Hyperlink"/>
@@ -2761,7 +2843,7 @@
                 <w:noProof/>
                 <w:webHidden/>
               </w:rPr>
-              <w:instrText xml:space="preserve"> PAGEREF _Toc43826994 \h </w:instrText>
+              <w:instrText xml:space="preserve"> PAGEREF _Toc43902136 \h </w:instrText>
             </w:r>
             <w:r>
               <w:rPr>
@@ -2781,7 +2863,7 @@
                 <w:noProof/>
                 <w:webHidden/>
               </w:rPr>
-              <w:t>11</w:t>
+              <w:t>10</w:t>
             </w:r>
             <w:r>
               <w:rPr>
@@ -2805,7 +2887,7 @@
               <w:lang w:eastAsia="en-GB"/>
             </w:rPr>
           </w:pPr>
-          <w:hyperlink w:anchor="_Toc43826995" w:history="1">
+          <w:hyperlink w:anchor="_Toc43902137" w:history="1">
             <w:r>
               <w:rPr>
                 <w:rStyle w:val="Hyperlink"/>
@@ -2832,7 +2914,7 @@
                 <w:noProof/>
                 <w:webHidden/>
               </w:rPr>
-              <w:instrText xml:space="preserve"> PAGEREF _Toc43826995 \h </w:instrText>
+              <w:instrText xml:space="preserve"> PAGEREF _Toc43902137 \h </w:instrText>
             </w:r>
             <w:r>
               <w:rPr>
@@ -2876,7 +2958,7 @@
               <w:lang w:eastAsia="en-GB"/>
             </w:rPr>
           </w:pPr>
-          <w:hyperlink w:anchor="_Toc43826996" w:history="1">
+          <w:hyperlink w:anchor="_Toc43902138" w:history="1">
             <w:r>
               <w:rPr>
                 <w:rStyle w:val="Hyperlink"/>
@@ -2903,7 +2985,7 @@
                 <w:noProof/>
                 <w:webHidden/>
               </w:rPr>
-              <w:instrText xml:space="preserve"> PAGEREF _Toc43826996 \h </w:instrText>
+              <w:instrText xml:space="preserve"> PAGEREF _Toc43902138 \h </w:instrText>
             </w:r>
             <w:r>
               <w:rPr>
@@ -2947,7 +3029,7 @@
               <w:lang w:eastAsia="en-GB"/>
             </w:rPr>
           </w:pPr>
-          <w:hyperlink w:anchor="_Toc43826997" w:history="1">
+          <w:hyperlink w:anchor="_Toc43902139" w:history="1">
             <w:r>
               <w:rPr>
                 <w:rStyle w:val="Hyperlink"/>
@@ -2974,7 +3056,7 @@
                 <w:noProof/>
                 <w:webHidden/>
               </w:rPr>
-              <w:instrText xml:space="preserve"> PAGEREF _Toc43826997 \h </w:instrText>
+              <w:instrText xml:space="preserve"> PAGEREF _Toc43902139 \h </w:instrText>
             </w:r>
             <w:r>
               <w:rPr>
@@ -3018,7 +3100,7 @@
               <w:lang w:eastAsia="en-GB"/>
             </w:rPr>
           </w:pPr>
-          <w:hyperlink w:anchor="_Toc43826998" w:history="1">
+          <w:hyperlink w:anchor="_Toc43902140" w:history="1">
             <w:r>
               <w:rPr>
                 <w:rStyle w:val="Hyperlink"/>
@@ -3045,7 +3127,7 @@
                 <w:noProof/>
                 <w:webHidden/>
               </w:rPr>
-              <w:instrText xml:space="preserve"> PAGEREF _Toc43826998 \h </w:instrText>
+              <w:instrText xml:space="preserve"> PAGEREF _Toc43902140 \h </w:instrText>
             </w:r>
             <w:r>
               <w:rPr>
@@ -3065,7 +3147,7 @@
                 <w:noProof/>
                 <w:webHidden/>
               </w:rPr>
-              <w:t>11</w:t>
+              <w:t>12</w:t>
             </w:r>
             <w:r>
               <w:rPr>
@@ -3089,7 +3171,7 @@
               <w:lang w:eastAsia="en-GB"/>
             </w:rPr>
           </w:pPr>
-          <w:hyperlink w:anchor="_Toc43826999" w:history="1">
+          <w:hyperlink w:anchor="_Toc43902141" w:history="1">
             <w:r>
               <w:rPr>
                 <w:rStyle w:val="Hyperlink"/>
@@ -3116,7 +3198,7 @@
                 <w:noProof/>
                 <w:webHidden/>
               </w:rPr>
-              <w:instrText xml:space="preserve"> PAGEREF _Toc43826999 \h </w:instrText>
+              <w:instrText xml:space="preserve"> PAGEREF _Toc43902141 \h </w:instrText>
             </w:r>
             <w:r>
               <w:rPr>
@@ -3136,7 +3218,7 @@
                 <w:noProof/>
                 <w:webHidden/>
               </w:rPr>
-              <w:t>11</w:t>
+              <w:t>12</w:t>
             </w:r>
             <w:r>
               <w:rPr>
@@ -3160,7 +3242,7 @@
               <w:lang w:eastAsia="en-GB"/>
             </w:rPr>
           </w:pPr>
-          <w:hyperlink w:anchor="_Toc43827000" w:history="1">
+          <w:hyperlink w:anchor="_Toc43902142" w:history="1">
             <w:r>
               <w:rPr>
                 <w:rStyle w:val="Hyperlink"/>
@@ -3187,7 +3269,7 @@
                 <w:noProof/>
                 <w:webHidden/>
               </w:rPr>
-              <w:instrText xml:space="preserve"> PAGEREF _Toc43827000 \h </w:instrText>
+              <w:instrText xml:space="preserve"> PAGEREF _Toc43902142 \h </w:instrText>
             </w:r>
             <w:r>
               <w:rPr>
@@ -3207,7 +3289,7 @@
                 <w:noProof/>
                 <w:webHidden/>
               </w:rPr>
-              <w:t>11</w:t>
+              <w:t>12</w:t>
             </w:r>
             <w:r>
               <w:rPr>
@@ -3231,7 +3313,7 @@
               <w:lang w:eastAsia="en-GB"/>
             </w:rPr>
           </w:pPr>
-          <w:hyperlink w:anchor="_Toc43827001" w:history="1">
+          <w:hyperlink w:anchor="_Toc43902143" w:history="1">
             <w:r>
               <w:rPr>
                 <w:rStyle w:val="Hyperlink"/>
@@ -3258,7 +3340,7 @@
                 <w:noProof/>
                 <w:webHidden/>
               </w:rPr>
-              <w:instrText xml:space="preserve"> PAGEREF _Toc43827001 \h </w:instrText>
+              <w:instrText xml:space="preserve"> PAGEREF _Toc43902143 \h </w:instrText>
             </w:r>
             <w:r>
               <w:rPr>
@@ -3278,7 +3360,7 @@
                 <w:noProof/>
                 <w:webHidden/>
               </w:rPr>
-              <w:t>11</w:t>
+              <w:t>13</w:t>
             </w:r>
             <w:r>
               <w:rPr>
@@ -3302,7 +3384,7 @@
               <w:lang w:eastAsia="en-GB"/>
             </w:rPr>
           </w:pPr>
-          <w:hyperlink w:anchor="_Toc43827002" w:history="1">
+          <w:hyperlink w:anchor="_Toc43902144" w:history="1">
             <w:r>
               <w:rPr>
                 <w:rStyle w:val="Hyperlink"/>
@@ -3329,7 +3411,7 @@
                 <w:noProof/>
                 <w:webHidden/>
               </w:rPr>
-              <w:instrText xml:space="preserve"> PAGEREF _Toc43827002 \h </w:instrText>
+              <w:instrText xml:space="preserve"> PAGEREF _Toc43902144 \h </w:instrText>
             </w:r>
             <w:r>
               <w:rPr>
@@ -3349,7 +3431,7 @@
                 <w:noProof/>
                 <w:webHidden/>
               </w:rPr>
-              <w:t>12</w:t>
+              <w:t>13</w:t>
             </w:r>
             <w:r>
               <w:rPr>
@@ -3373,7 +3455,7 @@
               <w:lang w:eastAsia="en-GB"/>
             </w:rPr>
           </w:pPr>
-          <w:hyperlink w:anchor="_Toc43827003" w:history="1">
+          <w:hyperlink w:anchor="_Toc43902145" w:history="1">
             <w:r>
               <w:rPr>
                 <w:rStyle w:val="Hyperlink"/>
@@ -3400,7 +3482,7 @@
                 <w:noProof/>
                 <w:webHidden/>
               </w:rPr>
-              <w:instrText xml:space="preserve"> PAGEREF _Toc43827003 \h </w:instrText>
+              <w:instrText xml:space="preserve"> PAGEREF _Toc43902145 \h </w:instrText>
             </w:r>
             <w:r>
               <w:rPr>
@@ -3420,7 +3502,7 @@
                 <w:noProof/>
                 <w:webHidden/>
               </w:rPr>
-              <w:t>12</w:t>
+              <w:t>13</w:t>
             </w:r>
             <w:r>
               <w:rPr>
@@ -3444,7 +3526,7 @@
               <w:lang w:eastAsia="en-GB"/>
             </w:rPr>
           </w:pPr>
-          <w:hyperlink w:anchor="_Toc43827004" w:history="1">
+          <w:hyperlink w:anchor="_Toc43902146" w:history="1">
             <w:r>
               <w:rPr>
                 <w:rStyle w:val="Hyperlink"/>
@@ -3471,7 +3553,7 @@
                 <w:noProof/>
                 <w:webHidden/>
               </w:rPr>
-              <w:instrText xml:space="preserve"> PAGEREF _Toc43827004 \h </w:instrText>
+              <w:instrText xml:space="preserve"> PAGEREF _Toc43902146 \h </w:instrText>
             </w:r>
             <w:r>
               <w:rPr>
@@ -3491,7 +3573,7 @@
                 <w:noProof/>
                 <w:webHidden/>
               </w:rPr>
-              <w:t>12</w:t>
+              <w:t>13</w:t>
             </w:r>
             <w:r>
               <w:rPr>
@@ -3515,7 +3597,7 @@
               <w:lang w:eastAsia="en-GB"/>
             </w:rPr>
           </w:pPr>
-          <w:hyperlink w:anchor="_Toc43827005" w:history="1">
+          <w:hyperlink w:anchor="_Toc43902147" w:history="1">
             <w:r>
               <w:rPr>
                 <w:rStyle w:val="Hyperlink"/>
@@ -3542,7 +3624,7 @@
                 <w:noProof/>
                 <w:webHidden/>
               </w:rPr>
-              <w:instrText xml:space="preserve"> PAGEREF _Toc43827005 \h </w:instrText>
+              <w:instrText xml:space="preserve"> PAGEREF _Toc43902147 \h </w:instrText>
             </w:r>
             <w:r>
               <w:rPr>
@@ -3562,7 +3644,7 @@
                 <w:noProof/>
                 <w:webHidden/>
               </w:rPr>
-              <w:t>12</w:t>
+              <w:t>13</w:t>
             </w:r>
             <w:r>
               <w:rPr>
@@ -3586,7 +3668,7 @@
               <w:lang w:eastAsia="en-GB"/>
             </w:rPr>
           </w:pPr>
-          <w:hyperlink w:anchor="_Toc43827006" w:history="1">
+          <w:hyperlink w:anchor="_Toc43902148" w:history="1">
             <w:r>
               <w:rPr>
                 <w:rStyle w:val="Hyperlink"/>
@@ -3613,7 +3695,7 @@
                 <w:noProof/>
                 <w:webHidden/>
               </w:rPr>
-              <w:instrText xml:space="preserve"> PAGEREF _Toc43827006 \h </w:instrText>
+              <w:instrText xml:space="preserve"> PAGEREF _Toc43902148 \h </w:instrText>
             </w:r>
             <w:r>
               <w:rPr>
@@ -3633,7 +3715,7 @@
                 <w:noProof/>
                 <w:webHidden/>
               </w:rPr>
-              <w:t>12</w:t>
+              <w:t>13</w:t>
             </w:r>
             <w:r>
               <w:rPr>
@@ -3657,7 +3739,7 @@
               <w:lang w:eastAsia="en-GB"/>
             </w:rPr>
           </w:pPr>
-          <w:hyperlink w:anchor="_Toc43827007" w:history="1">
+          <w:hyperlink w:anchor="_Toc43902149" w:history="1">
             <w:r>
               <w:rPr>
                 <w:rStyle w:val="Hyperlink"/>
@@ -3684,7 +3766,7 @@
                 <w:noProof/>
                 <w:webHidden/>
               </w:rPr>
-              <w:instrText xml:space="preserve"> PAGEREF _Toc43827007 \h </w:instrText>
+              <w:instrText xml:space="preserve"> PAGEREF _Toc43902149 \h </w:instrText>
             </w:r>
             <w:r>
               <w:rPr>
@@ -3704,7 +3786,7 @@
                 <w:noProof/>
                 <w:webHidden/>
               </w:rPr>
-              <w:t>12</w:t>
+              <w:t>14</w:t>
             </w:r>
             <w:r>
               <w:rPr>
@@ -3728,7 +3810,7 @@
               <w:lang w:eastAsia="en-GB"/>
             </w:rPr>
           </w:pPr>
-          <w:hyperlink w:anchor="_Toc43827008" w:history="1">
+          <w:hyperlink w:anchor="_Toc43902150" w:history="1">
             <w:r>
               <w:rPr>
                 <w:rStyle w:val="Hyperlink"/>
@@ -3755,7 +3837,7 @@
                 <w:noProof/>
                 <w:webHidden/>
               </w:rPr>
-              <w:instrText xml:space="preserve"> PAGEREF _Toc43827008 \h </w:instrText>
+              <w:instrText xml:space="preserve"> PAGEREF _Toc43902150 \h </w:instrText>
             </w:r>
             <w:r>
               <w:rPr>
@@ -3775,7 +3857,7 @@
                 <w:noProof/>
                 <w:webHidden/>
               </w:rPr>
-              <w:t>12</w:t>
+              <w:t>14</w:t>
             </w:r>
             <w:r>
               <w:rPr>
@@ -3799,7 +3881,7 @@
               <w:lang w:eastAsia="en-GB"/>
             </w:rPr>
           </w:pPr>
-          <w:hyperlink w:anchor="_Toc43827009" w:history="1">
+          <w:hyperlink w:anchor="_Toc43902151" w:history="1">
             <w:r>
               <w:rPr>
                 <w:rStyle w:val="Hyperlink"/>
@@ -3826,7 +3908,7 @@
                 <w:noProof/>
                 <w:webHidden/>
               </w:rPr>
-              <w:instrText xml:space="preserve"> PAGEREF _Toc43827009 \h </w:instrText>
+              <w:instrText xml:space="preserve"> PAGEREF _Toc43902151 \h </w:instrText>
             </w:r>
             <w:r>
               <w:rPr>
@@ -3846,7 +3928,7 @@
                 <w:noProof/>
                 <w:webHidden/>
               </w:rPr>
-              <w:t>12</w:t>
+              <w:t>14</w:t>
             </w:r>
             <w:r>
               <w:rPr>
@@ -3870,7 +3952,7 @@
               <w:lang w:eastAsia="en-GB"/>
             </w:rPr>
           </w:pPr>
-          <w:hyperlink w:anchor="_Toc43827010" w:history="1">
+          <w:hyperlink w:anchor="_Toc43902152" w:history="1">
             <w:r>
               <w:rPr>
                 <w:rStyle w:val="Hyperlink"/>
@@ -3897,7 +3979,7 @@
                 <w:noProof/>
                 <w:webHidden/>
               </w:rPr>
-              <w:instrText xml:space="preserve"> PAGEREF _Toc43827010 \h </w:instrText>
+              <w:instrText xml:space="preserve"> PAGEREF _Toc43902152 \h </w:instrText>
             </w:r>
             <w:r>
               <w:rPr>
@@ -3917,7 +3999,7 @@
                 <w:noProof/>
                 <w:webHidden/>
               </w:rPr>
-              <w:t>12</w:t>
+              <w:t>14</w:t>
             </w:r>
             <w:r>
               <w:rPr>
@@ -3941,7 +4023,7 @@
               <w:lang w:eastAsia="en-GB"/>
             </w:rPr>
           </w:pPr>
-          <w:hyperlink w:anchor="_Toc43827011" w:history="1">
+          <w:hyperlink w:anchor="_Toc43902153" w:history="1">
             <w:r>
               <w:rPr>
                 <w:rStyle w:val="Hyperlink"/>
@@ -3968,7 +4050,7 @@
                 <w:noProof/>
                 <w:webHidden/>
               </w:rPr>
-              <w:instrText xml:space="preserve"> PAGEREF _Toc43827011 \h </w:instrText>
+              <w:instrText xml:space="preserve"> PAGEREF _Toc43902153 \h </w:instrText>
             </w:r>
             <w:r>
               <w:rPr>
@@ -3988,7 +4070,7 @@
                 <w:noProof/>
                 <w:webHidden/>
               </w:rPr>
-              <w:t>12</w:t>
+              <w:t>14</w:t>
             </w:r>
             <w:r>
               <w:rPr>
@@ -4012,7 +4094,7 @@
               <w:lang w:eastAsia="en-GB"/>
             </w:rPr>
           </w:pPr>
-          <w:hyperlink w:anchor="_Toc43827012" w:history="1">
+          <w:hyperlink w:anchor="_Toc43902154" w:history="1">
             <w:r>
               <w:rPr>
                 <w:rStyle w:val="Hyperlink"/>
@@ -4039,7 +4121,7 @@
                 <w:noProof/>
                 <w:webHidden/>
               </w:rPr>
-              <w:instrText xml:space="preserve"> PAGEREF _Toc43827012 \h </w:instrText>
+              <w:instrText xml:space="preserve"> PAGEREF _Toc43902154 \h </w:instrText>
             </w:r>
             <w:r>
               <w:rPr>
@@ -4059,7 +4141,7 @@
                 <w:noProof/>
                 <w:webHidden/>
               </w:rPr>
-              <w:t>14</w:t>
+              <w:t>15</w:t>
             </w:r>
             <w:r>
               <w:rPr>
@@ -4083,7 +4165,7 @@
               <w:lang w:eastAsia="en-GB"/>
             </w:rPr>
           </w:pPr>
-          <w:hyperlink w:anchor="_Toc43827013" w:history="1">
+          <w:hyperlink w:anchor="_Toc43902155" w:history="1">
             <w:r>
               <w:rPr>
                 <w:rStyle w:val="Hyperlink"/>
@@ -4110,7 +4192,7 @@
                 <w:noProof/>
                 <w:webHidden/>
               </w:rPr>
-              <w:instrText xml:space="preserve"> PAGEREF _Toc43827013 \h </w:instrText>
+              <w:instrText xml:space="preserve"> PAGEREF _Toc43902155 \h </w:instrText>
             </w:r>
             <w:r>
               <w:rPr>
@@ -4171,7 +4253,7 @@
       <w:pPr>
         <w:pStyle w:val="Heading1"/>
       </w:pPr>
-      <w:bookmarkStart w:id="3" w:name="_Toc43826977"/>
+      <w:bookmarkStart w:id="3" w:name="_Toc43902119"/>
       <w:r>
         <w:lastRenderedPageBreak/>
         <w:t>1 Introduction</w:t>
@@ -4514,22 +4596,40 @@
           <w:color w:val="212529"/>
           <w:lang w:eastAsia="en-GB"/>
         </w:rPr>
-        <w:t xml:space="preserve">e hope to automate the majority of </w:t>
-      </w:r>
+        <w:t xml:space="preserve">e hope to automate </w:t>
+      </w:r>
+      <w:proofErr w:type="gramStart"/>
       <w:r>
         <w:rPr>
           <w:rFonts w:ascii="Calibri Light" w:eastAsia="Times New Roman" w:hAnsi="Calibri Light" w:cs="Calibri Light"/>
           <w:color w:val="212529"/>
           <w:lang w:eastAsia="en-GB"/>
         </w:rPr>
-        <w:t>backend administration</w:t>
-      </w:r>
+        <w:t>the majority of</w:t>
+      </w:r>
+      <w:proofErr w:type="gramEnd"/>
       <w:r>
         <w:rPr>
           <w:rFonts w:ascii="Calibri Light" w:eastAsia="Times New Roman" w:hAnsi="Calibri Light" w:cs="Calibri Light"/>
           <w:color w:val="212529"/>
           <w:lang w:eastAsia="en-GB"/>
         </w:rPr>
+        <w:t xml:space="preserve"> </w:t>
+      </w:r>
+      <w:r>
+        <w:rPr>
+          <w:rFonts w:ascii="Calibri Light" w:eastAsia="Times New Roman" w:hAnsi="Calibri Light" w:cs="Calibri Light"/>
+          <w:color w:val="212529"/>
+          <w:lang w:eastAsia="en-GB"/>
+        </w:rPr>
+        <w:t>backend administration</w:t>
+      </w:r>
+      <w:r>
+        <w:rPr>
+          <w:rFonts w:ascii="Calibri Light" w:eastAsia="Times New Roman" w:hAnsi="Calibri Light" w:cs="Calibri Light"/>
+          <w:color w:val="212529"/>
+          <w:lang w:eastAsia="en-GB"/>
+        </w:rPr>
         <w:t>, in order to free up the development team to improve the app and work on other ongoing projects.</w:t>
       </w:r>
     </w:p>
@@ -4537,7 +4637,7 @@
       <w:pPr>
         <w:pStyle w:val="Heading1"/>
       </w:pPr>
-      <w:bookmarkStart w:id="4" w:name="_Toc43826978"/>
+      <w:bookmarkStart w:id="4" w:name="_Toc43902120"/>
       <w:r>
         <w:rPr>
           <w:caps w:val="0"/>
@@ -4568,17 +4668,17 @@
           <w:lang w:eastAsia="zh-CN"/>
         </w:rPr>
       </w:pPr>
-      <w:bookmarkStart w:id="5" w:name="_Toc43826979"/>
-      <w:bookmarkStart w:id="6" w:name="_Toc449536182"/>
-      <w:bookmarkStart w:id="7" w:name="_Toc465762661"/>
-      <w:bookmarkStart w:id="8" w:name="_Toc479683549"/>
+      <w:bookmarkStart w:id="5" w:name="_Toc449536182"/>
+      <w:bookmarkStart w:id="6" w:name="_Toc465762661"/>
+      <w:bookmarkStart w:id="7" w:name="_Toc479683549"/>
+      <w:bookmarkStart w:id="8" w:name="_Toc43902121"/>
       <w:r>
         <w:rPr>
           <w:lang w:eastAsia="zh-CN"/>
         </w:rPr>
         <w:t>2.1 Overview</w:t>
       </w:r>
-      <w:bookmarkEnd w:id="5"/>
+      <w:bookmarkEnd w:id="8"/>
     </w:p>
     <w:p>
       <w:pPr>
@@ -5451,7 +5551,12 @@
           <w:lang w:eastAsia="zh-CN"/>
         </w:rPr>
       </w:pPr>
-      <w:r>
+    </w:p>
+    <w:p>
+      <w:pPr>
+        <w:tabs>
+          <w:tab w:val="left" w:pos="5235"/>
+        </w:tabs>
         <w:rPr>
           <w:rFonts w:ascii="Calibri Light" w:hAnsi="Calibri Light"/>
           <w:i/>
@@ -5459,8 +5564,7 @@
           <w:szCs w:val="16"/>
           <w:lang w:eastAsia="zh-CN"/>
         </w:rPr>
-        <w:t xml:space="preserve">Acronyms </w:t>
-      </w:r>
+      </w:pPr>
       <w:r>
         <w:rPr>
           <w:rFonts w:ascii="Calibri Light" w:hAnsi="Calibri Light"/>
@@ -5469,7 +5573,7 @@
           <w:szCs w:val="16"/>
           <w:lang w:eastAsia="zh-CN"/>
         </w:rPr>
-        <w:t>–</w:t>
+        <w:t xml:space="preserve">Acronyms </w:t>
       </w:r>
       <w:r>
         <w:rPr>
@@ -5479,7 +5583,7 @@
           <w:szCs w:val="16"/>
           <w:lang w:eastAsia="zh-CN"/>
         </w:rPr>
-        <w:t xml:space="preserve"> </w:t>
+        <w:t>–</w:t>
       </w:r>
       <w:r>
         <w:rPr>
@@ -5489,11 +5593,9 @@
           <w:szCs w:val="16"/>
           <w:lang w:eastAsia="zh-CN"/>
         </w:rPr>
-        <w:t>PDF = Portable Document Format</w:t>
-      </w:r>
-    </w:p>
-    <w:p>
-      <w:pPr>
+        <w:t xml:space="preserve"> </w:t>
+      </w:r>
+      <w:r>
         <w:rPr>
           <w:rFonts w:ascii="Calibri Light" w:hAnsi="Calibri Light"/>
           <w:i/>
@@ -5501,8 +5603,11 @@
           <w:szCs w:val="16"/>
           <w:lang w:eastAsia="zh-CN"/>
         </w:rPr>
-      </w:pPr>
-      <w:r>
+        <w:t>PDF = Portable Document Format</w:t>
+      </w:r>
+    </w:p>
+    <w:p>
+      <w:pPr>
         <w:rPr>
           <w:rFonts w:ascii="Calibri Light" w:hAnsi="Calibri Light"/>
           <w:i/>
@@ -5510,6 +5615,15 @@
           <w:szCs w:val="16"/>
           <w:lang w:eastAsia="zh-CN"/>
         </w:rPr>
+      </w:pPr>
+      <w:r>
+        <w:rPr>
+          <w:rFonts w:ascii="Calibri Light" w:hAnsi="Calibri Light"/>
+          <w:i/>
+          <w:sz w:val="16"/>
+          <w:szCs w:val="16"/>
+          <w:lang w:eastAsia="zh-CN"/>
+        </w:rPr>
         <w:br w:type="page"/>
       </w:r>
     </w:p>
@@ -5520,7 +5634,7 @@
           <w:lang w:eastAsia="zh-CN"/>
         </w:rPr>
       </w:pPr>
-      <w:bookmarkStart w:id="9" w:name="_Toc43826980"/>
+      <w:bookmarkStart w:id="9" w:name="_Toc43902122"/>
       <w:r>
         <w:rPr>
           <w:lang w:eastAsia="zh-CN"/>
@@ -5719,7 +5833,7 @@
       <w:pPr>
         <w:pStyle w:val="Heading1"/>
       </w:pPr>
-      <w:bookmarkStart w:id="10" w:name="_Toc43826981"/>
+      <w:bookmarkStart w:id="10" w:name="_Toc43902123"/>
       <w:r>
         <w:lastRenderedPageBreak/>
         <w:t>3</w:t>
@@ -5742,7 +5856,7 @@
       <w:pPr>
         <w:pStyle w:val="Heading2"/>
       </w:pPr>
-      <w:bookmarkStart w:id="11" w:name="_Toc43826982"/>
+      <w:bookmarkStart w:id="11" w:name="_Toc43902124"/>
       <w:r>
         <w:t>3</w:t>
       </w:r>
@@ -5977,7 +6091,7 @@
         </w:numPr>
       </w:pPr>
       <w:r>
-        <w:t>Log new registration</w:t>
+        <w:t>Reply to user email with confirmation of registration (or notification of failure)</w:t>
       </w:r>
     </w:p>
     <w:p>
@@ -5989,10 +6103,7 @@
         </w:numPr>
       </w:pPr>
       <w:r>
-        <w:t>Reply to user email with confirmation of registration</w:t>
-      </w:r>
-      <w:r>
-        <w:t xml:space="preserve"> (or notification of failure)</w:t>
+        <w:t>Log new registration</w:t>
       </w:r>
     </w:p>
     <w:p>
@@ -6117,7 +6228,7 @@
         </w:numPr>
       </w:pPr>
       <w:r>
-        <w:t>Log user data interaction</w:t>
+        <w:t>Reply to user email with confirmation of request completion (or notification of failure)</w:t>
       </w:r>
     </w:p>
     <w:p>
@@ -6129,10 +6240,7 @@
         </w:numPr>
       </w:pPr>
       <w:r>
-        <w:t xml:space="preserve">Reply to user email with confirmation of </w:t>
-      </w:r>
-      <w:r>
-        <w:t>request completion (or notification of failure)</w:t>
+        <w:t>Log user data interaction</w:t>
       </w:r>
     </w:p>
     <w:p>
@@ -6180,7 +6288,15 @@
         <w:t xml:space="preserve"> The </w:t>
       </w:r>
       <w:r>
-        <w:t xml:space="preserve">robot could be scheduled to run at a particular time </w:t>
+        <w:t xml:space="preserve">robot could be scheduled to run at a </w:t>
+      </w:r>
+      <w:proofErr w:type="gramStart"/>
+      <w:r>
+        <w:t>particular time</w:t>
+      </w:r>
+      <w:proofErr w:type="gramEnd"/>
+      <w:r>
+        <w:t xml:space="preserve"> </w:t>
       </w:r>
       <w:r>
         <w:t>s</w:t>
@@ -6326,7 +6442,7 @@
         </w:rPr>
       </w:pPr>
       <w:r>
-        <w:t>Log content and user details</w:t>
+        <w:t>Send content to user’s registered email</w:t>
       </w:r>
     </w:p>
     <w:p>
@@ -6342,10 +6458,7 @@
         </w:rPr>
       </w:pPr>
       <w:r>
-        <w:t xml:space="preserve">Send </w:t>
-      </w:r>
-      <w:r>
-        <w:t>content to user’s registered email</w:t>
+        <w:t>Log content and user details</w:t>
       </w:r>
     </w:p>
     <w:p>
@@ -6360,43 +6473,27 @@
           <w:b/>
           <w:bCs/>
         </w:rPr>
-        <w:br w:type="page"/>
-      </w:r>
-    </w:p>
-    <w:p>
-      <w:pPr>
+        <w:t xml:space="preserve">Process 3 </w:t>
+      </w:r>
+      <w:r>
         <w:rPr>
           <w:b/>
           <w:bCs/>
         </w:rPr>
-      </w:pPr>
+        <w:t>–</w:t>
+      </w:r>
       <w:r>
         <w:rPr>
           <w:b/>
           <w:bCs/>
         </w:rPr>
-        <w:lastRenderedPageBreak/>
-        <w:t xml:space="preserve">Process 3 </w:t>
+        <w:t xml:space="preserve"> </w:t>
       </w:r>
       <w:r>
         <w:rPr>
           <w:b/>
           <w:bCs/>
         </w:rPr>
-        <w:t>–</w:t>
-      </w:r>
-      <w:r>
-        <w:rPr>
-          <w:b/>
-          <w:bCs/>
-        </w:rPr>
-        <w:t xml:space="preserve"> </w:t>
-      </w:r>
-      <w:r>
-        <w:rPr>
-          <w:b/>
-          <w:bCs/>
-        </w:rPr>
         <w:t>Reporting</w:t>
       </w:r>
     </w:p>
@@ -6417,8 +6514,13 @@
         <w:t xml:space="preserve"> or scheduled to </w:t>
       </w:r>
       <w:r>
-        <w:t>produce daily reports at a particular time</w:t>
-      </w:r>
+        <w:t xml:space="preserve">produce daily reports at a </w:t>
+      </w:r>
+      <w:proofErr w:type="gramStart"/>
+      <w:r>
+        <w:t>particular time</w:t>
+      </w:r>
+      <w:proofErr w:type="gramEnd"/>
       <w:r>
         <w:t>.</w:t>
       </w:r>
@@ -6522,6 +6624,7 @@
         </w:numPr>
       </w:pPr>
       <w:r>
+        <w:lastRenderedPageBreak/>
         <w:t xml:space="preserve">The report is sent to </w:t>
       </w:r>
       <w:r>
@@ -6556,7 +6659,7 @@
           <w:noProof/>
         </w:rPr>
       </w:pPr>
-      <w:bookmarkStart w:id="12" w:name="_Toc43826983"/>
+      <w:bookmarkStart w:id="12" w:name="_Toc43902125"/>
       <w:r>
         <w:rPr>
           <w:noProof/>
@@ -6610,7 +6713,7 @@
           <w:rFonts w:eastAsia="Times New Roman"/>
         </w:rPr>
       </w:pPr>
-      <w:bookmarkStart w:id="13" w:name="_Toc43826984"/>
+      <w:bookmarkStart w:id="13" w:name="_Toc43902126"/>
       <w:r>
         <w:rPr>
           <w:rFonts w:eastAsia="Times New Roman"/>
@@ -6635,9 +6738,9 @@
         </w:rPr>
         <w:t>Target Systems</w:t>
       </w:r>
+      <w:bookmarkEnd w:id="5"/>
       <w:bookmarkEnd w:id="6"/>
       <w:bookmarkEnd w:id="7"/>
-      <w:bookmarkEnd w:id="8"/>
       <w:r>
         <w:rPr>
           <w:rFonts w:eastAsia="Times New Roman"/>
@@ -7008,7 +7111,21 @@
               <w:rPr>
                 <w:rFonts w:cs="Calibri Light"/>
               </w:rPr>
-              <w:t>trieve preferences and email addresses for aggregation and distribution</w:t>
+              <w:t xml:space="preserve">trieve </w:t>
+            </w:r>
+            <w:proofErr w:type="gramStart"/>
+            <w:r>
+              <w:rPr>
+                <w:rFonts w:cs="Calibri Light"/>
+              </w:rPr>
+              <w:t>preferences</w:t>
+            </w:r>
+            <w:proofErr w:type="gramEnd"/>
+            <w:r>
+              <w:rPr>
+                <w:rFonts w:cs="Calibri Light"/>
+              </w:rPr>
+              <w:t xml:space="preserve"> and email addresses for aggregation and distribution</w:t>
             </w:r>
             <w:r>
               <w:rPr>
@@ -7369,32 +7486,16 @@
     </w:p>
     <w:p>
       <w:pPr>
+        <w:pStyle w:val="Heading2"/>
         <w:rPr>
           <w:rFonts w:eastAsia="Times New Roman"/>
-          <w:caps/>
-          <w:spacing w:val="15"/>
-        </w:rPr>
-      </w:pPr>
+        </w:rPr>
+      </w:pPr>
+      <w:bookmarkStart w:id="14" w:name="_Toc43902127"/>
       <w:r>
         <w:rPr>
           <w:rFonts w:eastAsia="Times New Roman"/>
         </w:rPr>
-        <w:br w:type="page"/>
-      </w:r>
-    </w:p>
-    <w:p>
-      <w:pPr>
-        <w:pStyle w:val="Heading2"/>
-        <w:rPr>
-          <w:rFonts w:eastAsia="Times New Roman"/>
-        </w:rPr>
-      </w:pPr>
-      <w:bookmarkStart w:id="14" w:name="_Toc43826985"/>
-      <w:r>
-        <w:rPr>
-          <w:rFonts w:eastAsia="Times New Roman"/>
-        </w:rPr>
-        <w:lastRenderedPageBreak/>
         <w:t>3</w:t>
       </w:r>
       <w:r>
@@ -7454,7 +7555,7 @@
           <w:rFonts w:eastAsia="Times New Roman"/>
         </w:rPr>
       </w:pPr>
-      <w:bookmarkStart w:id="15" w:name="_Toc43826986"/>
+      <w:bookmarkStart w:id="15" w:name="_Toc43902128"/>
       <w:r>
         <w:rPr>
           <w:rFonts w:eastAsia="Times New Roman"/>
@@ -7726,6 +7827,7 @@
                 <w:rFonts w:cstheme="minorHAnsi"/>
                 <w:lang w:eastAsia="zh-CN"/>
               </w:rPr>
+              <w:lastRenderedPageBreak/>
               <w:t>How many websites’ content must be aggregated?</w:t>
             </w:r>
           </w:p>
@@ -7800,14 +7902,28 @@
                 <w:rFonts w:cstheme="minorHAnsi"/>
                 <w:lang w:eastAsia="zh-CN"/>
               </w:rPr>
-              <w:t>Varied (</w:t>
+              <w:t xml:space="preserve">Daily or Weekdays Only </w:t>
             </w:r>
             <w:r>
               <w:rPr>
                 <w:rFonts w:cstheme="minorHAnsi"/>
                 <w:lang w:eastAsia="zh-CN"/>
               </w:rPr>
-              <w:t>predominantly daily)</w:t>
+              <w:t>(</w:t>
+            </w:r>
+            <w:r>
+              <w:rPr>
+                <w:rFonts w:cstheme="minorHAnsi"/>
+                <w:lang w:eastAsia="zh-CN"/>
+              </w:rPr>
+              <w:t xml:space="preserve">Potential </w:t>
+            </w:r>
+            <w:r>
+              <w:rPr>
+                <w:rFonts w:cstheme="minorHAnsi"/>
+                <w:lang w:eastAsia="zh-CN"/>
+              </w:rPr>
+              <w:t>to expand options to include Weekly)</w:t>
             </w:r>
           </w:p>
         </w:tc>
@@ -7857,7 +7973,49 @@
                 <w:rFonts w:cstheme="minorHAnsi"/>
                 <w:lang w:eastAsia="zh-CN"/>
               </w:rPr>
+              <w:t xml:space="preserve">Ideally </w:t>
+            </w:r>
+            <w:r>
+              <w:rPr>
+                <w:rFonts w:cstheme="minorHAnsi"/>
+                <w:lang w:eastAsia="zh-CN"/>
+              </w:rPr>
               <w:t>Daily</w:t>
+            </w:r>
+            <w:r>
+              <w:rPr>
+                <w:rFonts w:cstheme="minorHAnsi"/>
+                <w:lang w:eastAsia="zh-CN"/>
+              </w:rPr>
+              <w:t xml:space="preserve">, </w:t>
+            </w:r>
+            <w:r>
+              <w:rPr>
+                <w:rFonts w:cstheme="minorHAnsi"/>
+                <w:lang w:eastAsia="zh-CN"/>
+              </w:rPr>
+              <w:t>but currently reporting is</w:t>
+            </w:r>
+            <w:r>
+              <w:rPr>
+                <w:rFonts w:cstheme="minorHAnsi"/>
+                <w:lang w:eastAsia="zh-CN"/>
+              </w:rPr>
+              <w:t xml:space="preserve"> only done</w:t>
+            </w:r>
+            <w:r>
+              <w:rPr>
+                <w:rFonts w:cstheme="minorHAnsi"/>
+                <w:lang w:eastAsia="zh-CN"/>
+              </w:rPr>
+              <w:t xml:space="preserve"> sporadic</w:t>
+            </w:r>
+            <w:r>
+              <w:rPr>
+                <w:rFonts w:cstheme="minorHAnsi"/>
+                <w:lang w:eastAsia="zh-CN"/>
+              </w:rPr>
+              <w:t>ally</w:t>
             </w:r>
           </w:p>
         </w:tc>
@@ -8281,7 +8439,7 @@
           <w:lang w:eastAsia="zh-CN"/>
         </w:rPr>
       </w:pPr>
-      <w:bookmarkStart w:id="16" w:name="_Toc43826987"/>
+      <w:bookmarkStart w:id="16" w:name="_Toc43902129"/>
       <w:r>
         <w:rPr>
           <w:rFonts w:eastAsia="Times New Roman"/>
@@ -8328,28 +8486,56 @@
           <w:rFonts w:ascii="Calibri" w:hAnsi="Calibri" w:cs="Calibri"/>
           <w:lang w:eastAsia="zh-CN"/>
         </w:rPr>
-        <w:t xml:space="preserve">gistration requests can be received any time but will only </w:t>
+        <w:t xml:space="preserve">gistration requests can be received any </w:t>
       </w:r>
       <w:r>
         <w:rPr>
           <w:rFonts w:ascii="Calibri" w:hAnsi="Calibri" w:cs="Calibri"/>
           <w:lang w:eastAsia="zh-CN"/>
         </w:rPr>
-        <w:t>send</w:t>
+        <w:t>time,</w:t>
       </w:r>
       <w:r>
         <w:rPr>
           <w:rFonts w:ascii="Calibri" w:hAnsi="Calibri" w:cs="Calibri"/>
           <w:lang w:eastAsia="zh-CN"/>
         </w:rPr>
-        <w:t xml:space="preserve"> content if received before the morning cut-off</w:t>
+        <w:t xml:space="preserve"> but content</w:t>
       </w:r>
       <w:r>
         <w:rPr>
           <w:rFonts w:ascii="Calibri" w:hAnsi="Calibri" w:cs="Calibri"/>
           <w:lang w:eastAsia="zh-CN"/>
         </w:rPr>
-        <w:t>.</w:t>
+        <w:t xml:space="preserve"> will only be distributed the same day</w:t>
+      </w:r>
+      <w:r>
+        <w:rPr>
+          <w:rFonts w:ascii="Calibri" w:hAnsi="Calibri" w:cs="Calibri"/>
+          <w:lang w:eastAsia="zh-CN"/>
+        </w:rPr>
+        <w:t xml:space="preserve"> if</w:t>
+      </w:r>
+      <w:r>
+        <w:rPr>
+          <w:rFonts w:ascii="Calibri" w:hAnsi="Calibri" w:cs="Calibri"/>
+          <w:lang w:eastAsia="zh-CN"/>
+        </w:rPr>
+        <w:t xml:space="preserve"> request is</w:t>
+      </w:r>
+      <w:r>
+        <w:rPr>
+          <w:rFonts w:ascii="Calibri" w:hAnsi="Calibri" w:cs="Calibri"/>
+          <w:lang w:eastAsia="zh-CN"/>
+        </w:rPr>
+        <w:t xml:space="preserve"> received before the morning cut-off</w:t>
+      </w:r>
+      <w:r>
+        <w:rPr>
+          <w:rFonts w:ascii="Calibri" w:hAnsi="Calibri" w:cs="Calibri"/>
+          <w:lang w:eastAsia="zh-CN"/>
+        </w:rPr>
+        <w:t xml:space="preserve"> (11:30 AM)</w:t>
       </w:r>
     </w:p>
     <w:p>
@@ -8478,12 +8664,24 @@
         <w:rPr>
           <w:rFonts w:ascii="Calibri" w:hAnsi="Calibri" w:cs="Calibri"/>
         </w:rPr>
-        <w:t xml:space="preserve">3 sites must be used for </w:t>
+        <w:t>3 sites</w:t>
       </w:r>
       <w:r>
         <w:rPr>
           <w:rFonts w:ascii="Calibri" w:hAnsi="Calibri" w:cs="Calibri"/>
         </w:rPr>
+        <w:t xml:space="preserve"> and 1 preference</w:t>
+      </w:r>
+      <w:r>
+        <w:rPr>
+          <w:rFonts w:ascii="Calibri" w:hAnsi="Calibri" w:cs="Calibri"/>
+        </w:rPr>
+        <w:t xml:space="preserve"> must be used for </w:t>
+      </w:r>
+      <w:r>
+        <w:rPr>
+          <w:rFonts w:ascii="Calibri" w:hAnsi="Calibri" w:cs="Calibri"/>
+        </w:rPr>
         <w:t xml:space="preserve">each </w:t>
       </w:r>
       <w:r>
@@ -8492,12 +8690,18 @@
         </w:rPr>
         <w:t>aggregation</w:t>
       </w:r>
+      <w:r>
+        <w:rPr>
+          <w:rFonts w:ascii="Calibri" w:hAnsi="Calibri" w:cs="Calibri"/>
+        </w:rPr>
+        <w:t>.</w:t>
+      </w:r>
     </w:p>
     <w:p>
       <w:pPr>
         <w:pStyle w:val="Heading2"/>
       </w:pPr>
-      <w:bookmarkStart w:id="17" w:name="_Toc43826988"/>
+      <w:bookmarkStart w:id="17" w:name="_Toc43902130"/>
       <w:r>
         <w:t>3</w:t>
       </w:r>
@@ -8516,8 +8720,19 @@
         <w:rPr>
           <w:rFonts w:cstheme="minorHAnsi"/>
         </w:rPr>
-        <w:lastRenderedPageBreak/>
-        <w:t>The project is likely to be presented on Friday the 26</w:t>
+        <w:t xml:space="preserve">The project </w:t>
+      </w:r>
+      <w:r>
+        <w:rPr>
+          <w:rFonts w:cstheme="minorHAnsi"/>
+        </w:rPr>
+        <w:t>will</w:t>
+      </w:r>
+      <w:r>
+        <w:rPr>
+          <w:rFonts w:cstheme="minorHAnsi"/>
+        </w:rPr>
+        <w:t xml:space="preserve"> be presented on Friday the 26</w:t>
       </w:r>
       <w:r>
         <w:rPr>
@@ -8579,7 +8794,7 @@
       <w:pPr>
         <w:pStyle w:val="Heading2"/>
       </w:pPr>
-      <w:bookmarkStart w:id="18" w:name="_Toc43826989"/>
+      <w:bookmarkStart w:id="18" w:name="_Toc43902131"/>
       <w:r>
         <w:t>3</w:t>
       </w:r>
@@ -8668,7 +8883,7 @@
       <w:pPr>
         <w:pStyle w:val="Heading1"/>
       </w:pPr>
-      <w:bookmarkStart w:id="19" w:name="_Toc43826990"/>
+      <w:bookmarkStart w:id="19" w:name="_Toc43902132"/>
       <w:r>
         <w:lastRenderedPageBreak/>
         <w:t>4</w:t>
@@ -8688,7 +8903,7 @@
       <w:pPr>
         <w:pStyle w:val="Heading2"/>
       </w:pPr>
-      <w:bookmarkStart w:id="20" w:name="_Toc43826991"/>
+      <w:bookmarkStart w:id="20" w:name="_Toc43902133"/>
       <w:r>
         <w:t>4</w:t>
       </w:r>
@@ -8737,7 +8952,7 @@
           <w:color w:val="auto"/>
         </w:rPr>
       </w:pPr>
-      <w:bookmarkStart w:id="21" w:name="_Toc43826992"/>
+      <w:bookmarkStart w:id="21" w:name="_Toc43902134"/>
       <w:r>
         <w:t>4.1.</w:t>
       </w:r>
@@ -8779,7 +8994,13 @@
         </w:numPr>
       </w:pPr>
       <w:r>
-        <w:t>Description of second Robot step to complete action, include screenshots where necessary</w:t>
+        <w:t xml:space="preserve">Retrieve all </w:t>
+      </w:r>
+      <w:r>
+        <w:t xml:space="preserve">unprocessed emails (or wait for email to </w:t>
+      </w:r>
+      <w:r>
+        <w:t>arrive)</w:t>
       </w:r>
     </w:p>
     <w:p>
@@ -8791,7 +9012,109 @@
         </w:numPr>
       </w:pPr>
       <w:r>
-        <w:t>Etc.</w:t>
+        <w:t>For each email:</w:t>
+      </w:r>
+    </w:p>
+    <w:p>
+      <w:pPr>
+        <w:pStyle w:val="ListParagraph"/>
+        <w:numPr>
+          <w:ilvl w:val="1"/>
+          <w:numId w:val="9"/>
+        </w:numPr>
+      </w:pPr>
+      <w:r>
+        <w:t>Retrieve sender address</w:t>
+      </w:r>
+    </w:p>
+    <w:p>
+      <w:pPr>
+        <w:pStyle w:val="ListParagraph"/>
+        <w:numPr>
+          <w:ilvl w:val="1"/>
+          <w:numId w:val="9"/>
+        </w:numPr>
+      </w:pPr>
+      <w:r>
+        <w:t>Retrieve</w:t>
+      </w:r>
+      <w:r>
+        <w:t xml:space="preserve"> subject line</w:t>
+      </w:r>
+    </w:p>
+    <w:p>
+      <w:pPr>
+        <w:pStyle w:val="ListParagraph"/>
+        <w:numPr>
+          <w:ilvl w:val="1"/>
+          <w:numId w:val="9"/>
+        </w:numPr>
+      </w:pPr>
+      <w:r>
+        <w:t>Retrieve email body</w:t>
+      </w:r>
+    </w:p>
+    <w:p>
+      <w:pPr>
+        <w:pStyle w:val="ListParagraph"/>
+        <w:numPr>
+          <w:ilvl w:val="1"/>
+          <w:numId w:val="9"/>
+        </w:numPr>
+      </w:pPr>
+      <w:r>
+        <w:t>Categorize by subject line:</w:t>
+      </w:r>
+    </w:p>
+    <w:p>
+      <w:pPr>
+        <w:pStyle w:val="ListParagraph"/>
+        <w:numPr>
+          <w:ilvl w:val="2"/>
+          <w:numId w:val="9"/>
+        </w:numPr>
+      </w:pPr>
+      <w:r>
+        <w:t>If subject = REGISTER -&gt;</w:t>
+      </w:r>
+      <w:r>
+        <w:t xml:space="preserve"> 4.1.2 (Register New Customer)</w:t>
+      </w:r>
+    </w:p>
+    <w:p>
+      <w:pPr>
+        <w:pStyle w:val="ListParagraph"/>
+        <w:numPr>
+          <w:ilvl w:val="2"/>
+          <w:numId w:val="9"/>
+        </w:numPr>
+      </w:pPr>
+      <w:r>
+        <w:t xml:space="preserve">If subject = CHANGE -&gt; </w:t>
+      </w:r>
+      <w:r>
+        <w:t>4.1.3 (Update Customer Details)</w:t>
+      </w:r>
+    </w:p>
+    <w:p>
+      <w:pPr>
+        <w:pStyle w:val="ListParagraph"/>
+        <w:numPr>
+          <w:ilvl w:val="2"/>
+          <w:numId w:val="9"/>
+        </w:numPr>
+      </w:pPr>
+      <w:r>
+        <w:t>If subject = DELETE -&gt; 4.1.4 (</w:t>
+      </w:r>
+      <w:r>
+        <w:t xml:space="preserve">Remove Customer Details </w:t>
+      </w:r>
+      <w:r>
+        <w:t>f</w:t>
+      </w:r>
+      <w:r>
+        <w:t>rom System)</w:t>
       </w:r>
     </w:p>
     <w:p>
@@ -8801,7 +9124,7 @@
           <w:color w:val="auto"/>
         </w:rPr>
       </w:pPr>
-      <w:bookmarkStart w:id="22" w:name="_Toc43826993"/>
+      <w:bookmarkStart w:id="22" w:name="_Toc43902135"/>
       <w:r>
         <w:rPr>
           <w:color w:val="auto"/>
@@ -8827,6 +9150,32 @@
         <w:t>Register New Customer</w:t>
       </w:r>
       <w:bookmarkEnd w:id="22"/>
+    </w:p>
+    <w:p>
+      <w:r>
+        <w:t>On</w:t>
+      </w:r>
+      <w:r>
+        <w:t xml:space="preserve"> EXCEPTION, skip to</w:t>
+      </w:r>
+      <w:r>
+        <w:t xml:space="preserve"> -&gt;</w:t>
+      </w:r>
+      <w:r>
+        <w:t xml:space="preserve"> 4.1.5 (Reply to User Request</w:t>
+      </w:r>
+      <w:r>
+        <w:t>) and reply with notification of failure</w:t>
+      </w:r>
+      <w:r>
+        <w:t>,</w:t>
+      </w:r>
+      <w:r>
+        <w:t xml:space="preserve"> including exception details</w:t>
+      </w:r>
+      <w:r>
+        <w:t>.</w:t>
+      </w:r>
     </w:p>
     <w:p>
       <w:pPr>
@@ -8837,7 +9186,46 @@
         </w:numPr>
       </w:pPr>
       <w:r>
-        <w:t>Description of first Robot step to complete action, include screenshots where necessary</w:t>
+        <w:t xml:space="preserve">Check </w:t>
+      </w:r>
+      <w:r>
+        <w:t>sender address is not already registered:</w:t>
+      </w:r>
+    </w:p>
+    <w:p>
+      <w:pPr>
+        <w:pStyle w:val="ListParagraph"/>
+        <w:numPr>
+          <w:ilvl w:val="1"/>
+          <w:numId w:val="7"/>
+        </w:numPr>
+      </w:pPr>
+      <w:r>
+        <w:t>If no user is associated with this address</w:t>
+      </w:r>
+      <w:r>
+        <w:t xml:space="preserve"> -&gt; </w:t>
+      </w:r>
+      <w:r>
+        <w:t>CONTINUE</w:t>
+      </w:r>
+    </w:p>
+    <w:p>
+      <w:pPr>
+        <w:pStyle w:val="ListParagraph"/>
+        <w:numPr>
+          <w:ilvl w:val="1"/>
+          <w:numId w:val="7"/>
+        </w:numPr>
+      </w:pPr>
+      <w:r>
+        <w:t>If user is already registered -&gt; EXCEPTION</w:t>
+      </w:r>
+      <w:r>
+        <w:t xml:space="preserve"> </w:t>
+      </w:r>
+      <w:r>
+        <w:t>(User already registered)</w:t>
       </w:r>
     </w:p>
     <w:p>
@@ -8849,7 +9237,142 @@
         </w:numPr>
       </w:pPr>
       <w:r>
-        <w:t>Description of second Robot step to complete action, include screenshots where necessary</w:t>
+        <w:t>Retrieve</w:t>
+      </w:r>
+      <w:r>
+        <w:t>,</w:t>
+      </w:r>
+      <w:r>
+        <w:t xml:space="preserve"> from the email body</w:t>
+      </w:r>
+      <w:r>
+        <w:t>, the following customer details:</w:t>
+      </w:r>
+    </w:p>
+    <w:p>
+      <w:pPr>
+        <w:pStyle w:val="ListParagraph"/>
+        <w:numPr>
+          <w:ilvl w:val="1"/>
+          <w:numId w:val="7"/>
+        </w:numPr>
+      </w:pPr>
+      <w:r>
+        <w:t>First Name</w:t>
+      </w:r>
+    </w:p>
+    <w:p>
+      <w:pPr>
+        <w:pStyle w:val="ListParagraph"/>
+        <w:numPr>
+          <w:ilvl w:val="1"/>
+          <w:numId w:val="7"/>
+        </w:numPr>
+      </w:pPr>
+      <w:r>
+        <w:t>Last Name</w:t>
+      </w:r>
+    </w:p>
+    <w:p>
+      <w:pPr>
+        <w:pStyle w:val="ListParagraph"/>
+        <w:numPr>
+          <w:ilvl w:val="1"/>
+          <w:numId w:val="7"/>
+        </w:numPr>
+      </w:pPr>
+      <w:r>
+        <w:t xml:space="preserve">Address </w:t>
+      </w:r>
+      <w:r>
+        <w:t xml:space="preserve">- </w:t>
+      </w:r>
+      <w:r>
+        <w:t>including:</w:t>
+      </w:r>
+    </w:p>
+    <w:p>
+      <w:pPr>
+        <w:pStyle w:val="ListParagraph"/>
+        <w:numPr>
+          <w:ilvl w:val="2"/>
+          <w:numId w:val="7"/>
+        </w:numPr>
+      </w:pPr>
+      <w:r>
+        <w:t>Street</w:t>
+      </w:r>
+    </w:p>
+    <w:p>
+      <w:pPr>
+        <w:pStyle w:val="ListParagraph"/>
+        <w:numPr>
+          <w:ilvl w:val="2"/>
+          <w:numId w:val="7"/>
+        </w:numPr>
+      </w:pPr>
+      <w:r>
+        <w:t>City</w:t>
+      </w:r>
+    </w:p>
+    <w:p>
+      <w:pPr>
+        <w:pStyle w:val="ListParagraph"/>
+        <w:numPr>
+          <w:ilvl w:val="2"/>
+          <w:numId w:val="7"/>
+        </w:numPr>
+      </w:pPr>
+      <w:r>
+        <w:t>Post Code</w:t>
+      </w:r>
+    </w:p>
+    <w:p>
+      <w:pPr>
+        <w:pStyle w:val="ListParagraph"/>
+        <w:numPr>
+          <w:ilvl w:val="2"/>
+          <w:numId w:val="7"/>
+        </w:numPr>
+      </w:pPr>
+      <w:r>
+        <w:t>Country</w:t>
+      </w:r>
+    </w:p>
+    <w:p>
+      <w:pPr>
+        <w:pStyle w:val="ListParagraph"/>
+        <w:numPr>
+          <w:ilvl w:val="1"/>
+          <w:numId w:val="7"/>
+        </w:numPr>
+      </w:pPr>
+      <w:r>
+        <w:t>Email</w:t>
+      </w:r>
+    </w:p>
+    <w:p>
+      <w:pPr>
+        <w:pStyle w:val="ListParagraph"/>
+        <w:numPr>
+          <w:ilvl w:val="1"/>
+          <w:numId w:val="7"/>
+        </w:numPr>
+      </w:pPr>
+      <w:r>
+        <w:t>Content Preference</w:t>
+      </w:r>
+    </w:p>
+    <w:p>
+      <w:pPr>
+        <w:pStyle w:val="ListParagraph"/>
+        <w:numPr>
+          <w:ilvl w:val="1"/>
+          <w:numId w:val="7"/>
+        </w:numPr>
+      </w:pPr>
+      <w:r>
+        <w:t>Interval</w:t>
       </w:r>
     </w:p>
     <w:p>
@@ -8861,7 +9384,52 @@
         </w:numPr>
       </w:pPr>
       <w:r>
-        <w:t>Etc.</w:t>
+        <w:t>If any of the previous details are missing or invalid -&gt; EXCEPTION</w:t>
+      </w:r>
+      <w:r>
+        <w:t xml:space="preserve"> (Registration data incomplete/invalid)</w:t>
+      </w:r>
+    </w:p>
+    <w:p>
+      <w:pPr>
+        <w:pStyle w:val="ListParagraph"/>
+        <w:numPr>
+          <w:ilvl w:val="0"/>
+          <w:numId w:val="7"/>
+        </w:numPr>
+      </w:pPr>
+      <w:r>
+        <w:t xml:space="preserve">ELSE -&gt; </w:t>
+      </w:r>
+      <w:r>
+        <w:t xml:space="preserve">Store </w:t>
+      </w:r>
+      <w:r>
+        <w:t>retrieved details for new customer in the company’s user database</w:t>
+      </w:r>
+    </w:p>
+    <w:p>
+      <w:pPr>
+        <w:pStyle w:val="ListParagraph"/>
+        <w:numPr>
+          <w:ilvl w:val="0"/>
+          <w:numId w:val="7"/>
+        </w:numPr>
+      </w:pPr>
+      <w:r>
+        <w:t xml:space="preserve">SUCCESS – </w:t>
+      </w:r>
+      <w:r>
+        <w:t>Skip to</w:t>
+      </w:r>
+      <w:r>
+        <w:t xml:space="preserve"> -&gt;</w:t>
+      </w:r>
+      <w:r>
+        <w:t xml:space="preserve"> 4.1.5</w:t>
+      </w:r>
+      <w:r>
+        <w:t xml:space="preserve"> (Reply to User Request)</w:t>
       </w:r>
     </w:p>
     <w:p>
@@ -8871,8 +9439,8 @@
           <w:color w:val="auto"/>
         </w:rPr>
       </w:pPr>
-      <w:bookmarkStart w:id="23" w:name="_Toc43826994"/>
-      <w:bookmarkStart w:id="24" w:name="_Hlk504469298"/>
+      <w:bookmarkStart w:id="23" w:name="_Hlk504469298"/>
+      <w:bookmarkStart w:id="24" w:name="_Toc43902136"/>
       <w:r>
         <w:rPr>
           <w:color w:val="auto"/>
@@ -8909,7 +9477,12 @@
         </w:rPr>
         <w:t>Update Customer Details</w:t>
       </w:r>
-      <w:bookmarkEnd w:id="23"/>
+      <w:bookmarkEnd w:id="24"/>
+    </w:p>
+    <w:p>
+      <w:r>
+        <w:t>On EXCEPTION, skip to -&gt; 4.1.5 (Reply to User Request) and reply with notification of failure, including exception details.</w:t>
+      </w:r>
     </w:p>
     <w:p>
       <w:pPr>
@@ -8920,31 +9493,47 @@
         </w:numPr>
       </w:pPr>
       <w:r>
-        <w:t>Continue as required to complete all Robot actions within the automation</w:t>
-      </w:r>
-    </w:p>
-    <w:p>
-      <w:pPr>
-        <w:pStyle w:val="Heading3"/>
-        <w:rPr>
-          <w:color w:val="auto"/>
-        </w:rPr>
-      </w:pPr>
-      <w:bookmarkStart w:id="25" w:name="_Toc43826995"/>
-      <w:bookmarkEnd w:id="24"/>
-      <w:r>
-        <w:rPr>
-          <w:color w:val="auto"/>
-        </w:rPr>
-        <w:t>4.1.4 Remove Customer Details</w:t>
-      </w:r>
-      <w:r>
-        <w:rPr>
-          <w:color w:val="auto"/>
-        </w:rPr>
-        <w:t xml:space="preserve"> From System</w:t>
-      </w:r>
-      <w:bookmarkEnd w:id="25"/>
+        <w:t>C</w:t>
+      </w:r>
+      <w:r>
+        <w:t>heck sender address is registered to an existing customer:</w:t>
+      </w:r>
+    </w:p>
+    <w:p>
+      <w:pPr>
+        <w:pStyle w:val="ListParagraph"/>
+        <w:numPr>
+          <w:ilvl w:val="1"/>
+          <w:numId w:val="8"/>
+        </w:numPr>
+      </w:pPr>
+      <w:r>
+        <w:t xml:space="preserve">If user is already registered -&gt; </w:t>
+      </w:r>
+      <w:r>
+        <w:t>CONTINUE</w:t>
+      </w:r>
+      <w:r>
+        <w:t xml:space="preserve"> to update this user</w:t>
+      </w:r>
+      <w:r>
+        <w:t>’s details</w:t>
+      </w:r>
+    </w:p>
+    <w:p>
+      <w:pPr>
+        <w:pStyle w:val="ListParagraph"/>
+        <w:numPr>
+          <w:ilvl w:val="1"/>
+          <w:numId w:val="8"/>
+        </w:numPr>
+      </w:pPr>
+      <w:r>
+        <w:t>If user is not registered -&gt; EXCEPTION (User not registered)</w:t>
+      </w:r>
+      <w:r>
+        <w:t xml:space="preserve"> -&gt; Prompt to register (In section 4.1.5)</w:t>
+      </w:r>
     </w:p>
     <w:p>
       <w:pPr>
@@ -8955,42 +9544,132 @@
         </w:numPr>
       </w:pPr>
       <w:r>
-        <w:t>Continue as required to complete all Robot actions within the automation</w:t>
-      </w:r>
-    </w:p>
-    <w:p>
-      <w:pPr>
-        <w:pStyle w:val="Heading3"/>
-        <w:rPr>
-          <w:color w:val="auto"/>
-        </w:rPr>
-      </w:pPr>
-      <w:bookmarkStart w:id="26" w:name="_Toc43826996"/>
-      <w:r>
-        <w:rPr>
-          <w:color w:val="auto"/>
-        </w:rPr>
-        <w:t>4.1.</w:t>
-      </w:r>
-      <w:r>
-        <w:rPr>
-          <w:color w:val="auto"/>
-        </w:rPr>
-        <w:t>5</w:t>
-      </w:r>
-      <w:r>
-        <w:rPr>
-          <w:color w:val="auto"/>
-        </w:rPr>
-        <w:t xml:space="preserve"> </w:t>
-      </w:r>
-      <w:r>
-        <w:rPr>
-          <w:color w:val="auto"/>
-        </w:rPr>
-        <w:t>Reply to User Request</w:t>
-      </w:r>
-      <w:bookmarkEnd w:id="26"/>
+        <w:t xml:space="preserve">Retrieve, from the email body, the </w:t>
+      </w:r>
+      <w:r>
+        <w:t>following updated details:</w:t>
+      </w:r>
+    </w:p>
+    <w:p>
+      <w:pPr>
+        <w:pStyle w:val="ListParagraph"/>
+        <w:numPr>
+          <w:ilvl w:val="1"/>
+          <w:numId w:val="8"/>
+        </w:numPr>
+      </w:pPr>
+      <w:r>
+        <w:t>First Name</w:t>
+      </w:r>
+    </w:p>
+    <w:p>
+      <w:pPr>
+        <w:pStyle w:val="ListParagraph"/>
+        <w:numPr>
+          <w:ilvl w:val="1"/>
+          <w:numId w:val="8"/>
+        </w:numPr>
+      </w:pPr>
+      <w:r>
+        <w:lastRenderedPageBreak/>
+        <w:t>Last Name</w:t>
+      </w:r>
+    </w:p>
+    <w:p>
+      <w:pPr>
+        <w:pStyle w:val="ListParagraph"/>
+        <w:numPr>
+          <w:ilvl w:val="1"/>
+          <w:numId w:val="8"/>
+        </w:numPr>
+      </w:pPr>
+      <w:r>
+        <w:t>Address - including:</w:t>
+      </w:r>
+    </w:p>
+    <w:p>
+      <w:pPr>
+        <w:pStyle w:val="ListParagraph"/>
+        <w:numPr>
+          <w:ilvl w:val="2"/>
+          <w:numId w:val="8"/>
+        </w:numPr>
+      </w:pPr>
+      <w:r>
+        <w:t>Street</w:t>
+      </w:r>
+    </w:p>
+    <w:p>
+      <w:pPr>
+        <w:pStyle w:val="ListParagraph"/>
+        <w:numPr>
+          <w:ilvl w:val="2"/>
+          <w:numId w:val="8"/>
+        </w:numPr>
+      </w:pPr>
+      <w:r>
+        <w:t>City</w:t>
+      </w:r>
+    </w:p>
+    <w:p>
+      <w:pPr>
+        <w:pStyle w:val="ListParagraph"/>
+        <w:numPr>
+          <w:ilvl w:val="2"/>
+          <w:numId w:val="8"/>
+        </w:numPr>
+      </w:pPr>
+      <w:r>
+        <w:t>Post Code</w:t>
+      </w:r>
+    </w:p>
+    <w:p>
+      <w:pPr>
+        <w:pStyle w:val="ListParagraph"/>
+        <w:numPr>
+          <w:ilvl w:val="2"/>
+          <w:numId w:val="8"/>
+        </w:numPr>
+      </w:pPr>
+      <w:r>
+        <w:t>Country</w:t>
+      </w:r>
+    </w:p>
+    <w:p>
+      <w:pPr>
+        <w:pStyle w:val="ListParagraph"/>
+        <w:numPr>
+          <w:ilvl w:val="1"/>
+          <w:numId w:val="8"/>
+        </w:numPr>
+      </w:pPr>
+      <w:r>
+        <w:t>Email</w:t>
+      </w:r>
+    </w:p>
+    <w:p>
+      <w:pPr>
+        <w:pStyle w:val="ListParagraph"/>
+        <w:numPr>
+          <w:ilvl w:val="1"/>
+          <w:numId w:val="8"/>
+        </w:numPr>
+      </w:pPr>
+      <w:r>
+        <w:t>Content Preference</w:t>
+      </w:r>
+    </w:p>
+    <w:p>
+      <w:pPr>
+        <w:pStyle w:val="ListParagraph"/>
+        <w:numPr>
+          <w:ilvl w:val="1"/>
+          <w:numId w:val="8"/>
+        </w:numPr>
+      </w:pPr>
+      <w:r>
+        <w:t>Interval</w:t>
+      </w:r>
     </w:p>
     <w:p>
       <w:pPr>
@@ -8999,44 +9678,25 @@
           <w:ilvl w:val="0"/>
           <w:numId w:val="8"/>
         </w:numPr>
-      </w:pPr>
-      <w:r>
-        <w:t>Continue as required to complete all Robot actions within the automation</w:t>
-      </w:r>
-    </w:p>
-    <w:p>
-      <w:pPr>
-        <w:pStyle w:val="Heading3"/>
-        <w:rPr>
-          <w:color w:val="auto"/>
-        </w:rPr>
-      </w:pPr>
-      <w:bookmarkStart w:id="27" w:name="_Toc43826997"/>
-      <w:r>
-        <w:rPr>
-          <w:color w:val="auto"/>
-        </w:rPr>
-        <w:t>4.1.</w:t>
-      </w:r>
-      <w:r>
-        <w:rPr>
-          <w:color w:val="auto"/>
-        </w:rPr>
-        <w:t>6</w:t>
-      </w:r>
-      <w:r>
-        <w:rPr>
-          <w:color w:val="auto"/>
-        </w:rPr>
-        <w:t xml:space="preserve"> </w:t>
-      </w:r>
-      <w:r>
-        <w:rPr>
-          <w:color w:val="auto"/>
-        </w:rPr>
-        <w:t>Log Process</w:t>
-      </w:r>
-      <w:bookmarkEnd w:id="27"/>
+        <w:rPr>
+          <w:b/>
+          <w:bCs/>
+        </w:rPr>
+      </w:pPr>
+      <w:r>
+        <w:rPr>
+          <w:b/>
+          <w:bCs/>
+        </w:rPr>
+        <w:t>Any data remaining the same will still need to be included in email</w:t>
+      </w:r>
+      <w:r>
+        <w:rPr>
+          <w:b/>
+          <w:bCs/>
+        </w:rPr>
+        <w:t>!</w:t>
+      </w:r>
     </w:p>
     <w:p>
       <w:pPr>
@@ -9045,16 +9705,706 @@
           <w:ilvl w:val="0"/>
           <w:numId w:val="8"/>
         </w:numPr>
-      </w:pPr>
-      <w:r>
-        <w:t>Continue as required to complete all Robot actions within the automation</w:t>
+        <w:rPr>
+          <w:b/>
+          <w:bCs/>
+        </w:rPr>
+      </w:pPr>
+      <w:r>
+        <w:t>If any of the previous details are missing or invalid (</w:t>
+      </w:r>
+      <w:r>
+        <w:t>e.g</w:t>
+      </w:r>
+      <w:r>
+        <w:t>. cannot be blank) -&gt; EXCEPTION (</w:t>
+      </w:r>
+      <w:r>
+        <w:t>Update data incomplete)</w:t>
+      </w:r>
+    </w:p>
+    <w:p>
+      <w:pPr>
+        <w:pStyle w:val="ListParagraph"/>
+        <w:numPr>
+          <w:ilvl w:val="0"/>
+          <w:numId w:val="8"/>
+        </w:numPr>
+        <w:rPr>
+          <w:b/>
+          <w:bCs/>
+        </w:rPr>
+      </w:pPr>
+      <w:r>
+        <w:t xml:space="preserve">ELSE -&gt; </w:t>
+      </w:r>
+      <w:r>
+        <w:t>Update details</w:t>
+      </w:r>
+      <w:r>
+        <w:t xml:space="preserve"> stored in the database</w:t>
+      </w:r>
+      <w:r>
+        <w:t xml:space="preserve"> for the </w:t>
+      </w:r>
+      <w:r>
+        <w:t>recognized user to match the</w:t>
+      </w:r>
+      <w:r>
+        <w:t xml:space="preserve"> new</w:t>
+      </w:r>
+      <w:r>
+        <w:t xml:space="preserve"> details supplied</w:t>
+      </w:r>
+    </w:p>
+    <w:p>
+      <w:pPr>
+        <w:pStyle w:val="ListParagraph"/>
+        <w:numPr>
+          <w:ilvl w:val="0"/>
+          <w:numId w:val="8"/>
+        </w:numPr>
+        <w:rPr>
+          <w:b/>
+          <w:bCs/>
+        </w:rPr>
+      </w:pPr>
+      <w:r>
+        <w:t xml:space="preserve">SUCCESS – Skip to </w:t>
+      </w:r>
+      <w:r>
+        <w:t>-&gt; 4.1.5 (Reply to User Request)</w:t>
+      </w:r>
+    </w:p>
+    <w:p>
+      <w:pPr>
+        <w:pStyle w:val="Heading3"/>
+        <w:rPr>
+          <w:color w:val="auto"/>
+        </w:rPr>
+      </w:pPr>
+      <w:bookmarkStart w:id="25" w:name="_Toc43902137"/>
+      <w:bookmarkEnd w:id="23"/>
+      <w:r>
+        <w:rPr>
+          <w:color w:val="auto"/>
+        </w:rPr>
+        <w:t>4.1.4 Remove Customer Details</w:t>
+      </w:r>
+      <w:r>
+        <w:rPr>
+          <w:color w:val="auto"/>
+        </w:rPr>
+        <w:t xml:space="preserve"> From System</w:t>
+      </w:r>
+      <w:bookmarkEnd w:id="25"/>
+    </w:p>
+    <w:p>
+      <w:r>
+        <w:t>On EXCEPTION, skip to -&gt; 4.1.5 (Reply to User Request) and reply with notification of failure, including exception details.</w:t>
+      </w:r>
+    </w:p>
+    <w:p>
+      <w:pPr>
+        <w:pStyle w:val="ListParagraph"/>
+        <w:numPr>
+          <w:ilvl w:val="0"/>
+          <w:numId w:val="8"/>
+        </w:numPr>
+      </w:pPr>
+      <w:r>
+        <w:t>C</w:t>
+      </w:r>
+      <w:r>
+        <w:t>heck sender address is registered to an existing customer:</w:t>
+      </w:r>
+    </w:p>
+    <w:p>
+      <w:pPr>
+        <w:pStyle w:val="ListParagraph"/>
+        <w:numPr>
+          <w:ilvl w:val="1"/>
+          <w:numId w:val="8"/>
+        </w:numPr>
+      </w:pPr>
+      <w:r>
+        <w:t xml:space="preserve">If user is already registered -&gt; CONTINUE to </w:t>
+      </w:r>
+      <w:r>
+        <w:t>delete</w:t>
+      </w:r>
+      <w:r>
+        <w:t xml:space="preserve"> this user’s details</w:t>
+      </w:r>
+    </w:p>
+    <w:p>
+      <w:pPr>
+        <w:pStyle w:val="ListParagraph"/>
+        <w:numPr>
+          <w:ilvl w:val="1"/>
+          <w:numId w:val="8"/>
+        </w:numPr>
+      </w:pPr>
+      <w:r>
+        <w:t>If user is not registered -&gt; EXCEPTION (User not registered)</w:t>
+      </w:r>
+    </w:p>
+    <w:p>
+      <w:pPr>
+        <w:pStyle w:val="ListParagraph"/>
+        <w:numPr>
+          <w:ilvl w:val="0"/>
+          <w:numId w:val="8"/>
+        </w:numPr>
+      </w:pPr>
+      <w:r>
+        <w:t xml:space="preserve">Remove </w:t>
+      </w:r>
+      <w:r>
+        <w:t>all details stored for the user</w:t>
+      </w:r>
+    </w:p>
+    <w:p>
+      <w:pPr>
+        <w:pStyle w:val="ListParagraph"/>
+        <w:numPr>
+          <w:ilvl w:val="0"/>
+          <w:numId w:val="8"/>
+        </w:numPr>
+      </w:pPr>
+      <w:r>
+        <w:t xml:space="preserve">SUCCESS </w:t>
+      </w:r>
+      <w:r>
+        <w:t>–</w:t>
+      </w:r>
+      <w:r>
+        <w:t xml:space="preserve"> </w:t>
+      </w:r>
+      <w:r>
+        <w:t>Proceed to -&gt; 4.1.5 (Reply to User Request)</w:t>
+      </w:r>
+    </w:p>
+    <w:p>
+      <w:pPr>
+        <w:pStyle w:val="Heading3"/>
+        <w:rPr>
+          <w:color w:val="auto"/>
+        </w:rPr>
+      </w:pPr>
+      <w:bookmarkStart w:id="26" w:name="_Toc43902138"/>
+      <w:r>
+        <w:rPr>
+          <w:color w:val="auto"/>
+        </w:rPr>
+        <w:t>4.1.</w:t>
+      </w:r>
+      <w:r>
+        <w:rPr>
+          <w:color w:val="auto"/>
+        </w:rPr>
+        <w:t>5</w:t>
+      </w:r>
+      <w:r>
+        <w:rPr>
+          <w:color w:val="auto"/>
+        </w:rPr>
+        <w:t xml:space="preserve"> </w:t>
+      </w:r>
+      <w:r>
+        <w:rPr>
+          <w:color w:val="auto"/>
+        </w:rPr>
+        <w:t>Reply to User Request</w:t>
+      </w:r>
+      <w:bookmarkEnd w:id="26"/>
+    </w:p>
+    <w:p>
+      <w:pPr>
+        <w:pStyle w:val="ListParagraph"/>
+        <w:numPr>
+          <w:ilvl w:val="0"/>
+          <w:numId w:val="8"/>
+        </w:numPr>
+      </w:pPr>
+      <w:r>
+        <w:t>Reply by email to sender address</w:t>
+      </w:r>
+      <w:r>
+        <w:t xml:space="preserve"> based on </w:t>
+      </w:r>
+      <w:r>
+        <w:t>process state</w:t>
+      </w:r>
+    </w:p>
+    <w:p>
+      <w:pPr>
+        <w:pStyle w:val="ListParagraph"/>
+        <w:numPr>
+          <w:ilvl w:val="0"/>
+          <w:numId w:val="8"/>
+        </w:numPr>
+      </w:pPr>
+      <w:r>
+        <w:t xml:space="preserve">If </w:t>
+      </w:r>
+      <w:r>
+        <w:t>SUCCESSFUL</w:t>
+      </w:r>
+      <w:r>
+        <w:t>, include:</w:t>
+      </w:r>
+    </w:p>
+    <w:p>
+      <w:pPr>
+        <w:pStyle w:val="ListParagraph"/>
+        <w:numPr>
+          <w:ilvl w:val="1"/>
+          <w:numId w:val="8"/>
+        </w:numPr>
+      </w:pPr>
+      <w:r>
+        <w:t>Confirmation of successful interaction</w:t>
+      </w:r>
+    </w:p>
+    <w:p>
+      <w:pPr>
+        <w:pStyle w:val="ListParagraph"/>
+        <w:numPr>
+          <w:ilvl w:val="1"/>
+          <w:numId w:val="8"/>
+        </w:numPr>
+      </w:pPr>
+      <w:r>
+        <w:t>Description of interaction (</w:t>
+      </w:r>
+      <w:r>
+        <w:t>Registration</w:t>
+      </w:r>
+      <w:r>
+        <w:t>,</w:t>
+      </w:r>
+      <w:r>
+        <w:t xml:space="preserve"> Change</w:t>
+      </w:r>
+      <w:r>
+        <w:t xml:space="preserve"> of details or </w:t>
+      </w:r>
+      <w:r>
+        <w:t>Removal of details)</w:t>
+      </w:r>
+    </w:p>
+    <w:p>
+      <w:pPr>
+        <w:pStyle w:val="ListParagraph"/>
+        <w:numPr>
+          <w:ilvl w:val="1"/>
+          <w:numId w:val="8"/>
+        </w:numPr>
+      </w:pPr>
+      <w:r>
+        <w:t>Any further information (i.e. if</w:t>
+      </w:r>
+      <w:r>
+        <w:t xml:space="preserve"> just</w:t>
+      </w:r>
+      <w:r>
+        <w:t xml:space="preserve"> registered, when the </w:t>
+      </w:r>
+      <w:r>
+        <w:t>first content transmission will be)</w:t>
+      </w:r>
+    </w:p>
+    <w:p>
+      <w:pPr>
+        <w:pStyle w:val="ListParagraph"/>
+        <w:numPr>
+          <w:ilvl w:val="0"/>
+          <w:numId w:val="8"/>
+        </w:numPr>
+      </w:pPr>
+      <w:r>
+        <w:t xml:space="preserve">If process </w:t>
+      </w:r>
+      <w:r>
+        <w:t>FAILED</w:t>
+      </w:r>
+      <w:r>
+        <w:t>, include:</w:t>
+      </w:r>
+    </w:p>
+    <w:p>
+      <w:pPr>
+        <w:pStyle w:val="ListParagraph"/>
+        <w:numPr>
+          <w:ilvl w:val="1"/>
+          <w:numId w:val="8"/>
+        </w:numPr>
+      </w:pPr>
+      <w:r>
+        <w:t>Notification of failure</w:t>
+      </w:r>
+    </w:p>
+    <w:p>
+      <w:pPr>
+        <w:pStyle w:val="ListParagraph"/>
+        <w:numPr>
+          <w:ilvl w:val="1"/>
+          <w:numId w:val="8"/>
+        </w:numPr>
+      </w:pPr>
+      <w:r>
+        <w:t>D</w:t>
+      </w:r>
+      <w:r>
+        <w:t>etails of</w:t>
+      </w:r>
+      <w:r>
+        <w:t xml:space="preserve"> attempted action</w:t>
+      </w:r>
+    </w:p>
+    <w:p>
+      <w:pPr>
+        <w:pStyle w:val="ListParagraph"/>
+        <w:numPr>
+          <w:ilvl w:val="1"/>
+          <w:numId w:val="8"/>
+        </w:numPr>
+      </w:pPr>
+      <w:r>
+        <w:t>R</w:t>
+      </w:r>
+      <w:r>
+        <w:t>eason for failure</w:t>
+      </w:r>
+    </w:p>
+    <w:p>
+      <w:pPr>
+        <w:pStyle w:val="ListParagraph"/>
+        <w:numPr>
+          <w:ilvl w:val="1"/>
+          <w:numId w:val="8"/>
+        </w:numPr>
+      </w:pPr>
+      <w:r>
+        <w:t>Advice on how to reattempt/proceed</w:t>
+      </w:r>
+    </w:p>
+    <w:p>
+      <w:pPr>
+        <w:pStyle w:val="ListParagraph"/>
+        <w:numPr>
+          <w:ilvl w:val="0"/>
+          <w:numId w:val="8"/>
+        </w:numPr>
+      </w:pPr>
+      <w:r>
+        <w:t xml:space="preserve">Check for </w:t>
+      </w:r>
+      <w:r>
+        <w:t xml:space="preserve">undelivered mail, If undelivered -&gt; </w:t>
+      </w:r>
+      <w:r>
+        <w:t>EXCEPTION (Undelivered interaction response)</w:t>
+      </w:r>
+    </w:p>
+    <w:p>
+      <w:pPr>
+        <w:pStyle w:val="ListParagraph"/>
+        <w:numPr>
+          <w:ilvl w:val="1"/>
+          <w:numId w:val="8"/>
+        </w:numPr>
+      </w:pPr>
+      <w:r>
+        <w:t>If undelivered -&gt; reattempt once</w:t>
+      </w:r>
+      <w:r>
+        <w:t xml:space="preserve"> -&gt; If delivery fails again -&gt; Log for follow up by administrator</w:t>
+      </w:r>
+    </w:p>
+    <w:p>
+      <w:pPr>
+        <w:pStyle w:val="Heading3"/>
+        <w:rPr>
+          <w:color w:val="auto"/>
+        </w:rPr>
+      </w:pPr>
+      <w:bookmarkStart w:id="27" w:name="_Toc43902139"/>
+      <w:r>
+        <w:rPr>
+          <w:color w:val="auto"/>
+        </w:rPr>
+        <w:t>4.1.</w:t>
+      </w:r>
+      <w:r>
+        <w:rPr>
+          <w:color w:val="auto"/>
+        </w:rPr>
+        <w:t>6</w:t>
+      </w:r>
+      <w:r>
+        <w:rPr>
+          <w:color w:val="auto"/>
+        </w:rPr>
+        <w:t xml:space="preserve"> </w:t>
+      </w:r>
+      <w:r>
+        <w:rPr>
+          <w:color w:val="auto"/>
+        </w:rPr>
+        <w:t>Log Process</w:t>
+      </w:r>
+      <w:bookmarkEnd w:id="27"/>
+    </w:p>
+    <w:p>
+      <w:pPr>
+        <w:pStyle w:val="ListParagraph"/>
+        <w:numPr>
+          <w:ilvl w:val="0"/>
+          <w:numId w:val="8"/>
+        </w:numPr>
+      </w:pPr>
+      <w:r>
+        <w:t xml:space="preserve">Move </w:t>
+      </w:r>
+      <w:r>
+        <w:t>request email to relevant folder</w:t>
+      </w:r>
+      <w:r>
+        <w:t xml:space="preserve"> </w:t>
+      </w:r>
+      <w:r>
+        <w:t xml:space="preserve">(Registrations, </w:t>
+      </w:r>
+      <w:proofErr w:type="gramStart"/>
+      <w:r>
+        <w:t>updates</w:t>
+      </w:r>
+      <w:proofErr w:type="gramEnd"/>
+      <w:r>
+        <w:t xml:space="preserve"> or removals)</w:t>
+      </w:r>
+      <w:r>
+        <w:t xml:space="preserve"> </w:t>
+      </w:r>
+      <w:r>
+        <w:t xml:space="preserve">for </w:t>
+      </w:r>
+      <w:r>
+        <w:t>records/audit</w:t>
+      </w:r>
+    </w:p>
+    <w:p>
+      <w:pPr>
+        <w:pStyle w:val="ListParagraph"/>
+        <w:numPr>
+          <w:ilvl w:val="0"/>
+          <w:numId w:val="8"/>
+        </w:numPr>
+      </w:pPr>
+      <w:r>
+        <w:t>Create</w:t>
+      </w:r>
+      <w:r>
+        <w:t xml:space="preserve"> log</w:t>
+      </w:r>
+      <w:r>
+        <w:t xml:space="preserve"> item</w:t>
+      </w:r>
+      <w:r>
+        <w:t xml:space="preserve"> including the following details:</w:t>
+      </w:r>
+    </w:p>
+    <w:p>
+      <w:pPr>
+        <w:pStyle w:val="ListParagraph"/>
+        <w:numPr>
+          <w:ilvl w:val="1"/>
+          <w:numId w:val="8"/>
+        </w:numPr>
+      </w:pPr>
+      <w:r>
+        <w:t>User’s name</w:t>
+      </w:r>
+    </w:p>
+    <w:p>
+      <w:pPr>
+        <w:pStyle w:val="ListParagraph"/>
+        <w:numPr>
+          <w:ilvl w:val="1"/>
+          <w:numId w:val="8"/>
+        </w:numPr>
+      </w:pPr>
+      <w:r>
+        <w:t>User’s email address</w:t>
+      </w:r>
+      <w:r>
+        <w:t xml:space="preserve"> (include both sender address and stored email if </w:t>
+      </w:r>
+      <w:r>
+        <w:t>email</w:t>
+      </w:r>
+      <w:r>
+        <w:t xml:space="preserve"> has been changed)</w:t>
+      </w:r>
+    </w:p>
+    <w:p>
+      <w:pPr>
+        <w:pStyle w:val="ListParagraph"/>
+        <w:numPr>
+          <w:ilvl w:val="1"/>
+          <w:numId w:val="8"/>
+        </w:numPr>
+      </w:pPr>
+      <w:r>
+        <w:t>Date and time of request</w:t>
+      </w:r>
+    </w:p>
+    <w:p>
+      <w:pPr>
+        <w:pStyle w:val="ListParagraph"/>
+        <w:numPr>
+          <w:ilvl w:val="1"/>
+          <w:numId w:val="8"/>
+        </w:numPr>
+      </w:pPr>
+      <w:r>
+        <w:t>Na</w:t>
+      </w:r>
+      <w:r>
+        <w:t>ture of request</w:t>
+      </w:r>
+      <w:r>
+        <w:t xml:space="preserve"> (registration, change of details</w:t>
+      </w:r>
+      <w:r>
+        <w:t xml:space="preserve"> or</w:t>
+      </w:r>
+      <w:r>
+        <w:t xml:space="preserve"> removal of user</w:t>
+      </w:r>
+      <w:r>
+        <w:t>)</w:t>
+      </w:r>
+      <w:r>
+        <w:t xml:space="preserve"> and </w:t>
+      </w:r>
+      <w:r>
+        <w:t>relevant details:</w:t>
+      </w:r>
+    </w:p>
+    <w:p>
+      <w:pPr>
+        <w:pStyle w:val="ListParagraph"/>
+        <w:numPr>
+          <w:ilvl w:val="2"/>
+          <w:numId w:val="8"/>
+        </w:numPr>
+      </w:pPr>
+      <w:r>
+        <w:t>If registration -&gt; include new user details</w:t>
+      </w:r>
+    </w:p>
+    <w:p>
+      <w:pPr>
+        <w:pStyle w:val="ListParagraph"/>
+        <w:numPr>
+          <w:ilvl w:val="2"/>
+          <w:numId w:val="8"/>
+        </w:numPr>
+      </w:pPr>
+      <w:r>
+        <w:lastRenderedPageBreak/>
+        <w:t xml:space="preserve">If change of details -&gt; include old </w:t>
+      </w:r>
+      <w:r>
+        <w:t>and new</w:t>
+      </w:r>
+      <w:r>
+        <w:t xml:space="preserve"> user</w:t>
+      </w:r>
+      <w:r>
+        <w:t xml:space="preserve"> details</w:t>
+      </w:r>
+    </w:p>
+    <w:p>
+      <w:pPr>
+        <w:pStyle w:val="ListParagraph"/>
+        <w:numPr>
+          <w:ilvl w:val="2"/>
+          <w:numId w:val="8"/>
+        </w:numPr>
+      </w:pPr>
+      <w:r>
+        <w:t xml:space="preserve">If removal of user -&gt; </w:t>
+      </w:r>
+      <w:r>
+        <w:t xml:space="preserve">DO NOT </w:t>
+      </w:r>
+      <w:r>
+        <w:t>include further</w:t>
+      </w:r>
+      <w:r>
+        <w:t xml:space="preserve"> details</w:t>
+      </w:r>
+      <w:r>
+        <w:t xml:space="preserve"> (see GDPR)</w:t>
+      </w:r>
+    </w:p>
+    <w:p>
+      <w:pPr>
+        <w:pStyle w:val="ListParagraph"/>
+        <w:numPr>
+          <w:ilvl w:val="1"/>
+          <w:numId w:val="8"/>
+        </w:numPr>
+      </w:pPr>
+      <w:r>
+        <w:t>Process completion state (Success/Failure)</w:t>
+      </w:r>
+      <w:r>
+        <w:t xml:space="preserve"> </w:t>
+      </w:r>
+    </w:p>
+    <w:p>
+      <w:pPr>
+        <w:pStyle w:val="ListParagraph"/>
+        <w:numPr>
+          <w:ilvl w:val="2"/>
+          <w:numId w:val="8"/>
+        </w:numPr>
+      </w:pPr>
+      <w:r>
+        <w:t xml:space="preserve">If </w:t>
+      </w:r>
+      <w:r>
+        <w:t>FAILED</w:t>
+      </w:r>
+      <w:r>
+        <w:t xml:space="preserve"> -&gt; include details of exception/reason for failure</w:t>
+      </w:r>
+    </w:p>
+    <w:p>
+      <w:pPr>
+        <w:pStyle w:val="ListParagraph"/>
+        <w:numPr>
+          <w:ilvl w:val="0"/>
+          <w:numId w:val="8"/>
+        </w:numPr>
+      </w:pPr>
+      <w:r>
+        <w:t xml:space="preserve">Add item to </w:t>
+      </w:r>
+      <w:r>
+        <w:t>process logging system</w:t>
       </w:r>
     </w:p>
     <w:p>
       <w:pPr>
         <w:pStyle w:val="Heading2"/>
       </w:pPr>
-      <w:bookmarkStart w:id="28" w:name="_Toc43826998"/>
+      <w:bookmarkStart w:id="28" w:name="_Toc43902140"/>
       <w:r>
         <w:t>4.</w:t>
       </w:r>
@@ -9091,7 +10441,7 @@
           <w:color w:val="auto"/>
         </w:rPr>
       </w:pPr>
-      <w:bookmarkStart w:id="29" w:name="_Toc43826999"/>
+      <w:bookmarkStart w:id="29" w:name="_Toc43902141"/>
       <w:r>
         <w:rPr>
           <w:color w:val="auto"/>
@@ -9129,6 +10479,21 @@
         <w:t>)</w:t>
       </w:r>
       <w:bookmarkEnd w:id="29"/>
+    </w:p>
+    <w:p>
+      <w:pPr>
+        <w:rPr>
+          <w:i/>
+          <w:iCs/>
+        </w:rPr>
+      </w:pPr>
+      <w:r>
+        <w:rPr>
+          <w:i/>
+          <w:iCs/>
+        </w:rPr>
+        <w:t>Variables inside [square brackets] are stored in the config file</w:t>
+      </w:r>
     </w:p>
     <w:p>
       <w:pPr>
@@ -9139,7 +10504,13 @@
         </w:numPr>
       </w:pPr>
       <w:r>
-        <w:t>Description of first Robot step to complete action, include screenshots where necessary</w:t>
+        <w:t xml:space="preserve">Open </w:t>
+      </w:r>
+      <w:r>
+        <w:t xml:space="preserve">(Chrome) </w:t>
+      </w:r>
+      <w:r>
+        <w:t>Browser</w:t>
       </w:r>
     </w:p>
     <w:p>
@@ -9151,7 +10522,91 @@
         </w:numPr>
       </w:pPr>
       <w:r>
-        <w:t>Description of second Robot step to complete action, include screenshots where necessary</w:t>
+        <w:t>Initialize a Data Table with the following headers:</w:t>
+      </w:r>
+    </w:p>
+    <w:p>
+      <w:pPr>
+        <w:pStyle w:val="ListParagraph"/>
+        <w:numPr>
+          <w:ilvl w:val="1"/>
+          <w:numId w:val="9"/>
+        </w:numPr>
+      </w:pPr>
+      <w:r>
+        <w:t>First name</w:t>
+      </w:r>
+    </w:p>
+    <w:p>
+      <w:pPr>
+        <w:pStyle w:val="ListParagraph"/>
+        <w:numPr>
+          <w:ilvl w:val="1"/>
+          <w:numId w:val="9"/>
+        </w:numPr>
+      </w:pPr>
+      <w:r>
+        <w:t>Last name</w:t>
+      </w:r>
+    </w:p>
+    <w:p>
+      <w:pPr>
+        <w:pStyle w:val="ListParagraph"/>
+        <w:numPr>
+          <w:ilvl w:val="1"/>
+          <w:numId w:val="9"/>
+        </w:numPr>
+      </w:pPr>
+      <w:r>
+        <w:t>Street</w:t>
+      </w:r>
+    </w:p>
+    <w:p>
+      <w:pPr>
+        <w:pStyle w:val="ListParagraph"/>
+        <w:numPr>
+          <w:ilvl w:val="1"/>
+          <w:numId w:val="9"/>
+        </w:numPr>
+      </w:pPr>
+      <w:r>
+        <w:t>City</w:t>
+      </w:r>
+    </w:p>
+    <w:p>
+      <w:pPr>
+        <w:pStyle w:val="ListParagraph"/>
+        <w:numPr>
+          <w:ilvl w:val="1"/>
+          <w:numId w:val="9"/>
+        </w:numPr>
+      </w:pPr>
+      <w:r>
+        <w:t>Postcode</w:t>
+      </w:r>
+    </w:p>
+    <w:p>
+      <w:pPr>
+        <w:pStyle w:val="ListParagraph"/>
+        <w:numPr>
+          <w:ilvl w:val="1"/>
+          <w:numId w:val="9"/>
+        </w:numPr>
+      </w:pPr>
+      <w:r>
+        <w:t>Country</w:t>
+      </w:r>
+    </w:p>
+    <w:p>
+      <w:pPr>
+        <w:pStyle w:val="ListParagraph"/>
+        <w:numPr>
+          <w:ilvl w:val="1"/>
+          <w:numId w:val="9"/>
+        </w:numPr>
+      </w:pPr>
+      <w:r>
+        <w:t>Phone number (including country calling code)</w:t>
       </w:r>
     </w:p>
     <w:p>
@@ -9163,7 +10618,319 @@
         </w:numPr>
       </w:pPr>
       <w:r>
-        <w:t>Etc.</w:t>
+        <w:t xml:space="preserve">Loop while </w:t>
+      </w:r>
+      <w:r>
+        <w:t>number of new users &lt; desired number of users</w:t>
+      </w:r>
+      <w:r>
+        <w:t xml:space="preserve"> </w:t>
+      </w:r>
+      <w:r>
+        <w:t>[50]</w:t>
+      </w:r>
+    </w:p>
+    <w:p>
+      <w:pPr>
+        <w:pStyle w:val="ListParagraph"/>
+        <w:numPr>
+          <w:ilvl w:val="1"/>
+          <w:numId w:val="9"/>
+        </w:numPr>
+      </w:pPr>
+      <w:r>
+        <w:t>Navigate to ‘First Name</w:t>
+      </w:r>
+      <w:r>
+        <w:t xml:space="preserve"> G</w:t>
+      </w:r>
+      <w:r>
+        <w:t>enerator</w:t>
+      </w:r>
+      <w:r>
+        <w:t>’</w:t>
+      </w:r>
+      <w:r>
+        <w:t xml:space="preserve"> </w:t>
+      </w:r>
+      <w:r>
+        <w:t>[</w:t>
+      </w:r>
+      <w:r>
+        <w:t>https://www.bestrandoms.com/random-names</w:t>
+      </w:r>
+      <w:r>
+        <w:t>]</w:t>
+      </w:r>
+    </w:p>
+    <w:p>
+      <w:pPr>
+        <w:pStyle w:val="ListParagraph"/>
+        <w:numPr>
+          <w:ilvl w:val="2"/>
+          <w:numId w:val="9"/>
+        </w:numPr>
+      </w:pPr>
+      <w:r>
+        <w:t xml:space="preserve">Scrape </w:t>
+      </w:r>
+      <w:r>
+        <w:t>(</w:t>
+      </w:r>
+      <w:r>
+        <w:t>first instance of</w:t>
+      </w:r>
+      <w:r>
+        <w:t>)</w:t>
+      </w:r>
+      <w:r>
+        <w:t xml:space="preserve"> </w:t>
+      </w:r>
+      <w:r>
+        <w:t>first name text</w:t>
+      </w:r>
+    </w:p>
+    <w:p>
+      <w:pPr>
+        <w:pStyle w:val="ListParagraph"/>
+        <w:numPr>
+          <w:ilvl w:val="1"/>
+          <w:numId w:val="9"/>
+        </w:numPr>
+      </w:pPr>
+      <w:r>
+        <w:t>Navigate to ‘Last Name</w:t>
+      </w:r>
+      <w:r>
+        <w:t xml:space="preserve"> G</w:t>
+      </w:r>
+      <w:r>
+        <w:t>enerator</w:t>
+      </w:r>
+      <w:r>
+        <w:t>’ [</w:t>
+      </w:r>
+      <w:r>
+        <w:t>https://www.bestrandoms.com/random-last-names</w:t>
+      </w:r>
+      <w:r>
+        <w:t>]</w:t>
+      </w:r>
+    </w:p>
+    <w:p>
+      <w:pPr>
+        <w:pStyle w:val="ListParagraph"/>
+        <w:numPr>
+          <w:ilvl w:val="2"/>
+          <w:numId w:val="9"/>
+        </w:numPr>
+      </w:pPr>
+      <w:r>
+        <w:t xml:space="preserve">Scrape </w:t>
+      </w:r>
+      <w:r>
+        <w:t>(</w:t>
+      </w:r>
+      <w:r>
+        <w:t>first instance of</w:t>
+      </w:r>
+      <w:r>
+        <w:t>)</w:t>
+      </w:r>
+      <w:r>
+        <w:t xml:space="preserve"> last name text</w:t>
+      </w:r>
+    </w:p>
+    <w:p>
+      <w:pPr>
+        <w:pStyle w:val="ListParagraph"/>
+        <w:numPr>
+          <w:ilvl w:val="1"/>
+          <w:numId w:val="9"/>
+        </w:numPr>
+      </w:pPr>
+      <w:r>
+        <w:t>Navigate to ‘Address in UK Generator’ [</w:t>
+      </w:r>
+      <w:r>
+        <w:t>https://www.bestrandoms.com/random-address-in-uk</w:t>
+      </w:r>
+      <w:r>
+        <w:t>]</w:t>
+      </w:r>
+    </w:p>
+    <w:p>
+      <w:pPr>
+        <w:pStyle w:val="ListParagraph"/>
+        <w:numPr>
+          <w:ilvl w:val="2"/>
+          <w:numId w:val="9"/>
+        </w:numPr>
+      </w:pPr>
+      <w:r>
+        <w:t>Scrape Street text</w:t>
+      </w:r>
+    </w:p>
+    <w:p>
+      <w:pPr>
+        <w:pStyle w:val="ListParagraph"/>
+        <w:numPr>
+          <w:ilvl w:val="2"/>
+          <w:numId w:val="9"/>
+        </w:numPr>
+      </w:pPr>
+      <w:r>
+        <w:t>Scrape City text</w:t>
+      </w:r>
+    </w:p>
+    <w:p>
+      <w:pPr>
+        <w:pStyle w:val="ListParagraph"/>
+        <w:numPr>
+          <w:ilvl w:val="2"/>
+          <w:numId w:val="9"/>
+        </w:numPr>
+      </w:pPr>
+      <w:r>
+        <w:t>Scrape Postcode text</w:t>
+      </w:r>
+    </w:p>
+    <w:p>
+      <w:pPr>
+        <w:pStyle w:val="ListParagraph"/>
+        <w:numPr>
+          <w:ilvl w:val="2"/>
+          <w:numId w:val="9"/>
+        </w:numPr>
+      </w:pPr>
+      <w:r>
+        <w:t>Scrape Country text</w:t>
+      </w:r>
+    </w:p>
+    <w:p>
+      <w:pPr>
+        <w:pStyle w:val="ListParagraph"/>
+        <w:numPr>
+          <w:ilvl w:val="2"/>
+          <w:numId w:val="9"/>
+        </w:numPr>
+      </w:pPr>
+      <w:r>
+        <w:t>Scrape Country Calling Code text</w:t>
+      </w:r>
+    </w:p>
+    <w:p>
+      <w:pPr>
+        <w:pStyle w:val="ListParagraph"/>
+        <w:numPr>
+          <w:ilvl w:val="2"/>
+          <w:numId w:val="9"/>
+        </w:numPr>
+      </w:pPr>
+      <w:r>
+        <w:t>Scrape Phone Number text</w:t>
+      </w:r>
+    </w:p>
+    <w:p>
+      <w:pPr>
+        <w:pStyle w:val="ListParagraph"/>
+        <w:numPr>
+          <w:ilvl w:val="1"/>
+          <w:numId w:val="9"/>
+        </w:numPr>
+      </w:pPr>
+      <w:r>
+        <w:t>Process text to isolate only the value (without data label)</w:t>
+      </w:r>
+    </w:p>
+    <w:p>
+      <w:pPr>
+        <w:pStyle w:val="ListParagraph"/>
+        <w:numPr>
+          <w:ilvl w:val="1"/>
+          <w:numId w:val="9"/>
+        </w:numPr>
+      </w:pPr>
+      <w:r>
+        <w:t>Concatenate the country calling code and phone number (</w:t>
+      </w:r>
+      <w:r>
+        <w:t>with</w:t>
+      </w:r>
+      <w:r>
+        <w:t xml:space="preserve"> prefixed zero</w:t>
+      </w:r>
+      <w:r>
+        <w:t xml:space="preserve"> removed</w:t>
+      </w:r>
+      <w:r>
+        <w:t>)</w:t>
+      </w:r>
+    </w:p>
+    <w:p>
+      <w:pPr>
+        <w:pStyle w:val="ListParagraph"/>
+        <w:numPr>
+          <w:ilvl w:val="1"/>
+          <w:numId w:val="9"/>
+        </w:numPr>
+      </w:pPr>
+      <w:r>
+        <w:t xml:space="preserve">Save </w:t>
+      </w:r>
+      <w:r>
+        <w:t xml:space="preserve">retrieved details as a new row in the </w:t>
+      </w:r>
+      <w:r>
+        <w:t>D</w:t>
+      </w:r>
+      <w:r>
+        <w:t xml:space="preserve">ata </w:t>
+      </w:r>
+      <w:r>
+        <w:t>T</w:t>
+      </w:r>
+      <w:r>
+        <w:t>able</w:t>
+      </w:r>
+    </w:p>
+    <w:p>
+      <w:pPr>
+        <w:pStyle w:val="ListParagraph"/>
+        <w:numPr>
+          <w:ilvl w:val="1"/>
+          <w:numId w:val="9"/>
+        </w:numPr>
+      </w:pPr>
+      <w:r>
+        <w:t xml:space="preserve">Increment the </w:t>
+      </w:r>
+      <w:r>
+        <w:t>number of new users count by 1</w:t>
+      </w:r>
+    </w:p>
+    <w:p>
+      <w:pPr>
+        <w:pStyle w:val="ListParagraph"/>
+        <w:numPr>
+          <w:ilvl w:val="0"/>
+          <w:numId w:val="9"/>
+        </w:numPr>
+      </w:pPr>
+      <w:r>
+        <w:t>Write out Data Table to a CSV file [UserDetails.csv]</w:t>
+      </w:r>
+    </w:p>
+    <w:p>
+      <w:pPr>
+        <w:pStyle w:val="ListParagraph"/>
+        <w:numPr>
+          <w:ilvl w:val="0"/>
+          <w:numId w:val="9"/>
+        </w:numPr>
+      </w:pPr>
+      <w:r>
+        <w:t>Close the browser</w:t>
       </w:r>
     </w:p>
     <w:p>
@@ -9173,7 +10940,7 @@
           <w:color w:val="auto"/>
         </w:rPr>
       </w:pPr>
-      <w:bookmarkStart w:id="30" w:name="_Toc43827000"/>
+      <w:bookmarkStart w:id="30" w:name="_Toc43902142"/>
       <w:r>
         <w:rPr>
           <w:color w:val="auto"/>
@@ -9227,7 +10994,10 @@
         </w:numPr>
       </w:pPr>
       <w:r>
-        <w:t>Description of first Robot step to complete action, include screenshots where necessary</w:t>
+        <w:t>Access customer database (</w:t>
+      </w:r>
+      <w:r>
+        <w:t>for testing we will use the generated dummy data in [UserDetails.csv])</w:t>
       </w:r>
     </w:p>
     <w:p>
@@ -9239,7 +11009,16 @@
         </w:numPr>
       </w:pPr>
       <w:r>
-        <w:t>Description of second Robot step to complete action, include screenshots where necessary</w:t>
+        <w:t>Iterate through</w:t>
+      </w:r>
+      <w:r>
+        <w:t xml:space="preserve"> stored</w:t>
+      </w:r>
+      <w:r>
+        <w:t xml:space="preserve"> customers</w:t>
+      </w:r>
+      <w:r>
+        <w:t>’ details</w:t>
       </w:r>
     </w:p>
     <w:p>
@@ -9251,7 +11030,64 @@
         </w:numPr>
       </w:pPr>
       <w:r>
-        <w:t>Etc.</w:t>
+        <w:t>F</w:t>
+      </w:r>
+      <w:r>
+        <w:t>or each customer</w:t>
+      </w:r>
+      <w:r>
+        <w:t xml:space="preserve"> (If the user’s </w:t>
+      </w:r>
+      <w:r>
+        <w:t>distribution interval criterion is met)</w:t>
+      </w:r>
+      <w:r>
+        <w:t>:</w:t>
+      </w:r>
+    </w:p>
+    <w:p>
+      <w:pPr>
+        <w:pStyle w:val="ListParagraph"/>
+        <w:numPr>
+          <w:ilvl w:val="1"/>
+          <w:numId w:val="7"/>
+        </w:numPr>
+      </w:pPr>
+      <w:r>
+        <w:t xml:space="preserve">Retrieve </w:t>
+      </w:r>
+      <w:r>
+        <w:t>customer’s</w:t>
+      </w:r>
+      <w:r>
+        <w:t xml:space="preserve"> email address and</w:t>
+      </w:r>
+      <w:r>
+        <w:t xml:space="preserve"> </w:t>
+      </w:r>
+      <w:r>
+        <w:t>content preference from the</w:t>
+      </w:r>
+      <w:r>
+        <w:t xml:space="preserve"> database</w:t>
+      </w:r>
+    </w:p>
+    <w:p>
+      <w:pPr>
+        <w:pStyle w:val="ListParagraph"/>
+        <w:numPr>
+          <w:ilvl w:val="1"/>
+          <w:numId w:val="7"/>
+        </w:numPr>
+      </w:pPr>
+      <w:r>
+        <w:t>Start a</w:t>
+      </w:r>
+      <w:r>
+        <w:t xml:space="preserve">n aggregation/distribution job </w:t>
+      </w:r>
+      <w:r>
+        <w:t>for this user with the retrieved preference</w:t>
       </w:r>
     </w:p>
     <w:p>
@@ -9261,11 +11097,12 @@
           <w:color w:val="auto"/>
         </w:rPr>
       </w:pPr>
-      <w:bookmarkStart w:id="31" w:name="_Toc43827001"/>
+      <w:bookmarkStart w:id="31" w:name="_Toc43902143"/>
       <w:r>
         <w:rPr>
           <w:color w:val="auto"/>
         </w:rPr>
+        <w:lastRenderedPageBreak/>
         <w:t>4.</w:t>
       </w:r>
       <w:r>
@@ -9287,6 +11124,26 @@
         <w:t>Search For Content</w:t>
       </w:r>
       <w:bookmarkEnd w:id="31"/>
+    </w:p>
+    <w:p>
+      <w:r>
+        <w:t>Actions</w:t>
+      </w:r>
+      <w:r>
+        <w:t xml:space="preserve"> 4.2.3 through 4.2.6 are completed for </w:t>
+      </w:r>
+      <w:r>
+        <w:t>each customer (</w:t>
+      </w:r>
+      <w:r>
+        <w:t xml:space="preserve">i.e. process </w:t>
+      </w:r>
+      <w:r>
+        <w:t xml:space="preserve">each </w:t>
+      </w:r>
+      <w:r>
+        <w:t>queued aggregation/distribution job)</w:t>
+      </w:r>
     </w:p>
     <w:p>
       <w:pPr>
@@ -9297,43 +11154,8 @@
         </w:numPr>
       </w:pPr>
       <w:r>
-        <w:t>Continue as required to complete all Robot actions within the automation</w:t>
-      </w:r>
-    </w:p>
-    <w:p>
-      <w:pPr>
-        <w:pStyle w:val="Heading3"/>
-        <w:rPr>
-          <w:color w:val="auto"/>
-        </w:rPr>
-      </w:pPr>
-      <w:bookmarkStart w:id="32" w:name="_Toc43827002"/>
-      <w:r>
-        <w:rPr>
-          <w:color w:val="auto"/>
-        </w:rPr>
-        <w:lastRenderedPageBreak/>
-        <w:t>4.2.</w:t>
-      </w:r>
-      <w:r>
-        <w:rPr>
-          <w:color w:val="auto"/>
-        </w:rPr>
-        <w:t>4</w:t>
-      </w:r>
-      <w:r>
-        <w:rPr>
-          <w:color w:val="auto"/>
-        </w:rPr>
-        <w:t xml:space="preserve"> </w:t>
-      </w:r>
-      <w:r>
-        <w:rPr>
-          <w:color w:val="auto"/>
-        </w:rPr>
-        <w:t>Aggregate Content</w:t>
-      </w:r>
-      <w:bookmarkEnd w:id="32"/>
+        <w:t>Open (Chrome) Browser</w:t>
+      </w:r>
     </w:p>
     <w:p>
       <w:pPr>
@@ -9344,54 +11166,11 @@
         </w:numPr>
       </w:pPr>
       <w:r>
-        <w:t>Continue as required to complete all Robot actions within the automation</w:t>
-      </w:r>
-    </w:p>
-    <w:p>
-      <w:pPr>
-        <w:pStyle w:val="Heading3"/>
-        <w:rPr>
-          <w:color w:val="auto"/>
-        </w:rPr>
-      </w:pPr>
-      <w:bookmarkStart w:id="33" w:name="_Toc43827003"/>
-      <w:r>
-        <w:rPr>
-          <w:color w:val="auto"/>
-        </w:rPr>
-        <w:t>4.2.</w:t>
-      </w:r>
-      <w:r>
-        <w:rPr>
-          <w:color w:val="auto"/>
-        </w:rPr>
-        <w:t>5</w:t>
-      </w:r>
-      <w:r>
-        <w:rPr>
-          <w:color w:val="auto"/>
-        </w:rPr>
-        <w:t xml:space="preserve"> </w:t>
-      </w:r>
-      <w:r>
-        <w:rPr>
-          <w:color w:val="auto"/>
-        </w:rPr>
-        <w:t xml:space="preserve">Send </w:t>
-      </w:r>
-      <w:r>
-        <w:rPr>
-          <w:color w:val="auto"/>
-        </w:rPr>
-        <w:t xml:space="preserve">Aggregated </w:t>
-      </w:r>
-      <w:r>
-        <w:rPr>
-          <w:color w:val="auto"/>
-        </w:rPr>
-        <w:t>Content to User</w:t>
-      </w:r>
-      <w:bookmarkEnd w:id="33"/>
+        <w:t xml:space="preserve">Navigate to </w:t>
+      </w:r>
+      <w:r>
+        <w:t>predefined content site</w:t>
+      </w:r>
     </w:p>
     <w:p>
       <w:pPr>
@@ -9402,42 +11181,8 @@
         </w:numPr>
       </w:pPr>
       <w:r>
-        <w:t>Continue as required to complete all Robot actions within the automation</w:t>
-      </w:r>
-    </w:p>
-    <w:p>
-      <w:pPr>
-        <w:pStyle w:val="Heading3"/>
-        <w:rPr>
-          <w:color w:val="auto"/>
-        </w:rPr>
-      </w:pPr>
-      <w:bookmarkStart w:id="34" w:name="_Toc43827004"/>
-      <w:r>
-        <w:rPr>
-          <w:color w:val="auto"/>
-        </w:rPr>
-        <w:t>4.2.</w:t>
-      </w:r>
-      <w:r>
-        <w:rPr>
-          <w:color w:val="auto"/>
-        </w:rPr>
-        <w:t>6</w:t>
-      </w:r>
-      <w:r>
-        <w:rPr>
-          <w:color w:val="auto"/>
-        </w:rPr>
-        <w:t xml:space="preserve"> </w:t>
-      </w:r>
-      <w:r>
-        <w:rPr>
-          <w:color w:val="auto"/>
-        </w:rPr>
-        <w:t>Log Process</w:t>
-      </w:r>
-      <w:bookmarkEnd w:id="34"/>
+        <w:t>Search for content based on preference</w:t>
+      </w:r>
     </w:p>
     <w:p>
       <w:pPr>
@@ -9448,14 +11193,503 @@
         </w:numPr>
       </w:pPr>
       <w:r>
-        <w:t>Continue as required to complete all Robot actions within the automation</w:t>
+        <w:t>Scrape latest/most relevant content from site</w:t>
+      </w:r>
+    </w:p>
+    <w:p>
+      <w:pPr>
+        <w:pStyle w:val="ListParagraph"/>
+        <w:numPr>
+          <w:ilvl w:val="0"/>
+          <w:numId w:val="8"/>
+        </w:numPr>
+      </w:pPr>
+      <w:r>
+        <w:t>Check content against logs for duplicates</w:t>
+      </w:r>
+      <w:r>
+        <w:t xml:space="preserve"> (i.e. no content to be sent to a user more than once)</w:t>
+      </w:r>
+    </w:p>
+    <w:p>
+      <w:pPr>
+        <w:pStyle w:val="ListParagraph"/>
+        <w:numPr>
+          <w:ilvl w:val="1"/>
+          <w:numId w:val="8"/>
+        </w:numPr>
+      </w:pPr>
+      <w:r>
+        <w:t>If</w:t>
+      </w:r>
+      <w:r>
+        <w:t xml:space="preserve"> duplicated -&gt;</w:t>
+      </w:r>
+      <w:r>
+        <w:t xml:space="preserve"> EXCEPTION</w:t>
+      </w:r>
+      <w:r>
+        <w:t xml:space="preserve"> -&gt; log duplicate and</w:t>
+      </w:r>
+      <w:r>
+        <w:t xml:space="preserve"> </w:t>
+      </w:r>
+      <w:r>
+        <w:t>repeat 4.2.3 (except the first step)</w:t>
+      </w:r>
+    </w:p>
+    <w:p>
+      <w:pPr>
+        <w:pStyle w:val="ListParagraph"/>
+        <w:numPr>
+          <w:ilvl w:val="1"/>
+          <w:numId w:val="8"/>
+        </w:numPr>
+      </w:pPr>
+      <w:r>
+        <w:t>If not duplicated</w:t>
+      </w:r>
+      <w:r>
+        <w:t xml:space="preserve"> -&gt; save to pending transmission document -&gt; CONTINUE</w:t>
+      </w:r>
+      <w:r>
+        <w:t xml:space="preserve"> to 4.2.4</w:t>
+      </w:r>
+      <w:r>
+        <w:t xml:space="preserve"> (Aggregation)</w:t>
+      </w:r>
+    </w:p>
+    <w:p>
+      <w:pPr>
+        <w:pStyle w:val="Heading3"/>
+        <w:rPr>
+          <w:color w:val="auto"/>
+        </w:rPr>
+      </w:pPr>
+      <w:bookmarkStart w:id="32" w:name="_Toc43902144"/>
+      <w:r>
+        <w:rPr>
+          <w:color w:val="auto"/>
+        </w:rPr>
+        <w:t>4.2.</w:t>
+      </w:r>
+      <w:r>
+        <w:rPr>
+          <w:color w:val="auto"/>
+        </w:rPr>
+        <w:t>4</w:t>
+      </w:r>
+      <w:r>
+        <w:rPr>
+          <w:color w:val="auto"/>
+        </w:rPr>
+        <w:t xml:space="preserve"> </w:t>
+      </w:r>
+      <w:r>
+        <w:rPr>
+          <w:color w:val="auto"/>
+        </w:rPr>
+        <w:t>Aggregate Content</w:t>
+      </w:r>
+      <w:bookmarkEnd w:id="32"/>
+    </w:p>
+    <w:p>
+      <w:pPr>
+        <w:pStyle w:val="ListParagraph"/>
+        <w:numPr>
+          <w:ilvl w:val="0"/>
+          <w:numId w:val="8"/>
+        </w:numPr>
+      </w:pPr>
+      <w:r>
+        <w:t xml:space="preserve">Repeat step </w:t>
+      </w:r>
+      <w:r>
+        <w:t>4.2.3 (Search for Content) until enough content has been compiled (minimum of 3 sites)</w:t>
+      </w:r>
+    </w:p>
+    <w:p>
+      <w:pPr>
+        <w:pStyle w:val="ListParagraph"/>
+        <w:numPr>
+          <w:ilvl w:val="0"/>
+          <w:numId w:val="8"/>
+        </w:numPr>
+      </w:pPr>
+      <w:r>
+        <w:t>Process</w:t>
+      </w:r>
+      <w:r>
+        <w:t xml:space="preserve"> all content to ensure </w:t>
+      </w:r>
+      <w:r>
+        <w:t xml:space="preserve">that it </w:t>
+      </w:r>
+      <w:r>
+        <w:t xml:space="preserve">is appropriate, </w:t>
+      </w:r>
+      <w:r>
+        <w:t xml:space="preserve">tidy, </w:t>
+      </w:r>
+      <w:r>
+        <w:t xml:space="preserve">clear, </w:t>
+      </w:r>
+      <w:r>
+        <w:t>concise,</w:t>
+      </w:r>
+      <w:r>
+        <w:t xml:space="preserve"> and </w:t>
+      </w:r>
+      <w:r>
+        <w:t>uniformly formatted</w:t>
+      </w:r>
+    </w:p>
+    <w:p>
+      <w:pPr>
+        <w:pStyle w:val="Heading3"/>
+        <w:rPr>
+          <w:color w:val="auto"/>
+        </w:rPr>
+      </w:pPr>
+      <w:bookmarkStart w:id="33" w:name="_Toc43902145"/>
+      <w:r>
+        <w:rPr>
+          <w:color w:val="auto"/>
+        </w:rPr>
+        <w:t>4.2.</w:t>
+      </w:r>
+      <w:r>
+        <w:rPr>
+          <w:color w:val="auto"/>
+        </w:rPr>
+        <w:t>5</w:t>
+      </w:r>
+      <w:r>
+        <w:rPr>
+          <w:color w:val="auto"/>
+        </w:rPr>
+        <w:t xml:space="preserve"> </w:t>
+      </w:r>
+      <w:r>
+        <w:rPr>
+          <w:color w:val="auto"/>
+        </w:rPr>
+        <w:t xml:space="preserve">Send </w:t>
+      </w:r>
+      <w:r>
+        <w:rPr>
+          <w:color w:val="auto"/>
+        </w:rPr>
+        <w:t xml:space="preserve">Aggregated </w:t>
+      </w:r>
+      <w:r>
+        <w:rPr>
+          <w:color w:val="auto"/>
+        </w:rPr>
+        <w:t>Content to User</w:t>
+      </w:r>
+      <w:bookmarkEnd w:id="33"/>
+    </w:p>
+    <w:p>
+      <w:pPr>
+        <w:pStyle w:val="ListParagraph"/>
+        <w:numPr>
+          <w:ilvl w:val="0"/>
+          <w:numId w:val="8"/>
+        </w:numPr>
+      </w:pPr>
+      <w:r>
+        <w:t>Access email system with relevant credentials</w:t>
+      </w:r>
+    </w:p>
+    <w:p>
+      <w:pPr>
+        <w:pStyle w:val="ListParagraph"/>
+        <w:numPr>
+          <w:ilvl w:val="0"/>
+          <w:numId w:val="8"/>
+        </w:numPr>
+      </w:pPr>
+      <w:r>
+        <w:t>Create new email with the following parameters:</w:t>
+      </w:r>
+    </w:p>
+    <w:p>
+      <w:pPr>
+        <w:pStyle w:val="ListParagraph"/>
+        <w:numPr>
+          <w:ilvl w:val="1"/>
+          <w:numId w:val="8"/>
+        </w:numPr>
+      </w:pPr>
+      <w:r>
+        <w:t>Addressed to user’s registered email address</w:t>
+      </w:r>
+    </w:p>
+    <w:p>
+      <w:pPr>
+        <w:pStyle w:val="ListParagraph"/>
+        <w:numPr>
+          <w:ilvl w:val="1"/>
+          <w:numId w:val="8"/>
+        </w:numPr>
+      </w:pPr>
+      <w:r>
+        <w:t>Give email a relevant subject line (e.g. User’s name – Content category – Date)</w:t>
+      </w:r>
+    </w:p>
+    <w:p>
+      <w:pPr>
+        <w:pStyle w:val="ListParagraph"/>
+        <w:numPr>
+          <w:ilvl w:val="1"/>
+          <w:numId w:val="8"/>
+        </w:numPr>
+      </w:pPr>
+      <w:r>
+        <w:t>Compile processed, personalized content into body of email</w:t>
+      </w:r>
+    </w:p>
+    <w:p>
+      <w:pPr>
+        <w:pStyle w:val="ListParagraph"/>
+        <w:numPr>
+          <w:ilvl w:val="0"/>
+          <w:numId w:val="8"/>
+        </w:numPr>
+      </w:pPr>
+      <w:r>
+        <w:t>Send email containing aggregated content to user</w:t>
+      </w:r>
+    </w:p>
+    <w:p>
+      <w:pPr>
+        <w:pStyle w:val="ListParagraph"/>
+        <w:numPr>
+          <w:ilvl w:val="0"/>
+          <w:numId w:val="8"/>
+        </w:numPr>
+      </w:pPr>
+      <w:r>
+        <w:t xml:space="preserve">Check for undelivered </w:t>
+      </w:r>
+      <w:r>
+        <w:t>mail</w:t>
+      </w:r>
+      <w:r>
+        <w:t xml:space="preserve">, If undelivered -&gt; EXCEPTION (Undelivered </w:t>
+      </w:r>
+      <w:r>
+        <w:t>content transmission</w:t>
+      </w:r>
+      <w:r>
+        <w:t>)</w:t>
+      </w:r>
+    </w:p>
+    <w:p>
+      <w:pPr>
+        <w:pStyle w:val="ListParagraph"/>
+        <w:numPr>
+          <w:ilvl w:val="1"/>
+          <w:numId w:val="8"/>
+        </w:numPr>
+      </w:pPr>
+      <w:r>
+        <w:t>If undelivered -&gt; reattempt once -&gt; If delivery fails again -&gt; Log for follow up by administrator</w:t>
+      </w:r>
+    </w:p>
+    <w:p>
+      <w:pPr>
+        <w:pStyle w:val="Heading3"/>
+        <w:rPr>
+          <w:color w:val="auto"/>
+        </w:rPr>
+      </w:pPr>
+      <w:bookmarkStart w:id="34" w:name="_Toc43902146"/>
+      <w:r>
+        <w:rPr>
+          <w:color w:val="auto"/>
+        </w:rPr>
+        <w:t>4.2.</w:t>
+      </w:r>
+      <w:r>
+        <w:rPr>
+          <w:color w:val="auto"/>
+        </w:rPr>
+        <w:t>6</w:t>
+      </w:r>
+      <w:r>
+        <w:rPr>
+          <w:color w:val="auto"/>
+        </w:rPr>
+        <w:t xml:space="preserve"> </w:t>
+      </w:r>
+      <w:r>
+        <w:rPr>
+          <w:color w:val="auto"/>
+        </w:rPr>
+        <w:t>Log Process</w:t>
+      </w:r>
+      <w:bookmarkEnd w:id="34"/>
+    </w:p>
+    <w:p>
+      <w:pPr>
+        <w:pStyle w:val="ListParagraph"/>
+        <w:numPr>
+          <w:ilvl w:val="0"/>
+          <w:numId w:val="8"/>
+        </w:numPr>
+      </w:pPr>
+      <w:r>
+        <w:t>Store</w:t>
+      </w:r>
+      <w:r>
+        <w:t xml:space="preserve"> </w:t>
+      </w:r>
+      <w:r>
+        <w:t xml:space="preserve">sent </w:t>
+      </w:r>
+      <w:r>
+        <w:t>content distribution</w:t>
+      </w:r>
+      <w:r>
+        <w:t xml:space="preserve"> email </w:t>
+      </w:r>
+      <w:r>
+        <w:t>in</w:t>
+      </w:r>
+      <w:r>
+        <w:t xml:space="preserve"> </w:t>
+      </w:r>
+      <w:r>
+        <w:t>the Distributions</w:t>
+      </w:r>
+      <w:r>
+        <w:t xml:space="preserve"> folder for records/audit</w:t>
+      </w:r>
+    </w:p>
+    <w:p>
+      <w:pPr>
+        <w:pStyle w:val="ListParagraph"/>
+        <w:numPr>
+          <w:ilvl w:val="0"/>
+          <w:numId w:val="8"/>
+        </w:numPr>
+      </w:pPr>
+      <w:r>
+        <w:t>Create log item including the following details:</w:t>
+      </w:r>
+    </w:p>
+    <w:p>
+      <w:pPr>
+        <w:pStyle w:val="ListParagraph"/>
+        <w:numPr>
+          <w:ilvl w:val="1"/>
+          <w:numId w:val="8"/>
+        </w:numPr>
+      </w:pPr>
+      <w:r>
+        <w:t>User’s name</w:t>
+      </w:r>
+    </w:p>
+    <w:p>
+      <w:pPr>
+        <w:pStyle w:val="ListParagraph"/>
+        <w:numPr>
+          <w:ilvl w:val="1"/>
+          <w:numId w:val="8"/>
+        </w:numPr>
+      </w:pPr>
+      <w:r>
+        <w:t>User’s email address</w:t>
+      </w:r>
+    </w:p>
+    <w:p>
+      <w:pPr>
+        <w:pStyle w:val="ListParagraph"/>
+        <w:numPr>
+          <w:ilvl w:val="1"/>
+          <w:numId w:val="8"/>
+        </w:numPr>
+      </w:pPr>
+      <w:r>
+        <w:t xml:space="preserve">Date and time of </w:t>
+      </w:r>
+      <w:r>
+        <w:t>transmission</w:t>
+      </w:r>
+    </w:p>
+    <w:p>
+      <w:pPr>
+        <w:pStyle w:val="ListParagraph"/>
+        <w:numPr>
+          <w:ilvl w:val="1"/>
+          <w:numId w:val="8"/>
+        </w:numPr>
+      </w:pPr>
+      <w:r>
+        <w:t>Content preference</w:t>
+      </w:r>
+    </w:p>
+    <w:p>
+      <w:pPr>
+        <w:pStyle w:val="ListParagraph"/>
+        <w:numPr>
+          <w:ilvl w:val="1"/>
+          <w:numId w:val="8"/>
+        </w:numPr>
+      </w:pPr>
+      <w:r>
+        <w:t>First</w:t>
+      </w:r>
+      <w:r>
+        <w:t xml:space="preserve"> (at least)</w:t>
+      </w:r>
+      <w:r>
+        <w:t xml:space="preserve"> piece of content</w:t>
+      </w:r>
+    </w:p>
+    <w:p>
+      <w:pPr>
+        <w:pStyle w:val="ListParagraph"/>
+        <w:numPr>
+          <w:ilvl w:val="1"/>
+          <w:numId w:val="8"/>
+        </w:numPr>
+      </w:pPr>
+      <w:r>
+        <w:t xml:space="preserve">Process completion state (Success/Failure) </w:t>
+      </w:r>
+    </w:p>
+    <w:p>
+      <w:pPr>
+        <w:pStyle w:val="ListParagraph"/>
+        <w:numPr>
+          <w:ilvl w:val="2"/>
+          <w:numId w:val="8"/>
+        </w:numPr>
+      </w:pPr>
+      <w:r>
+        <w:t>If FAILED -&gt; include details of exception/reason for failure</w:t>
+      </w:r>
+    </w:p>
+    <w:p>
+      <w:pPr>
+        <w:pStyle w:val="ListParagraph"/>
+        <w:numPr>
+          <w:ilvl w:val="0"/>
+          <w:numId w:val="8"/>
+        </w:numPr>
+      </w:pPr>
+      <w:r>
+        <w:t>Add item to process logging system</w:t>
       </w:r>
     </w:p>
     <w:p>
       <w:pPr>
         <w:pStyle w:val="Heading2"/>
       </w:pPr>
-      <w:bookmarkStart w:id="35" w:name="_Toc43827005"/>
+      <w:bookmarkStart w:id="35" w:name="_Toc43902147"/>
       <w:r>
         <w:t>4.</w:t>
       </w:r>
@@ -9480,7 +11714,7 @@
           <w:color w:val="auto"/>
         </w:rPr>
       </w:pPr>
-      <w:bookmarkStart w:id="36" w:name="_Toc43827006"/>
+      <w:bookmarkStart w:id="36" w:name="_Toc43902148"/>
       <w:r>
         <w:rPr>
           <w:color w:val="auto"/>
@@ -9516,7 +11750,7 @@
         </w:numPr>
       </w:pPr>
       <w:r>
-        <w:t>Description of first Robot step to complete action, include screenshots where necessary</w:t>
+        <w:t>Access process reporting system</w:t>
       </w:r>
     </w:p>
     <w:p>
@@ -9528,7 +11762,10 @@
         </w:numPr>
       </w:pPr>
       <w:r>
-        <w:t>Description of second Robot step to complete action, include screenshots where necessary</w:t>
+        <w:t xml:space="preserve">Retrieve all process logs </w:t>
+      </w:r>
+      <w:r>
+        <w:t>for the specified period (e.g. same day for daily reports)</w:t>
       </w:r>
     </w:p>
     <w:p>
@@ -9540,7 +11777,10 @@
         </w:numPr>
       </w:pPr>
       <w:r>
-        <w:t>Etc.</w:t>
+        <w:t>Organize logs by type (e.g. new registrations, user data interactions, content transmissions</w:t>
+      </w:r>
+      <w:r>
+        <w:t>)</w:t>
       </w:r>
     </w:p>
     <w:p>
@@ -9550,11 +11790,12 @@
           <w:color w:val="auto"/>
         </w:rPr>
       </w:pPr>
-      <w:bookmarkStart w:id="37" w:name="_Toc43827007"/>
+      <w:bookmarkStart w:id="37" w:name="_Toc43902149"/>
       <w:r>
         <w:rPr>
           <w:color w:val="auto"/>
         </w:rPr>
+        <w:lastRenderedPageBreak/>
         <w:t>4.</w:t>
       </w:r>
       <w:r>
@@ -9576,6 +11817,15 @@
         <w:t>Collate Logs Into Report</w:t>
       </w:r>
       <w:bookmarkEnd w:id="37"/>
+    </w:p>
+    <w:p>
+      <w:r>
+        <w:rPr>
+          <w:i/>
+          <w:iCs/>
+        </w:rPr>
+        <w:t>No template has been provided but it might be worthwhile to create one to speed up report formatting</w:t>
+      </w:r>
     </w:p>
     <w:p>
       <w:pPr>
@@ -9586,7 +11836,7 @@
         </w:numPr>
       </w:pPr>
       <w:r>
-        <w:t>Description of first Robot step to complete action, include screenshots where necessary</w:t>
+        <w:t>Create new PDF</w:t>
       </w:r>
     </w:p>
     <w:p>
@@ -9598,7 +11848,10 @@
         </w:numPr>
       </w:pPr>
       <w:r>
-        <w:t>Description of second Robot step to complete action, include screenshots where necessary</w:t>
+        <w:t xml:space="preserve">Populate PDF </w:t>
+      </w:r>
+      <w:r>
+        <w:t>with retrieved logs</w:t>
       </w:r>
     </w:p>
     <w:p>
@@ -9610,7 +11863,22 @@
         </w:numPr>
       </w:pPr>
       <w:r>
-        <w:t>Etc.</w:t>
+        <w:t>Format log details to be clear and easily readable</w:t>
+      </w:r>
+    </w:p>
+    <w:p>
+      <w:pPr>
+        <w:pStyle w:val="ListParagraph"/>
+        <w:numPr>
+          <w:ilvl w:val="0"/>
+          <w:numId w:val="7"/>
+        </w:numPr>
+      </w:pPr>
+      <w:r>
+        <w:t>Save PDF</w:t>
+      </w:r>
+      <w:r>
+        <w:t xml:space="preserve"> and continue to 4.3.3 (Report Publishing)</w:t>
       </w:r>
     </w:p>
     <w:p>
@@ -9620,7 +11888,7 @@
           <w:color w:val="auto"/>
         </w:rPr>
       </w:pPr>
-      <w:bookmarkStart w:id="38" w:name="_Toc43827008"/>
+      <w:bookmarkStart w:id="38" w:name="_Toc43902150"/>
       <w:r>
         <w:rPr>
           <w:color w:val="auto"/>
@@ -9656,14 +11924,98 @@
         </w:numPr>
       </w:pPr>
       <w:r>
-        <w:t>Continue as required to complete all Robot actions within the automation</w:t>
+        <w:t xml:space="preserve">Access email client with </w:t>
+      </w:r>
+      <w:r>
+        <w:t>relevant credentials</w:t>
+      </w:r>
+    </w:p>
+    <w:p>
+      <w:pPr>
+        <w:pStyle w:val="ListParagraph"/>
+        <w:numPr>
+          <w:ilvl w:val="0"/>
+          <w:numId w:val="8"/>
+        </w:numPr>
+      </w:pPr>
+      <w:r>
+        <w:t>Create new email:</w:t>
+      </w:r>
+    </w:p>
+    <w:p>
+      <w:pPr>
+        <w:pStyle w:val="ListParagraph"/>
+        <w:numPr>
+          <w:ilvl w:val="1"/>
+          <w:numId w:val="8"/>
+        </w:numPr>
+      </w:pPr>
+      <w:r>
+        <w:t xml:space="preserve">Address email to company </w:t>
+      </w:r>
+      <w:r>
+        <w:t>email address</w:t>
+      </w:r>
+    </w:p>
+    <w:p>
+      <w:pPr>
+        <w:pStyle w:val="ListParagraph"/>
+        <w:numPr>
+          <w:ilvl w:val="1"/>
+          <w:numId w:val="8"/>
+        </w:numPr>
+      </w:pPr>
+      <w:r>
+        <w:t>Set the subject line to be “Daily Report – {Insert date of report}”</w:t>
+      </w:r>
+    </w:p>
+    <w:p>
+      <w:pPr>
+        <w:pStyle w:val="ListParagraph"/>
+        <w:numPr>
+          <w:ilvl w:val="1"/>
+          <w:numId w:val="8"/>
+        </w:numPr>
+      </w:pPr>
+      <w:r>
+        <w:t>Attach PDF report to email</w:t>
+      </w:r>
+    </w:p>
+    <w:p>
+      <w:pPr>
+        <w:pStyle w:val="ListParagraph"/>
+        <w:numPr>
+          <w:ilvl w:val="0"/>
+          <w:numId w:val="8"/>
+        </w:numPr>
+      </w:pPr>
+      <w:r>
+        <w:t>Send email</w:t>
+      </w:r>
+      <w:r>
+        <w:t xml:space="preserve"> to company inbox</w:t>
+      </w:r>
+    </w:p>
+    <w:p>
+      <w:pPr>
+        <w:pStyle w:val="ListParagraph"/>
+        <w:numPr>
+          <w:ilvl w:val="0"/>
+          <w:numId w:val="8"/>
+        </w:numPr>
+      </w:pPr>
+      <w:r>
+        <w:t xml:space="preserve">Save </w:t>
+      </w:r>
+      <w:r>
+        <w:t>report to a local file</w:t>
       </w:r>
     </w:p>
     <w:p>
       <w:pPr>
         <w:pStyle w:val="Heading2"/>
       </w:pPr>
-      <w:bookmarkStart w:id="39" w:name="_Toc43827009"/>
+      <w:bookmarkStart w:id="39" w:name="_Toc43902151"/>
       <w:r>
         <w:t>4</w:t>
       </w:r>
@@ -9691,7 +12043,7 @@
       <w:bookmarkStart w:id="40" w:name="_Toc449536189"/>
       <w:bookmarkStart w:id="41" w:name="_Toc465762668"/>
       <w:bookmarkStart w:id="42" w:name="_Toc479683554"/>
-      <w:bookmarkStart w:id="43" w:name="_Toc43827010"/>
+      <w:bookmarkStart w:id="43" w:name="_Toc43902152"/>
       <w:r>
         <w:t>4</w:t>
       </w:r>
@@ -9820,61 +12172,36 @@
           <w:tcPr>
             <w:tcW w:w="5027" w:type="dxa"/>
           </w:tcPr>
-          <w:p/>
-        </w:tc>
-        <w:tc>
-          <w:tcPr>
-            <w:tcW w:w="5027" w:type="dxa"/>
-          </w:tcPr>
-          <w:p/>
-        </w:tc>
-      </w:tr>
-      <w:tr>
-        <w:tc>
-          <w:tcPr>
-            <w:tcW w:w="5027" w:type="dxa"/>
-          </w:tcPr>
-          <w:p/>
-        </w:tc>
-        <w:tc>
-          <w:tcPr>
-            <w:tcW w:w="5027" w:type="dxa"/>
-          </w:tcPr>
-          <w:p/>
-        </w:tc>
-      </w:tr>
-      <w:tr>
-        <w:tc>
-          <w:tcPr>
-            <w:tcW w:w="5027" w:type="dxa"/>
-          </w:tcPr>
-          <w:p/>
-        </w:tc>
-        <w:tc>
-          <w:tcPr>
-            <w:tcW w:w="5027" w:type="dxa"/>
-          </w:tcPr>
-          <w:p/>
-        </w:tc>
-      </w:tr>
-      <w:tr>
-        <w:tc>
-          <w:tcPr>
-            <w:tcW w:w="5027" w:type="dxa"/>
-          </w:tcPr>
           <w:p>
-            <w:pPr>
-              <w:rPr>
-                <w:lang w:val="en-US" w:eastAsia="zh-CN"/>
-              </w:rPr>
-            </w:pPr>
+            <w:r>
+              <w:t xml:space="preserve">Email ‘bounces back’ from customer </w:t>
+            </w:r>
           </w:p>
         </w:tc>
         <w:tc>
           <w:tcPr>
             <w:tcW w:w="5027" w:type="dxa"/>
           </w:tcPr>
-          <w:p/>
+          <w:p>
+            <w:r>
+              <w:t>At first, reattempt transmission, if email again fails to send</w:t>
+            </w:r>
+            <w:r>
+              <w:t>,</w:t>
+            </w:r>
+            <w:r>
+              <w:t xml:space="preserve"> then </w:t>
+            </w:r>
+            <w:r>
+              <w:t xml:space="preserve">log </w:t>
+            </w:r>
+            <w:r>
+              <w:t xml:space="preserve">issue sending and store email for administrator to </w:t>
+            </w:r>
+            <w:r>
+              <w:t>follow up later</w:t>
+            </w:r>
+          </w:p>
         </w:tc>
       </w:tr>
     </w:tbl>
@@ -9882,7 +12209,7 @@
       <w:pPr>
         <w:pStyle w:val="Heading3"/>
       </w:pPr>
-      <w:bookmarkStart w:id="44" w:name="_Toc43827011"/>
+      <w:bookmarkStart w:id="44" w:name="_Toc43902153"/>
       <w:r>
         <w:t>4</w:t>
       </w:r>
@@ -9942,7 +12269,6 @@
           </w:tcPr>
           <w:p>
             <w:r>
-              <w:lastRenderedPageBreak/>
               <w:t>Any system (see target systems list)</w:t>
             </w:r>
             <w:r>
@@ -10189,7 +12515,7 @@
       <w:pPr>
         <w:pStyle w:val="Heading3"/>
       </w:pPr>
-      <w:bookmarkStart w:id="45" w:name="_Toc43827012"/>
+      <w:bookmarkStart w:id="45" w:name="_Toc43902154"/>
       <w:r>
         <w:lastRenderedPageBreak/>
         <w:t>4</w:t>
@@ -10337,20 +12663,6 @@
         <w:rPr>
           <w:b/>
         </w:rPr>
-        <w:br w:type="page"/>
-      </w:r>
-    </w:p>
-    <w:p>
-      <w:pPr>
-        <w:rPr>
-          <w:b/>
-        </w:rPr>
-      </w:pPr>
-      <w:r>
-        <w:rPr>
-          <w:b/>
-        </w:rPr>
-        <w:lastRenderedPageBreak/>
         <w:t>Processing Log</w:t>
       </w:r>
     </w:p>
@@ -10403,7 +12715,7 @@
       <w:pPr>
         <w:pStyle w:val="Heading3"/>
       </w:pPr>
-      <w:bookmarkStart w:id="46" w:name="_Toc43827013"/>
+      <w:bookmarkStart w:id="46" w:name="_Toc43902155"/>
       <w:r>
         <w:t>4</w:t>
       </w:r>
@@ -19503,15 +21815,6 @@
 </file>
 
 <file path=customXml/item1.xml><?xml version="1.0" encoding="utf-8"?>
-<?mso-contentType ?>
-<FormTemplates xmlns="http://schemas.microsoft.com/sharepoint/v3/contenttype/forms">
-  <Display>DocumentLibraryForm</Display>
-  <Edit>DocumentLibraryForm</Edit>
-  <New>DocumentLibraryForm</New>
-</FormTemplates>
-</file>
-
-<file path=customXml/item2.xml><?xml version="1.0" encoding="utf-8"?>
 <ct:contentTypeSchema xmlns:ct="http://schemas.microsoft.com/office/2006/metadata/contentType" xmlns:ma="http://schemas.microsoft.com/office/2006/metadata/properties/metaAttributes" ct:_="" ma:_="" ma:contentTypeName="Document" ma:contentTypeID="0x010100B5E532E6BCAF0F43A79858F3C2345362" ma:contentTypeVersion="8" ma:contentTypeDescription="Create a new document." ma:contentTypeScope="" ma:versionID="1c6bb0d462210dfd2fef48b4e0794183">
   <xsd:schema xmlns:xsd="http://www.w3.org/2001/XMLSchema" xmlns:xs="http://www.w3.org/2001/XMLSchema" xmlns:p="http://schemas.microsoft.com/office/2006/metadata/properties" xmlns:ns2="4d134397-4f4b-4670-9c69-d890401c1bb9" targetNamespace="http://schemas.microsoft.com/office/2006/metadata/properties" ma:root="true" ma:fieldsID="9d2731f2ddedd4f0563af575a47f7f83" ns2:_="">
     <xsd:import namespace="4d134397-4f4b-4670-9c69-d890401c1bb9"/>
@@ -19683,25 +21986,26 @@
 </ct:contentTypeSchema>
 </file>
 
-<file path=customXml/item3.xml><?xml version="1.0" encoding="utf-8"?>
+<file path=customXml/item2.xml><?xml version="1.0" encoding="utf-8"?>
 <p:properties xmlns:p="http://schemas.microsoft.com/office/2006/metadata/properties" xmlns:xsi="http://www.w3.org/2001/XMLSchema-instance" xmlns:pc="http://schemas.microsoft.com/office/infopath/2007/PartnerControls">
   <documentManagement/>
 </p:properties>
 </file>
 
-<file path=customXml/item4.xml><?xml version="1.0" encoding="utf-8"?>
+<file path=customXml/item3.xml><?xml version="1.0" encoding="utf-8"?>
 <b:Sources xmlns:b="http://schemas.openxmlformats.org/officeDocument/2006/bibliography" xmlns="http://schemas.openxmlformats.org/officeDocument/2006/bibliography" SelectedStyle="\APASixthEditionOfficeOnline.xsl" StyleName="APA" Version="6"/>
 </file>
 
-<file path=customXml/itemProps1.xml><?xml version="1.0" encoding="utf-8"?>
-<ds:datastoreItem xmlns:ds="http://schemas.openxmlformats.org/officeDocument/2006/customXml" ds:itemID="{BF236E3C-E0D3-4628-BB50-C80F31C7CBCB}">
-  <ds:schemaRefs>
-    <ds:schemaRef ds:uri="http://schemas.microsoft.com/sharepoint/v3/contenttype/forms"/>
-  </ds:schemaRefs>
-</ds:datastoreItem>
+<file path=customXml/item4.xml><?xml version="1.0" encoding="utf-8"?>
+<?mso-contentType ?>
+<FormTemplates xmlns="http://schemas.microsoft.com/sharepoint/v3/contenttype/forms">
+  <Display>DocumentLibraryForm</Display>
+  <Edit>DocumentLibraryForm</Edit>
+  <New>DocumentLibraryForm</New>
+</FormTemplates>
 </file>
 
-<file path=customXml/itemProps2.xml><?xml version="1.0" encoding="utf-8"?>
+<file path=customXml/itemProps1.xml><?xml version="1.0" encoding="utf-8"?>
 <ds:datastoreItem xmlns:ds="http://schemas.openxmlformats.org/officeDocument/2006/customXml" ds:itemID="{27616E18-CC36-41ED-A0BE-501AA48EE4BB}">
   <ds:schemaRefs>
     <ds:schemaRef ds:uri="http://schemas.microsoft.com/office/2006/metadata/contentType"/>
@@ -19719,7 +22023,7 @@
 </ds:datastoreItem>
 </file>
 
-<file path=customXml/itemProps3.xml><?xml version="1.0" encoding="utf-8"?>
+<file path=customXml/itemProps2.xml><?xml version="1.0" encoding="utf-8"?>
 <ds:datastoreItem xmlns:ds="http://schemas.openxmlformats.org/officeDocument/2006/customXml" ds:itemID="{BF4102B0-D858-4C93-B926-A3F42FD99017}">
   <ds:schemaRefs>
     <ds:schemaRef ds:uri="http://schemas.microsoft.com/office/2006/metadata/properties"/>
@@ -19728,10 +22032,18 @@
 </ds:datastoreItem>
 </file>
 
-<file path=customXml/itemProps4.xml><?xml version="1.0" encoding="utf-8"?>
+<file path=customXml/itemProps3.xml><?xml version="1.0" encoding="utf-8"?>
 <ds:datastoreItem xmlns:ds="http://schemas.openxmlformats.org/officeDocument/2006/customXml" ds:itemID="{4B879956-0C48-491A-AF09-778082A75A8A}">
   <ds:schemaRefs>
     <ds:schemaRef ds:uri="http://schemas.openxmlformats.org/officeDocument/2006/bibliography"/>
   </ds:schemaRefs>
 </ds:datastoreItem>
+</file>
+
+<file path=customXml/itemProps4.xml><?xml version="1.0" encoding="utf-8"?>
+<ds:datastoreItem xmlns:ds="http://schemas.openxmlformats.org/officeDocument/2006/customXml" ds:itemID="{BF236E3C-E0D3-4628-BB50-C80F31C7CBCB}">
+  <ds:schemaRefs>
+    <ds:schemaRef ds:uri="http://schemas.microsoft.com/sharepoint/v3/contenttype/forms"/>
+  </ds:schemaRefs>
+</ds:datastoreItem>
 </file>
</xml_diff>

<commit_message>
DPD 1.2 - Third Draft (First Complete Version)
First completed version of the Detailed Process Description (DPD)
Includes all Requirements/Information Gathering and automation plan is laid out as clearly as possible (walkthrough will be updated as the automation is developed further)
This version has been sent to Roberto Fernandez (Backend Application Manager and Project Manager) for Review and Sign-off
</commit_message>
<xml_diff>
--- a/DPD - RPA Individual Project.docx
+++ b/DPD - RPA Individual Project.docx
@@ -223,7 +223,7 @@
           <w:sz w:val="32"/>
           <w:szCs w:val="32"/>
         </w:rPr>
-        <w:t>1</w:t>
+        <w:t>2</w:t>
       </w:r>
     </w:p>
     <w:p/>
@@ -589,12 +589,94 @@
           </w:p>
         </w:tc>
       </w:tr>
+      <w:tr>
+        <w:trPr>
+          <w:cnfStyle w:val="000000100000" w:firstRow="0" w:lastRow="0" w:firstColumn="0" w:lastColumn="0" w:oddVBand="0" w:evenVBand="0" w:oddHBand="1" w:evenHBand="0" w:firstRowFirstColumn="0" w:firstRowLastColumn="0" w:lastRowFirstColumn="0" w:lastRowLastColumn="0"/>
+        </w:trPr>
+        <w:tc>
+          <w:tcPr>
+            <w:cnfStyle w:val="001000000000" w:firstRow="0" w:lastRow="0" w:firstColumn="1" w:lastColumn="0" w:oddVBand="0" w:evenVBand="0" w:oddHBand="0" w:evenHBand="0" w:firstRowFirstColumn="0" w:firstRowLastColumn="0" w:lastRowFirstColumn="0" w:lastRowLastColumn="0"/>
+            <w:tcW w:w="2694" w:type="dxa"/>
+            <w:shd w:val="clear" w:color="auto" w:fill="DEEAF6" w:themeFill="accent5" w:themeFillTint="33"/>
+          </w:tcPr>
+          <w:p>
+            <w:pPr>
+              <w:rPr>
+                <w:rFonts w:asciiTheme="majorHAnsi" w:eastAsia="Calibri" w:hAnsiTheme="majorHAnsi" w:cstheme="majorHAnsi"/>
+                <w:color w:val="auto"/>
+              </w:rPr>
+            </w:pPr>
+            <w:r>
+              <w:rPr>
+                <w:rFonts w:asciiTheme="majorHAnsi" w:eastAsia="Calibri" w:hAnsiTheme="majorHAnsi" w:cstheme="majorHAnsi"/>
+                <w:color w:val="auto"/>
+              </w:rPr>
+              <w:t>26/06/2020</w:t>
+            </w:r>
+          </w:p>
+        </w:tc>
+        <w:tc>
+          <w:tcPr>
+            <w:tcW w:w="2551" w:type="dxa"/>
+            <w:shd w:val="clear" w:color="auto" w:fill="DEEAF6" w:themeFill="accent5" w:themeFillTint="33"/>
+          </w:tcPr>
+          <w:p>
+            <w:pPr>
+              <w:cnfStyle w:val="000000100000" w:firstRow="0" w:lastRow="0" w:firstColumn="0" w:lastColumn="0" w:oddVBand="0" w:evenVBand="0" w:oddHBand="1" w:evenHBand="0" w:firstRowFirstColumn="0" w:firstRowLastColumn="0" w:lastRowFirstColumn="0" w:lastRowLastColumn="0"/>
+              <w:rPr>
+                <w:rFonts w:asciiTheme="majorHAnsi" w:eastAsia="Calibri" w:hAnsiTheme="majorHAnsi" w:cstheme="majorHAnsi"/>
+              </w:rPr>
+            </w:pPr>
+            <w:r>
+              <w:rPr>
+                <w:rFonts w:asciiTheme="majorHAnsi" w:eastAsia="Calibri" w:hAnsiTheme="majorHAnsi" w:cstheme="majorHAnsi"/>
+              </w:rPr>
+              <w:t>1.2</w:t>
+            </w:r>
+          </w:p>
+        </w:tc>
+        <w:tc>
+          <w:tcPr>
+            <w:tcW w:w="2552" w:type="dxa"/>
+            <w:shd w:val="clear" w:color="auto" w:fill="DEEAF6" w:themeFill="accent5" w:themeFillTint="33"/>
+          </w:tcPr>
+          <w:p>
+            <w:pPr>
+              <w:cnfStyle w:val="000000100000" w:firstRow="0" w:lastRow="0" w:firstColumn="0" w:lastColumn="0" w:oddVBand="0" w:evenVBand="0" w:oddHBand="1" w:evenHBand="0" w:firstRowFirstColumn="0" w:firstRowLastColumn="0" w:lastRowFirstColumn="0" w:lastRowLastColumn="0"/>
+              <w:rPr>
+                <w:rFonts w:asciiTheme="majorHAnsi" w:eastAsia="Calibri" w:hAnsiTheme="majorHAnsi" w:cstheme="majorHAnsi"/>
+              </w:rPr>
+            </w:pPr>
+            <w:r>
+              <w:rPr>
+                <w:rFonts w:asciiTheme="majorHAnsi" w:eastAsia="Calibri" w:hAnsiTheme="majorHAnsi" w:cstheme="majorHAnsi"/>
+              </w:rPr>
+              <w:t>First Complete Version</w:t>
+            </w:r>
+          </w:p>
+        </w:tc>
+        <w:tc>
+          <w:tcPr>
+            <w:tcW w:w="2409" w:type="dxa"/>
+            <w:shd w:val="clear" w:color="auto" w:fill="DEEAF6" w:themeFill="accent5" w:themeFillTint="33"/>
+          </w:tcPr>
+          <w:p>
+            <w:pPr>
+              <w:cnfStyle w:val="000000100000" w:firstRow="0" w:lastRow="0" w:firstColumn="0" w:lastColumn="0" w:oddVBand="0" w:evenVBand="0" w:oddHBand="1" w:evenHBand="0" w:firstRowFirstColumn="0" w:firstRowLastColumn="0" w:lastRowFirstColumn="0" w:lastRowLastColumn="0"/>
+              <w:rPr>
+                <w:rFonts w:asciiTheme="majorHAnsi" w:eastAsia="Calibri" w:hAnsiTheme="majorHAnsi" w:cstheme="majorHAnsi"/>
+              </w:rPr>
+            </w:pPr>
+            <w:r>
+              <w:rPr>
+                <w:rFonts w:asciiTheme="majorHAnsi" w:eastAsia="Calibri" w:hAnsiTheme="majorHAnsi" w:cstheme="majorHAnsi"/>
+              </w:rPr>
+              <w:t>David Davenport</w:t>
+            </w:r>
+          </w:p>
+        </w:tc>
+      </w:tr>
     </w:tbl>
-    <w:p>
-      <w:pPr>
-        <w:pStyle w:val="TableHeading"/>
-      </w:pPr>
-    </w:p>
     <w:p>
       <w:pPr>
         <w:pStyle w:val="TableHeading"/>
@@ -1284,7 +1366,7 @@
       <w:tblPr>
         <w:tblStyle w:val="BluePrismDarkBorder-Accent1"/>
         <w:tblW w:w="10206" w:type="dxa"/>
-        <w:tblInd w:w="5" w:type="dxa"/>
+        <w:tblInd w:w="10" w:type="dxa"/>
         <w:tblLook w:val="04A0" w:firstRow="1" w:lastRow="0" w:firstColumn="1" w:lastColumn="0" w:noHBand="0" w:noVBand="1"/>
       </w:tblPr>
       <w:tblGrid>
@@ -1491,45 +1573,6 @@
               </w:rPr>
               <w:t xml:space="preserve"> or loss of information</w:t>
             </w:r>
-          </w:p>
-        </w:tc>
-      </w:tr>
-      <w:tr>
-        <w:trPr>
-          <w:cnfStyle w:val="000000100000" w:firstRow="0" w:lastRow="0" w:firstColumn="0" w:lastColumn="0" w:oddVBand="0" w:evenVBand="0" w:oddHBand="1" w:evenHBand="0" w:firstRowFirstColumn="0" w:firstRowLastColumn="0" w:lastRowFirstColumn="0" w:lastRowLastColumn="0"/>
-        </w:trPr>
-        <w:tc>
-          <w:tcPr>
-            <w:cnfStyle w:val="001000000000" w:firstRow="0" w:lastRow="0" w:firstColumn="1" w:lastColumn="0" w:oddVBand="0" w:evenVBand="0" w:oddHBand="0" w:evenHBand="0" w:firstRowFirstColumn="0" w:firstRowLastColumn="0" w:lastRowFirstColumn="0" w:lastRowLastColumn="0"/>
-            <w:tcW w:w="2830" w:type="dxa"/>
-            <w:shd w:val="clear" w:color="auto" w:fill="DEEAF6" w:themeFill="accent5" w:themeFillTint="33"/>
-          </w:tcPr>
-          <w:p>
-            <w:pPr>
-              <w:pStyle w:val="TableHeading"/>
-              <w:rPr>
-                <w:rFonts w:asciiTheme="majorHAnsi" w:hAnsiTheme="majorHAnsi" w:cstheme="majorHAnsi"/>
-                <w:sz w:val="22"/>
-                <w:szCs w:val="22"/>
-              </w:rPr>
-            </w:pPr>
-          </w:p>
-        </w:tc>
-        <w:tc>
-          <w:tcPr>
-            <w:tcW w:w="7376" w:type="dxa"/>
-            <w:shd w:val="clear" w:color="auto" w:fill="DEEAF6" w:themeFill="accent5" w:themeFillTint="33"/>
-          </w:tcPr>
-          <w:p>
-            <w:pPr>
-              <w:cnfStyle w:val="000000100000" w:firstRow="0" w:lastRow="0" w:firstColumn="0" w:lastColumn="0" w:oddVBand="0" w:evenVBand="0" w:oddHBand="1" w:evenHBand="0" w:firstRowFirstColumn="0" w:firstRowLastColumn="0" w:lastRowFirstColumn="0" w:lastRowLastColumn="0"/>
-              <w:rPr>
-                <w:rFonts w:asciiTheme="majorHAnsi" w:eastAsia="Calibri" w:hAnsiTheme="majorHAnsi" w:cstheme="majorHAnsi"/>
-                <w:i/>
-                <w:iCs/>
-                <w:color w:val="FF0000"/>
-              </w:rPr>
-            </w:pPr>
           </w:p>
         </w:tc>
       </w:tr>
@@ -1603,7 +1646,7 @@
           <w:r>
             <w:fldChar w:fldCharType="separate"/>
           </w:r>
-          <w:hyperlink w:anchor="_Toc43902119" w:history="1">
+          <w:hyperlink w:anchor="_Toc44058962" w:history="1">
             <w:r>
               <w:rPr>
                 <w:rStyle w:val="Hyperlink"/>
@@ -1630,7 +1673,7 @@
                 <w:noProof/>
                 <w:webHidden/>
               </w:rPr>
-              <w:instrText xml:space="preserve"> PAGEREF _Toc43902119 \h </w:instrText>
+              <w:instrText xml:space="preserve"> PAGEREF _Toc44058962 \h </w:instrText>
             </w:r>
             <w:r>
               <w:rPr>
@@ -1674,7 +1717,7 @@
               <w:lang w:eastAsia="en-GB"/>
             </w:rPr>
           </w:pPr>
-          <w:hyperlink w:anchor="_Toc43902120" w:history="1">
+          <w:hyperlink w:anchor="_Toc44058963" w:history="1">
             <w:r>
               <w:rPr>
                 <w:rStyle w:val="Hyperlink"/>
@@ -1701,7 +1744,7 @@
                 <w:noProof/>
                 <w:webHidden/>
               </w:rPr>
-              <w:instrText xml:space="preserve"> PAGEREF _Toc43902120 \h </w:instrText>
+              <w:instrText xml:space="preserve"> PAGEREF _Toc44058963 \h </w:instrText>
             </w:r>
             <w:r>
               <w:rPr>
@@ -1745,7 +1788,7 @@
               <w:lang w:eastAsia="en-GB"/>
             </w:rPr>
           </w:pPr>
-          <w:hyperlink w:anchor="_Toc43902121" w:history="1">
+          <w:hyperlink w:anchor="_Toc44058964" w:history="1">
             <w:r>
               <w:rPr>
                 <w:rStyle w:val="Hyperlink"/>
@@ -1773,7 +1816,7 @@
                 <w:noProof/>
                 <w:webHidden/>
               </w:rPr>
-              <w:instrText xml:space="preserve"> PAGEREF _Toc43902121 \h </w:instrText>
+              <w:instrText xml:space="preserve"> PAGEREF _Toc44058964 \h </w:instrText>
             </w:r>
             <w:r>
               <w:rPr>
@@ -1817,7 +1860,7 @@
               <w:lang w:eastAsia="en-GB"/>
             </w:rPr>
           </w:pPr>
-          <w:hyperlink w:anchor="_Toc43902122" w:history="1">
+          <w:hyperlink w:anchor="_Toc44058965" w:history="1">
             <w:r>
               <w:rPr>
                 <w:rStyle w:val="Hyperlink"/>
@@ -1845,7 +1888,7 @@
                 <w:noProof/>
                 <w:webHidden/>
               </w:rPr>
-              <w:instrText xml:space="preserve"> PAGEREF _Toc43902122 \h </w:instrText>
+              <w:instrText xml:space="preserve"> PAGEREF _Toc44058965 \h </w:instrText>
             </w:r>
             <w:r>
               <w:rPr>
@@ -1889,7 +1932,7 @@
               <w:lang w:eastAsia="en-GB"/>
             </w:rPr>
           </w:pPr>
-          <w:hyperlink w:anchor="_Toc43902123" w:history="1">
+          <w:hyperlink w:anchor="_Toc44058966" w:history="1">
             <w:r>
               <w:rPr>
                 <w:rStyle w:val="Hyperlink"/>
@@ -1916,7 +1959,7 @@
                 <w:noProof/>
                 <w:webHidden/>
               </w:rPr>
-              <w:instrText xml:space="preserve"> PAGEREF _Toc43902123 \h </w:instrText>
+              <w:instrText xml:space="preserve"> PAGEREF _Toc44058966 \h </w:instrText>
             </w:r>
             <w:r>
               <w:rPr>
@@ -1960,7 +2003,7 @@
               <w:lang w:eastAsia="en-GB"/>
             </w:rPr>
           </w:pPr>
-          <w:hyperlink w:anchor="_Toc43902124" w:history="1">
+          <w:hyperlink w:anchor="_Toc44058967" w:history="1">
             <w:r>
               <w:rPr>
                 <w:rStyle w:val="Hyperlink"/>
@@ -1987,7 +2030,7 @@
                 <w:noProof/>
                 <w:webHidden/>
               </w:rPr>
-              <w:instrText xml:space="preserve"> PAGEREF _Toc43902124 \h </w:instrText>
+              <w:instrText xml:space="preserve"> PAGEREF _Toc44058967 \h </w:instrText>
             </w:r>
             <w:r>
               <w:rPr>
@@ -2031,7 +2074,7 @@
               <w:lang w:eastAsia="en-GB"/>
             </w:rPr>
           </w:pPr>
-          <w:hyperlink w:anchor="_Toc43902125" w:history="1">
+          <w:hyperlink w:anchor="_Toc44058968" w:history="1">
             <w:r>
               <w:rPr>
                 <w:rStyle w:val="Hyperlink"/>
@@ -2058,7 +2101,7 @@
                 <w:noProof/>
                 <w:webHidden/>
               </w:rPr>
-              <w:instrText xml:space="preserve"> PAGEREF _Toc43902125 \h </w:instrText>
+              <w:instrText xml:space="preserve"> PAGEREF _Toc44058968 \h </w:instrText>
             </w:r>
             <w:r>
               <w:rPr>
@@ -2102,7 +2145,7 @@
               <w:lang w:eastAsia="en-GB"/>
             </w:rPr>
           </w:pPr>
-          <w:hyperlink w:anchor="_Toc43902126" w:history="1">
+          <w:hyperlink w:anchor="_Toc44058969" w:history="1">
             <w:r>
               <w:rPr>
                 <w:rStyle w:val="Hyperlink"/>
@@ -2130,7 +2173,7 @@
                 <w:noProof/>
                 <w:webHidden/>
               </w:rPr>
-              <w:instrText xml:space="preserve"> PAGEREF _Toc43902126 \h </w:instrText>
+              <w:instrText xml:space="preserve"> PAGEREF _Toc44058969 \h </w:instrText>
             </w:r>
             <w:r>
               <w:rPr>
@@ -2174,7 +2217,7 @@
               <w:lang w:eastAsia="en-GB"/>
             </w:rPr>
           </w:pPr>
-          <w:hyperlink w:anchor="_Toc43902127" w:history="1">
+          <w:hyperlink w:anchor="_Toc44058970" w:history="1">
             <w:r>
               <w:rPr>
                 <w:rStyle w:val="Hyperlink"/>
@@ -2202,7 +2245,7 @@
                 <w:noProof/>
                 <w:webHidden/>
               </w:rPr>
-              <w:instrText xml:space="preserve"> PAGEREF _Toc43902127 \h </w:instrText>
+              <w:instrText xml:space="preserve"> PAGEREF _Toc44058970 \h </w:instrText>
             </w:r>
             <w:r>
               <w:rPr>
@@ -2246,7 +2289,7 @@
               <w:lang w:eastAsia="en-GB"/>
             </w:rPr>
           </w:pPr>
-          <w:hyperlink w:anchor="_Toc43902128" w:history="1">
+          <w:hyperlink w:anchor="_Toc44058971" w:history="1">
             <w:r>
               <w:rPr>
                 <w:rStyle w:val="Hyperlink"/>
@@ -2274,7 +2317,7 @@
                 <w:noProof/>
                 <w:webHidden/>
               </w:rPr>
-              <w:instrText xml:space="preserve"> PAGEREF _Toc43902128 \h </w:instrText>
+              <w:instrText xml:space="preserve"> PAGEREF _Toc44058971 \h </w:instrText>
             </w:r>
             <w:r>
               <w:rPr>
@@ -2318,7 +2361,7 @@
               <w:lang w:eastAsia="en-GB"/>
             </w:rPr>
           </w:pPr>
-          <w:hyperlink w:anchor="_Toc43902129" w:history="1">
+          <w:hyperlink w:anchor="_Toc44058972" w:history="1">
             <w:r>
               <w:rPr>
                 <w:rStyle w:val="Hyperlink"/>
@@ -2346,7 +2389,7 @@
                 <w:noProof/>
                 <w:webHidden/>
               </w:rPr>
-              <w:instrText xml:space="preserve"> PAGEREF _Toc43902129 \h </w:instrText>
+              <w:instrText xml:space="preserve"> PAGEREF _Toc44058972 \h </w:instrText>
             </w:r>
             <w:r>
               <w:rPr>
@@ -2390,7 +2433,7 @@
               <w:lang w:eastAsia="en-GB"/>
             </w:rPr>
           </w:pPr>
-          <w:hyperlink w:anchor="_Toc43902130" w:history="1">
+          <w:hyperlink w:anchor="_Toc44058973" w:history="1">
             <w:r>
               <w:rPr>
                 <w:rStyle w:val="Hyperlink"/>
@@ -2417,7 +2460,7 @@
                 <w:noProof/>
                 <w:webHidden/>
               </w:rPr>
-              <w:instrText xml:space="preserve"> PAGEREF _Toc43902130 \h </w:instrText>
+              <w:instrText xml:space="preserve"> PAGEREF _Toc44058973 \h </w:instrText>
             </w:r>
             <w:r>
               <w:rPr>
@@ -2461,7 +2504,7 @@
               <w:lang w:eastAsia="en-GB"/>
             </w:rPr>
           </w:pPr>
-          <w:hyperlink w:anchor="_Toc43902131" w:history="1">
+          <w:hyperlink w:anchor="_Toc44058974" w:history="1">
             <w:r>
               <w:rPr>
                 <w:rStyle w:val="Hyperlink"/>
@@ -2488,7 +2531,7 @@
                 <w:noProof/>
                 <w:webHidden/>
               </w:rPr>
-              <w:instrText xml:space="preserve"> PAGEREF _Toc43902131 \h </w:instrText>
+              <w:instrText xml:space="preserve"> PAGEREF _Toc44058974 \h </w:instrText>
             </w:r>
             <w:r>
               <w:rPr>
@@ -2532,7 +2575,7 @@
               <w:lang w:eastAsia="en-GB"/>
             </w:rPr>
           </w:pPr>
-          <w:hyperlink w:anchor="_Toc43902132" w:history="1">
+          <w:hyperlink w:anchor="_Toc44058975" w:history="1">
             <w:r>
               <w:rPr>
                 <w:rStyle w:val="Hyperlink"/>
@@ -2559,7 +2602,7 @@
                 <w:noProof/>
                 <w:webHidden/>
               </w:rPr>
-              <w:instrText xml:space="preserve"> PAGEREF _Toc43902132 \h </w:instrText>
+              <w:instrText xml:space="preserve"> PAGEREF _Toc44058975 \h </w:instrText>
             </w:r>
             <w:r>
               <w:rPr>
@@ -2603,7 +2646,7 @@
               <w:lang w:eastAsia="en-GB"/>
             </w:rPr>
           </w:pPr>
-          <w:hyperlink w:anchor="_Toc43902133" w:history="1">
+          <w:hyperlink w:anchor="_Toc44058976" w:history="1">
             <w:r>
               <w:rPr>
                 <w:rStyle w:val="Hyperlink"/>
@@ -2630,7 +2673,7 @@
                 <w:noProof/>
                 <w:webHidden/>
               </w:rPr>
-              <w:instrText xml:space="preserve"> PAGEREF _Toc43902133 \h </w:instrText>
+              <w:instrText xml:space="preserve"> PAGEREF _Toc44058976 \h </w:instrText>
             </w:r>
             <w:r>
               <w:rPr>
@@ -2674,7 +2717,7 @@
               <w:lang w:eastAsia="en-GB"/>
             </w:rPr>
           </w:pPr>
-          <w:hyperlink w:anchor="_Toc43902134" w:history="1">
+          <w:hyperlink w:anchor="_Toc44058977" w:history="1">
             <w:r>
               <w:rPr>
                 <w:rStyle w:val="Hyperlink"/>
@@ -2701,7 +2744,7 @@
                 <w:noProof/>
                 <w:webHidden/>
               </w:rPr>
-              <w:instrText xml:space="preserve"> PAGEREF _Toc43902134 \h </w:instrText>
+              <w:instrText xml:space="preserve"> PAGEREF _Toc44058977 \h </w:instrText>
             </w:r>
             <w:r>
               <w:rPr>
@@ -2745,7 +2788,7 @@
               <w:lang w:eastAsia="en-GB"/>
             </w:rPr>
           </w:pPr>
-          <w:hyperlink w:anchor="_Toc43902135" w:history="1">
+          <w:hyperlink w:anchor="_Toc44058978" w:history="1">
             <w:r>
               <w:rPr>
                 <w:rStyle w:val="Hyperlink"/>
@@ -2772,7 +2815,7 @@
                 <w:noProof/>
                 <w:webHidden/>
               </w:rPr>
-              <w:instrText xml:space="preserve"> PAGEREF _Toc43902135 \h </w:instrText>
+              <w:instrText xml:space="preserve"> PAGEREF _Toc44058978 \h </w:instrText>
             </w:r>
             <w:r>
               <w:rPr>
@@ -2816,7 +2859,7 @@
               <w:lang w:eastAsia="en-GB"/>
             </w:rPr>
           </w:pPr>
-          <w:hyperlink w:anchor="_Toc43902136" w:history="1">
+          <w:hyperlink w:anchor="_Toc44058979" w:history="1">
             <w:r>
               <w:rPr>
                 <w:rStyle w:val="Hyperlink"/>
@@ -2843,7 +2886,7 @@
                 <w:noProof/>
                 <w:webHidden/>
               </w:rPr>
-              <w:instrText xml:space="preserve"> PAGEREF _Toc43902136 \h </w:instrText>
+              <w:instrText xml:space="preserve"> PAGEREF _Toc44058979 \h </w:instrText>
             </w:r>
             <w:r>
               <w:rPr>
@@ -2887,7 +2930,7 @@
               <w:lang w:eastAsia="en-GB"/>
             </w:rPr>
           </w:pPr>
-          <w:hyperlink w:anchor="_Toc43902137" w:history="1">
+          <w:hyperlink w:anchor="_Toc44058980" w:history="1">
             <w:r>
               <w:rPr>
                 <w:rStyle w:val="Hyperlink"/>
@@ -2914,7 +2957,7 @@
                 <w:noProof/>
                 <w:webHidden/>
               </w:rPr>
-              <w:instrText xml:space="preserve"> PAGEREF _Toc43902137 \h </w:instrText>
+              <w:instrText xml:space="preserve"> PAGEREF _Toc44058980 \h </w:instrText>
             </w:r>
             <w:r>
               <w:rPr>
@@ -2958,7 +3001,7 @@
               <w:lang w:eastAsia="en-GB"/>
             </w:rPr>
           </w:pPr>
-          <w:hyperlink w:anchor="_Toc43902138" w:history="1">
+          <w:hyperlink w:anchor="_Toc44058981" w:history="1">
             <w:r>
               <w:rPr>
                 <w:rStyle w:val="Hyperlink"/>
@@ -2985,7 +3028,7 @@
                 <w:noProof/>
                 <w:webHidden/>
               </w:rPr>
-              <w:instrText xml:space="preserve"> PAGEREF _Toc43902138 \h </w:instrText>
+              <w:instrText xml:space="preserve"> PAGEREF _Toc44058981 \h </w:instrText>
             </w:r>
             <w:r>
               <w:rPr>
@@ -3029,7 +3072,7 @@
               <w:lang w:eastAsia="en-GB"/>
             </w:rPr>
           </w:pPr>
-          <w:hyperlink w:anchor="_Toc43902139" w:history="1">
+          <w:hyperlink w:anchor="_Toc44058982" w:history="1">
             <w:r>
               <w:rPr>
                 <w:rStyle w:val="Hyperlink"/>
@@ -3056,7 +3099,7 @@
                 <w:noProof/>
                 <w:webHidden/>
               </w:rPr>
-              <w:instrText xml:space="preserve"> PAGEREF _Toc43902139 \h </w:instrText>
+              <w:instrText xml:space="preserve"> PAGEREF _Toc44058982 \h </w:instrText>
             </w:r>
             <w:r>
               <w:rPr>
@@ -3100,7 +3143,7 @@
               <w:lang w:eastAsia="en-GB"/>
             </w:rPr>
           </w:pPr>
-          <w:hyperlink w:anchor="_Toc43902140" w:history="1">
+          <w:hyperlink w:anchor="_Toc44058983" w:history="1">
             <w:r>
               <w:rPr>
                 <w:rStyle w:val="Hyperlink"/>
@@ -3127,7 +3170,7 @@
                 <w:noProof/>
                 <w:webHidden/>
               </w:rPr>
-              <w:instrText xml:space="preserve"> PAGEREF _Toc43902140 \h </w:instrText>
+              <w:instrText xml:space="preserve"> PAGEREF _Toc44058983 \h </w:instrText>
             </w:r>
             <w:r>
               <w:rPr>
@@ -3171,7 +3214,7 @@
               <w:lang w:eastAsia="en-GB"/>
             </w:rPr>
           </w:pPr>
-          <w:hyperlink w:anchor="_Toc43902141" w:history="1">
+          <w:hyperlink w:anchor="_Toc44058984" w:history="1">
             <w:r>
               <w:rPr>
                 <w:rStyle w:val="Hyperlink"/>
@@ -3198,7 +3241,7 @@
                 <w:noProof/>
                 <w:webHidden/>
               </w:rPr>
-              <w:instrText xml:space="preserve"> PAGEREF _Toc43902141 \h </w:instrText>
+              <w:instrText xml:space="preserve"> PAGEREF _Toc44058984 \h </w:instrText>
             </w:r>
             <w:r>
               <w:rPr>
@@ -3242,7 +3285,7 @@
               <w:lang w:eastAsia="en-GB"/>
             </w:rPr>
           </w:pPr>
-          <w:hyperlink w:anchor="_Toc43902142" w:history="1">
+          <w:hyperlink w:anchor="_Toc44058985" w:history="1">
             <w:r>
               <w:rPr>
                 <w:rStyle w:val="Hyperlink"/>
@@ -3269,7 +3312,7 @@
                 <w:noProof/>
                 <w:webHidden/>
               </w:rPr>
-              <w:instrText xml:space="preserve"> PAGEREF _Toc43902142 \h </w:instrText>
+              <w:instrText xml:space="preserve"> PAGEREF _Toc44058985 \h </w:instrText>
             </w:r>
             <w:r>
               <w:rPr>
@@ -3313,7 +3356,7 @@
               <w:lang w:eastAsia="en-GB"/>
             </w:rPr>
           </w:pPr>
-          <w:hyperlink w:anchor="_Toc43902143" w:history="1">
+          <w:hyperlink w:anchor="_Toc44058986" w:history="1">
             <w:r>
               <w:rPr>
                 <w:rStyle w:val="Hyperlink"/>
@@ -3340,7 +3383,7 @@
                 <w:noProof/>
                 <w:webHidden/>
               </w:rPr>
-              <w:instrText xml:space="preserve"> PAGEREF _Toc43902143 \h </w:instrText>
+              <w:instrText xml:space="preserve"> PAGEREF _Toc44058986 \h </w:instrText>
             </w:r>
             <w:r>
               <w:rPr>
@@ -3384,7 +3427,7 @@
               <w:lang w:eastAsia="en-GB"/>
             </w:rPr>
           </w:pPr>
-          <w:hyperlink w:anchor="_Toc43902144" w:history="1">
+          <w:hyperlink w:anchor="_Toc44058987" w:history="1">
             <w:r>
               <w:rPr>
                 <w:rStyle w:val="Hyperlink"/>
@@ -3411,7 +3454,7 @@
                 <w:noProof/>
                 <w:webHidden/>
               </w:rPr>
-              <w:instrText xml:space="preserve"> PAGEREF _Toc43902144 \h </w:instrText>
+              <w:instrText xml:space="preserve"> PAGEREF _Toc44058987 \h </w:instrText>
             </w:r>
             <w:r>
               <w:rPr>
@@ -3455,7 +3498,7 @@
               <w:lang w:eastAsia="en-GB"/>
             </w:rPr>
           </w:pPr>
-          <w:hyperlink w:anchor="_Toc43902145" w:history="1">
+          <w:hyperlink w:anchor="_Toc44058988" w:history="1">
             <w:r>
               <w:rPr>
                 <w:rStyle w:val="Hyperlink"/>
@@ -3482,7 +3525,7 @@
                 <w:noProof/>
                 <w:webHidden/>
               </w:rPr>
-              <w:instrText xml:space="preserve"> PAGEREF _Toc43902145 \h </w:instrText>
+              <w:instrText xml:space="preserve"> PAGEREF _Toc44058988 \h </w:instrText>
             </w:r>
             <w:r>
               <w:rPr>
@@ -3526,7 +3569,7 @@
               <w:lang w:eastAsia="en-GB"/>
             </w:rPr>
           </w:pPr>
-          <w:hyperlink w:anchor="_Toc43902146" w:history="1">
+          <w:hyperlink w:anchor="_Toc44058989" w:history="1">
             <w:r>
               <w:rPr>
                 <w:rStyle w:val="Hyperlink"/>
@@ -3553,7 +3596,7 @@
                 <w:noProof/>
                 <w:webHidden/>
               </w:rPr>
-              <w:instrText xml:space="preserve"> PAGEREF _Toc43902146 \h </w:instrText>
+              <w:instrText xml:space="preserve"> PAGEREF _Toc44058989 \h </w:instrText>
             </w:r>
             <w:r>
               <w:rPr>
@@ -3597,7 +3640,7 @@
               <w:lang w:eastAsia="en-GB"/>
             </w:rPr>
           </w:pPr>
-          <w:hyperlink w:anchor="_Toc43902147" w:history="1">
+          <w:hyperlink w:anchor="_Toc44058990" w:history="1">
             <w:r>
               <w:rPr>
                 <w:rStyle w:val="Hyperlink"/>
@@ -3624,7 +3667,7 @@
                 <w:noProof/>
                 <w:webHidden/>
               </w:rPr>
-              <w:instrText xml:space="preserve"> PAGEREF _Toc43902147 \h </w:instrText>
+              <w:instrText xml:space="preserve"> PAGEREF _Toc44058990 \h </w:instrText>
             </w:r>
             <w:r>
               <w:rPr>
@@ -3668,7 +3711,7 @@
               <w:lang w:eastAsia="en-GB"/>
             </w:rPr>
           </w:pPr>
-          <w:hyperlink w:anchor="_Toc43902148" w:history="1">
+          <w:hyperlink w:anchor="_Toc44058991" w:history="1">
             <w:r>
               <w:rPr>
                 <w:rStyle w:val="Hyperlink"/>
@@ -3695,7 +3738,7 @@
                 <w:noProof/>
                 <w:webHidden/>
               </w:rPr>
-              <w:instrText xml:space="preserve"> PAGEREF _Toc43902148 \h </w:instrText>
+              <w:instrText xml:space="preserve"> PAGEREF _Toc44058991 \h </w:instrText>
             </w:r>
             <w:r>
               <w:rPr>
@@ -3739,7 +3782,7 @@
               <w:lang w:eastAsia="en-GB"/>
             </w:rPr>
           </w:pPr>
-          <w:hyperlink w:anchor="_Toc43902149" w:history="1">
+          <w:hyperlink w:anchor="_Toc44058992" w:history="1">
             <w:r>
               <w:rPr>
                 <w:rStyle w:val="Hyperlink"/>
@@ -3766,7 +3809,7 @@
                 <w:noProof/>
                 <w:webHidden/>
               </w:rPr>
-              <w:instrText xml:space="preserve"> PAGEREF _Toc43902149 \h </w:instrText>
+              <w:instrText xml:space="preserve"> PAGEREF _Toc44058992 \h </w:instrText>
             </w:r>
             <w:r>
               <w:rPr>
@@ -3810,7 +3853,7 @@
               <w:lang w:eastAsia="en-GB"/>
             </w:rPr>
           </w:pPr>
-          <w:hyperlink w:anchor="_Toc43902150" w:history="1">
+          <w:hyperlink w:anchor="_Toc44058993" w:history="1">
             <w:r>
               <w:rPr>
                 <w:rStyle w:val="Hyperlink"/>
@@ -3837,7 +3880,7 @@
                 <w:noProof/>
                 <w:webHidden/>
               </w:rPr>
-              <w:instrText xml:space="preserve"> PAGEREF _Toc43902150 \h </w:instrText>
+              <w:instrText xml:space="preserve"> PAGEREF _Toc44058993 \h </w:instrText>
             </w:r>
             <w:r>
               <w:rPr>
@@ -3881,7 +3924,7 @@
               <w:lang w:eastAsia="en-GB"/>
             </w:rPr>
           </w:pPr>
-          <w:hyperlink w:anchor="_Toc43902151" w:history="1">
+          <w:hyperlink w:anchor="_Toc44058994" w:history="1">
             <w:r>
               <w:rPr>
                 <w:rStyle w:val="Hyperlink"/>
@@ -3908,7 +3951,7 @@
                 <w:noProof/>
                 <w:webHidden/>
               </w:rPr>
-              <w:instrText xml:space="preserve"> PAGEREF _Toc43902151 \h </w:instrText>
+              <w:instrText xml:space="preserve"> PAGEREF _Toc44058994 \h </w:instrText>
             </w:r>
             <w:r>
               <w:rPr>
@@ -3952,7 +3995,7 @@
               <w:lang w:eastAsia="en-GB"/>
             </w:rPr>
           </w:pPr>
-          <w:hyperlink w:anchor="_Toc43902152" w:history="1">
+          <w:hyperlink w:anchor="_Toc44058995" w:history="1">
             <w:r>
               <w:rPr>
                 <w:rStyle w:val="Hyperlink"/>
@@ -3979,7 +4022,7 @@
                 <w:noProof/>
                 <w:webHidden/>
               </w:rPr>
-              <w:instrText xml:space="preserve"> PAGEREF _Toc43902152 \h </w:instrText>
+              <w:instrText xml:space="preserve"> PAGEREF _Toc44058995 \h </w:instrText>
             </w:r>
             <w:r>
               <w:rPr>
@@ -4023,7 +4066,7 @@
               <w:lang w:eastAsia="en-GB"/>
             </w:rPr>
           </w:pPr>
-          <w:hyperlink w:anchor="_Toc43902153" w:history="1">
+          <w:hyperlink w:anchor="_Toc44058996" w:history="1">
             <w:r>
               <w:rPr>
                 <w:rStyle w:val="Hyperlink"/>
@@ -4050,7 +4093,7 @@
                 <w:noProof/>
                 <w:webHidden/>
               </w:rPr>
-              <w:instrText xml:space="preserve"> PAGEREF _Toc43902153 \h </w:instrText>
+              <w:instrText xml:space="preserve"> PAGEREF _Toc44058996 \h </w:instrText>
             </w:r>
             <w:r>
               <w:rPr>
@@ -4094,7 +4137,7 @@
               <w:lang w:eastAsia="en-GB"/>
             </w:rPr>
           </w:pPr>
-          <w:hyperlink w:anchor="_Toc43902154" w:history="1">
+          <w:hyperlink w:anchor="_Toc44058997" w:history="1">
             <w:r>
               <w:rPr>
                 <w:rStyle w:val="Hyperlink"/>
@@ -4121,7 +4164,7 @@
                 <w:noProof/>
                 <w:webHidden/>
               </w:rPr>
-              <w:instrText xml:space="preserve"> PAGEREF _Toc43902154 \h </w:instrText>
+              <w:instrText xml:space="preserve"> PAGEREF _Toc44058997 \h </w:instrText>
             </w:r>
             <w:r>
               <w:rPr>
@@ -4165,7 +4208,7 @@
               <w:lang w:eastAsia="en-GB"/>
             </w:rPr>
           </w:pPr>
-          <w:hyperlink w:anchor="_Toc43902155" w:history="1">
+          <w:hyperlink w:anchor="_Toc44058998" w:history="1">
             <w:r>
               <w:rPr>
                 <w:rStyle w:val="Hyperlink"/>
@@ -4192,7 +4235,7 @@
                 <w:noProof/>
                 <w:webHidden/>
               </w:rPr>
-              <w:instrText xml:space="preserve"> PAGEREF _Toc43902155 \h </w:instrText>
+              <w:instrText xml:space="preserve"> PAGEREF _Toc44058998 \h </w:instrText>
             </w:r>
             <w:r>
               <w:rPr>
@@ -4253,7 +4296,7 @@
       <w:pPr>
         <w:pStyle w:val="Heading1"/>
       </w:pPr>
-      <w:bookmarkStart w:id="3" w:name="_Toc43902119"/>
+      <w:bookmarkStart w:id="3" w:name="_Toc44058962"/>
       <w:r>
         <w:lastRenderedPageBreak/>
         <w:t>1 Introduction</w:t>
@@ -4637,7 +4680,7 @@
       <w:pPr>
         <w:pStyle w:val="Heading1"/>
       </w:pPr>
-      <w:bookmarkStart w:id="4" w:name="_Toc43902120"/>
+      <w:bookmarkStart w:id="4" w:name="_Toc44058963"/>
       <w:r>
         <w:rPr>
           <w:caps w:val="0"/>
@@ -4671,7 +4714,7 @@
       <w:bookmarkStart w:id="5" w:name="_Toc449536182"/>
       <w:bookmarkStart w:id="6" w:name="_Toc465762661"/>
       <w:bookmarkStart w:id="7" w:name="_Toc479683549"/>
-      <w:bookmarkStart w:id="8" w:name="_Toc43902121"/>
+      <w:bookmarkStart w:id="8" w:name="_Toc44058964"/>
       <w:r>
         <w:rPr>
           <w:lang w:eastAsia="zh-CN"/>
@@ -5634,7 +5677,7 @@
           <w:lang w:eastAsia="zh-CN"/>
         </w:rPr>
       </w:pPr>
-      <w:bookmarkStart w:id="9" w:name="_Toc43902122"/>
+      <w:bookmarkStart w:id="9" w:name="_Toc44058965"/>
       <w:r>
         <w:rPr>
           <w:lang w:eastAsia="zh-CN"/>
@@ -5833,7 +5876,7 @@
       <w:pPr>
         <w:pStyle w:val="Heading1"/>
       </w:pPr>
-      <w:bookmarkStart w:id="10" w:name="_Toc43902123"/>
+      <w:bookmarkStart w:id="10" w:name="_Toc44058966"/>
       <w:r>
         <w:lastRenderedPageBreak/>
         <w:t>3</w:t>
@@ -5856,7 +5899,7 @@
       <w:pPr>
         <w:pStyle w:val="Heading2"/>
       </w:pPr>
-      <w:bookmarkStart w:id="11" w:name="_Toc43902124"/>
+      <w:bookmarkStart w:id="11" w:name="_Toc44058967"/>
       <w:r>
         <w:t>3</w:t>
       </w:r>
@@ -6659,7 +6702,7 @@
           <w:noProof/>
         </w:rPr>
       </w:pPr>
-      <w:bookmarkStart w:id="12" w:name="_Toc43902125"/>
+      <w:bookmarkStart w:id="12" w:name="_Toc44058968"/>
       <w:r>
         <w:rPr>
           <w:noProof/>
@@ -6713,7 +6756,7 @@
           <w:rFonts w:eastAsia="Times New Roman"/>
         </w:rPr>
       </w:pPr>
-      <w:bookmarkStart w:id="13" w:name="_Toc43902126"/>
+      <w:bookmarkStart w:id="13" w:name="_Toc44058969"/>
       <w:r>
         <w:rPr>
           <w:rFonts w:eastAsia="Times New Roman"/>
@@ -7491,7 +7534,7 @@
           <w:rFonts w:eastAsia="Times New Roman"/>
         </w:rPr>
       </w:pPr>
-      <w:bookmarkStart w:id="14" w:name="_Toc43902127"/>
+      <w:bookmarkStart w:id="14" w:name="_Toc44058970"/>
       <w:r>
         <w:rPr>
           <w:rFonts w:eastAsia="Times New Roman"/>
@@ -7555,7 +7598,7 @@
           <w:rFonts w:eastAsia="Times New Roman"/>
         </w:rPr>
       </w:pPr>
-      <w:bookmarkStart w:id="15" w:name="_Toc43902128"/>
+      <w:bookmarkStart w:id="15" w:name="_Toc44058971"/>
       <w:r>
         <w:rPr>
           <w:rFonts w:eastAsia="Times New Roman"/>
@@ -7737,7 +7780,14 @@
                 <w:rFonts w:cstheme="minorHAnsi"/>
                 <w:lang w:eastAsia="zh-CN"/>
               </w:rPr>
-              <w:t>?</w:t>
+              <w:t xml:space="preserve">30 New Registrations, 5-10 </w:t>
+            </w:r>
+            <w:r>
+              <w:rPr>
+                <w:rFonts w:cstheme="minorHAnsi"/>
+                <w:lang w:eastAsia="zh-CN"/>
+              </w:rPr>
+              <w:t>Data Interactions (Update/Delete)</w:t>
             </w:r>
           </w:p>
         </w:tc>
@@ -7801,7 +7851,21 @@
                 <w:rFonts w:cstheme="minorHAnsi"/>
                 <w:lang w:eastAsia="zh-CN"/>
               </w:rPr>
-              <w:t>? (Using 50 users as test case)</w:t>
+              <w:t>567</w:t>
+            </w:r>
+            <w:r>
+              <w:rPr>
+                <w:rFonts w:cstheme="minorHAnsi"/>
+                <w:lang w:eastAsia="zh-CN"/>
+              </w:rPr>
+              <w:t xml:space="preserve"> in production database</w:t>
+            </w:r>
+            <w:r>
+              <w:rPr>
+                <w:rFonts w:cstheme="minorHAnsi"/>
+                <w:lang w:eastAsia="zh-CN"/>
+              </w:rPr>
+              <w:t xml:space="preserve"> (Using 50 users as test case)</w:t>
             </w:r>
           </w:p>
         </w:tc>
@@ -8065,7 +8129,7 @@
                 <w:rFonts w:cstheme="minorHAnsi"/>
                 <w:lang w:eastAsia="zh-CN"/>
               </w:rPr>
-              <w:t>?</w:t>
+              <w:t>During sporting events or around major news stories</w:t>
             </w:r>
           </w:p>
         </w:tc>
@@ -8153,7 +8217,7 @@
           <w:b/>
           <w:lang w:eastAsia="zh-CN"/>
         </w:rPr>
-        <w:t>? minutes (? hours) to process a</w:t>
+        <w:t>15</w:t>
       </w:r>
       <w:r>
         <w:rPr>
@@ -8161,7 +8225,7 @@
           <w:b/>
           <w:lang w:eastAsia="zh-CN"/>
         </w:rPr>
-        <w:t xml:space="preserve"> user registration</w:t>
+        <w:t xml:space="preserve"> minutes (</w:t>
       </w:r>
       <w:r>
         <w:rPr>
@@ -8169,7 +8233,7 @@
           <w:b/>
           <w:lang w:eastAsia="zh-CN"/>
         </w:rPr>
-        <w:t xml:space="preserve"> or</w:t>
+        <w:t>0.25</w:t>
       </w:r>
       <w:r>
         <w:rPr>
@@ -8177,7 +8241,7 @@
           <w:b/>
           <w:lang w:eastAsia="zh-CN"/>
         </w:rPr>
-        <w:t xml:space="preserve"> update or remove </w:t>
+        <w:t xml:space="preserve"> hours) to process a</w:t>
       </w:r>
       <w:r>
         <w:rPr>
@@ -8185,7 +8249,7 @@
           <w:b/>
           <w:lang w:eastAsia="zh-CN"/>
         </w:rPr>
-        <w:t>a user’s details</w:t>
+        <w:t xml:space="preserve"> user registration</w:t>
       </w:r>
       <w:r>
         <w:rPr>
@@ -8193,7 +8257,7 @@
           <w:b/>
           <w:lang w:eastAsia="zh-CN"/>
         </w:rPr>
-        <w:t xml:space="preserve">, ? minutes (? </w:t>
+        <w:t xml:space="preserve"> or</w:t>
       </w:r>
       <w:r>
         <w:rPr>
@@ -8201,7 +8265,7 @@
           <w:b/>
           <w:lang w:eastAsia="zh-CN"/>
         </w:rPr>
-        <w:t>h</w:t>
+        <w:t xml:space="preserve"> update or remove </w:t>
       </w:r>
       <w:r>
         <w:rPr>
@@ -8209,7 +8273,7 @@
           <w:b/>
           <w:lang w:eastAsia="zh-CN"/>
         </w:rPr>
-        <w:t>ours)</w:t>
+        <w:t>a user’s details</w:t>
       </w:r>
       <w:r>
         <w:rPr>
@@ -8217,7 +8281,7 @@
           <w:b/>
           <w:lang w:eastAsia="zh-CN"/>
         </w:rPr>
-        <w:t xml:space="preserve"> to aggregate</w:t>
+        <w:t xml:space="preserve">, </w:t>
       </w:r>
       <w:r>
         <w:rPr>
@@ -8225,7 +8289,7 @@
           <w:b/>
           <w:lang w:eastAsia="zh-CN"/>
         </w:rPr>
-        <w:t>, check, tidy and distribute</w:t>
+        <w:t>240</w:t>
       </w:r>
       <w:r>
         <w:rPr>
@@ -8233,7 +8297,7 @@
           <w:b/>
           <w:lang w:eastAsia="zh-CN"/>
         </w:rPr>
-        <w:t xml:space="preserve"> </w:t>
+        <w:t xml:space="preserve"> minutes (</w:t>
       </w:r>
       <w:r>
         <w:rPr>
@@ -8241,7 +8305,7 @@
           <w:b/>
           <w:lang w:eastAsia="zh-CN"/>
         </w:rPr>
-        <w:t>each</w:t>
+        <w:t>4</w:t>
       </w:r>
       <w:r>
         <w:rPr>
@@ -8249,7 +8313,7 @@
           <w:b/>
           <w:lang w:eastAsia="zh-CN"/>
         </w:rPr>
-        <w:t xml:space="preserve"> user’s content </w:t>
+        <w:t xml:space="preserve"> </w:t>
       </w:r>
       <w:r>
         <w:rPr>
@@ -8257,7 +8321,7 @@
           <w:b/>
           <w:lang w:eastAsia="zh-CN"/>
         </w:rPr>
-        <w:t>and ? minutes (? hours)</w:t>
+        <w:t>h</w:t>
       </w:r>
       <w:r>
         <w:rPr>
@@ -8265,7 +8329,7 @@
           <w:b/>
           <w:lang w:eastAsia="zh-CN"/>
         </w:rPr>
-        <w:t xml:space="preserve"> to produce a report every day</w:t>
+        <w:t>ours)</w:t>
       </w:r>
       <w:r>
         <w:rPr>
@@ -8273,22 +8337,15 @@
           <w:b/>
           <w:lang w:eastAsia="zh-CN"/>
         </w:rPr>
-        <w:t>.</w:t>
-      </w:r>
-    </w:p>
-    <w:p>
-      <w:pPr>
-        <w:rPr>
-          <w:color w:val="FF0000"/>
-        </w:rPr>
-      </w:pPr>
+        <w:t xml:space="preserve"> to aggregate</w:t>
+      </w:r>
       <w:r>
         <w:rPr>
           <w:rFonts w:cstheme="minorHAnsi"/>
           <w:b/>
           <w:lang w:eastAsia="zh-CN"/>
         </w:rPr>
-        <w:t>Automating the steps below will realise a</w:t>
+        <w:t>, check, tidy and distribute</w:t>
       </w:r>
       <w:r>
         <w:rPr>
@@ -8296,7 +8353,7 @@
           <w:b/>
           <w:lang w:eastAsia="zh-CN"/>
         </w:rPr>
-        <w:t>n average</w:t>
+        <w:t xml:space="preserve"> user</w:t>
       </w:r>
       <w:r>
         <w:rPr>
@@ -8304,25 +8361,23 @@
           <w:b/>
           <w:lang w:eastAsia="zh-CN"/>
         </w:rPr>
-        <w:t xml:space="preserve"> time saving of </w:t>
+        <w:t>s</w:t>
       </w:r>
       <w:r>
         <w:rPr>
           <w:rFonts w:cstheme="minorHAnsi"/>
           <w:b/>
-          <w:color w:val="FF0000"/>
-          <w:lang w:eastAsia="zh-CN"/>
-        </w:rPr>
-        <w:t>X</w:t>
+          <w:lang w:eastAsia="zh-CN"/>
+        </w:rPr>
+        <w:t xml:space="preserve">’ content </w:t>
       </w:r>
       <w:r>
         <w:rPr>
           <w:rFonts w:cstheme="minorHAnsi"/>
           <w:b/>
-          <w:color w:val="FF0000"/>
-          <w:lang w:eastAsia="zh-CN"/>
-        </w:rPr>
-        <w:t xml:space="preserve"> </w:t>
+          <w:lang w:eastAsia="zh-CN"/>
+        </w:rPr>
+        <w:t xml:space="preserve">and </w:t>
       </w:r>
       <w:r>
         <w:rPr>
@@ -8330,25 +8385,23 @@
           <w:b/>
           <w:lang w:eastAsia="zh-CN"/>
         </w:rPr>
-        <w:t>minutes (</w:t>
+        <w:t>45</w:t>
       </w:r>
       <w:r>
         <w:rPr>
           <w:rFonts w:cstheme="minorHAnsi"/>
           <w:b/>
-          <w:color w:val="FF0000"/>
-          <w:lang w:eastAsia="zh-CN"/>
-        </w:rPr>
-        <w:t xml:space="preserve">X </w:t>
+          <w:lang w:eastAsia="zh-CN"/>
+        </w:rPr>
+        <w:t xml:space="preserve"> minutes (</w:t>
       </w:r>
       <w:r>
         <w:rPr>
           <w:rFonts w:cstheme="minorHAnsi"/>
           <w:b/>
-          <w:color w:val="FF0000"/>
-          <w:lang w:eastAsia="zh-CN"/>
-        </w:rPr>
-        <w:t>hrs</w:t>
+          <w:lang w:eastAsia="zh-CN"/>
+        </w:rPr>
+        <w:t>0.75</w:t>
       </w:r>
       <w:r>
         <w:rPr>
@@ -8356,7 +8409,118 @@
           <w:b/>
           <w:lang w:eastAsia="zh-CN"/>
         </w:rPr>
-        <w:t xml:space="preserve">) per day </w:t>
+        <w:t xml:space="preserve"> hours)</w:t>
+      </w:r>
+      <w:r>
+        <w:rPr>
+          <w:rFonts w:cstheme="minorHAnsi"/>
+          <w:b/>
+          <w:lang w:eastAsia="zh-CN"/>
+        </w:rPr>
+        <w:t xml:space="preserve"> to produce a report every day</w:t>
+      </w:r>
+      <w:r>
+        <w:rPr>
+          <w:rFonts w:cstheme="minorHAnsi"/>
+          <w:b/>
+          <w:lang w:eastAsia="zh-CN"/>
+        </w:rPr>
+        <w:t>.</w:t>
+      </w:r>
+    </w:p>
+    <w:p>
+      <w:pPr>
+        <w:rPr>
+          <w:color w:val="FF0000"/>
+        </w:rPr>
+      </w:pPr>
+      <w:r>
+        <w:rPr>
+          <w:rFonts w:cstheme="minorHAnsi"/>
+          <w:b/>
+          <w:lang w:eastAsia="zh-CN"/>
+        </w:rPr>
+        <w:t>Automating the steps below will realise a</w:t>
+      </w:r>
+      <w:r>
+        <w:rPr>
+          <w:rFonts w:cstheme="minorHAnsi"/>
+          <w:b/>
+          <w:lang w:eastAsia="zh-CN"/>
+        </w:rPr>
+        <w:t>n average</w:t>
+      </w:r>
+      <w:r>
+        <w:rPr>
+          <w:rFonts w:cstheme="minorHAnsi"/>
+          <w:b/>
+          <w:lang w:eastAsia="zh-CN"/>
+        </w:rPr>
+        <w:t xml:space="preserve"> time saving </w:t>
+      </w:r>
+      <w:r>
+        <w:rPr>
+          <w:rFonts w:cstheme="minorHAnsi"/>
+          <w:b/>
+          <w:lang w:eastAsia="zh-CN"/>
+        </w:rPr>
+        <w:t xml:space="preserve">of </w:t>
+      </w:r>
+      <w:r>
+        <w:rPr>
+          <w:rFonts w:cstheme="minorHAnsi"/>
+          <w:b/>
+          <w:lang w:eastAsia="zh-CN"/>
+        </w:rPr>
+        <w:t>885</w:t>
+      </w:r>
+      <w:r>
+        <w:rPr>
+          <w:rFonts w:cstheme="minorHAnsi"/>
+          <w:b/>
+          <w:lang w:eastAsia="zh-CN"/>
+        </w:rPr>
+        <w:t xml:space="preserve"> minutes (</w:t>
+      </w:r>
+      <w:r>
+        <w:rPr>
+          <w:rFonts w:cstheme="minorHAnsi"/>
+          <w:b/>
+          <w:lang w:eastAsia="zh-CN"/>
+        </w:rPr>
+        <w:t>14.75</w:t>
+      </w:r>
+      <w:r>
+        <w:rPr>
+          <w:rFonts w:cstheme="minorHAnsi"/>
+          <w:b/>
+          <w:lang w:eastAsia="zh-CN"/>
+        </w:rPr>
+        <w:t xml:space="preserve"> </w:t>
+      </w:r>
+      <w:r>
+        <w:rPr>
+          <w:rFonts w:cstheme="minorHAnsi"/>
+          <w:b/>
+          <w:lang w:eastAsia="zh-CN"/>
+        </w:rPr>
+        <w:t>hrs</w:t>
+      </w:r>
+      <w:r>
+        <w:rPr>
+          <w:rFonts w:cstheme="minorHAnsi"/>
+          <w:b/>
+          <w:lang w:eastAsia="zh-CN"/>
+        </w:rPr>
+        <w:t xml:space="preserve">) </w:t>
+      </w:r>
+      <w:r>
+        <w:rPr>
+          <w:rFonts w:cstheme="minorHAnsi"/>
+          <w:b/>
+          <w:lang w:eastAsia="zh-CN"/>
+        </w:rPr>
+        <w:t xml:space="preserve">per day </w:t>
       </w:r>
       <w:r>
         <w:rPr>
@@ -8391,44 +8555,328 @@
           <w:numId w:val="4"/>
         </w:numPr>
         <w:rPr>
+          <w:lang w:eastAsia="zh-CN"/>
+        </w:rPr>
+      </w:pPr>
+      <w:r>
+        <w:rPr>
+          <w:lang w:eastAsia="zh-CN"/>
+        </w:rPr>
+        <w:t xml:space="preserve">Registering </w:t>
+      </w:r>
+      <w:r>
+        <w:rPr>
+          <w:lang w:eastAsia="zh-CN"/>
+        </w:rPr>
+        <w:t>N</w:t>
+      </w:r>
+      <w:r>
+        <w:rPr>
+          <w:lang w:eastAsia="zh-CN"/>
+        </w:rPr>
+        <w:t xml:space="preserve">ew </w:t>
+      </w:r>
+      <w:r>
+        <w:rPr>
+          <w:lang w:eastAsia="zh-CN"/>
+        </w:rPr>
+        <w:t>U</w:t>
+      </w:r>
+      <w:r>
+        <w:rPr>
+          <w:lang w:eastAsia="zh-CN"/>
+        </w:rPr>
+        <w:t>sers</w:t>
+      </w:r>
+      <w:r>
+        <w:rPr>
+          <w:lang w:eastAsia="zh-CN"/>
+        </w:rPr>
+        <w:t xml:space="preserve"> – 15 minutes</w:t>
+      </w:r>
+      <w:r>
+        <w:rPr>
+          <w:lang w:eastAsia="zh-CN"/>
+        </w:rPr>
+        <w:t xml:space="preserve"> x 30 registrations = </w:t>
+      </w:r>
+      <w:r>
+        <w:rPr>
+          <w:b/>
+          <w:bCs/>
+          <w:lang w:eastAsia="zh-CN"/>
+        </w:rPr>
+        <w:t>450 minutes (7.5 hours)</w:t>
+      </w:r>
+    </w:p>
+    <w:p>
+      <w:pPr>
+        <w:pStyle w:val="ListParagraph"/>
+        <w:numPr>
+          <w:ilvl w:val="0"/>
+          <w:numId w:val="4"/>
+        </w:numPr>
+        <w:rPr>
+          <w:lang w:eastAsia="zh-CN"/>
+        </w:rPr>
+      </w:pPr>
+      <w:r>
+        <w:rPr>
+          <w:lang w:eastAsia="zh-CN"/>
+        </w:rPr>
+        <w:t xml:space="preserve">Updating/Deleting User Details – 15 minutes x </w:t>
+      </w:r>
+      <w:r>
+        <w:rPr>
+          <w:lang w:eastAsia="zh-CN"/>
+        </w:rPr>
+        <w:t xml:space="preserve">10 requests = </w:t>
+      </w:r>
+      <w:r>
+        <w:rPr>
+          <w:b/>
+          <w:bCs/>
+          <w:lang w:eastAsia="zh-CN"/>
+        </w:rPr>
+        <w:t>150 minutes (2.5 hours)</w:t>
+      </w:r>
+    </w:p>
+    <w:p>
+      <w:pPr>
+        <w:pStyle w:val="ListParagraph"/>
+        <w:numPr>
+          <w:ilvl w:val="0"/>
+          <w:numId w:val="4"/>
+        </w:numPr>
+        <w:rPr>
+          <w:lang w:eastAsia="zh-CN"/>
+        </w:rPr>
+      </w:pPr>
+      <w:r>
+        <w:rPr>
+          <w:lang w:eastAsia="zh-CN"/>
+        </w:rPr>
+        <w:t>Aggregat</w:t>
+      </w:r>
+      <w:r>
+        <w:rPr>
+          <w:lang w:eastAsia="zh-CN"/>
+        </w:rPr>
+        <w:t>ing</w:t>
+      </w:r>
+      <w:r>
+        <w:rPr>
+          <w:lang w:eastAsia="zh-CN"/>
+        </w:rPr>
+        <w:t xml:space="preserve"> and Distribut</w:t>
+      </w:r>
+      <w:r>
+        <w:rPr>
+          <w:lang w:eastAsia="zh-CN"/>
+        </w:rPr>
+        <w:t>ing</w:t>
+      </w:r>
+      <w:r>
+        <w:rPr>
+          <w:lang w:eastAsia="zh-CN"/>
+        </w:rPr>
+        <w:t xml:space="preserve"> Content – </w:t>
+      </w:r>
+      <w:r>
+        <w:rPr>
+          <w:b/>
+          <w:bCs/>
+          <w:lang w:eastAsia="zh-CN"/>
+        </w:rPr>
+        <w:t>240 minutes (4</w:t>
+      </w:r>
+      <w:r>
+        <w:rPr>
+          <w:b/>
+          <w:bCs/>
+          <w:lang w:eastAsia="zh-CN"/>
+        </w:rPr>
+        <w:t xml:space="preserve"> hours</w:t>
+      </w:r>
+      <w:r>
+        <w:rPr>
+          <w:b/>
+          <w:bCs/>
+          <w:lang w:eastAsia="zh-CN"/>
+        </w:rPr>
+        <w:t>)</w:t>
+      </w:r>
+    </w:p>
+    <w:p>
+      <w:pPr>
+        <w:pStyle w:val="ListParagraph"/>
+        <w:numPr>
+          <w:ilvl w:val="1"/>
+          <w:numId w:val="4"/>
+        </w:numPr>
+        <w:rPr>
+          <w:lang w:eastAsia="zh-CN"/>
+        </w:rPr>
+      </w:pPr>
+      <w:r>
+        <w:rPr>
+          <w:lang w:eastAsia="zh-CN"/>
+        </w:rPr>
+        <w:t xml:space="preserve">Aggregation </w:t>
+      </w:r>
+      <w:r>
+        <w:rPr>
+          <w:lang w:eastAsia="zh-CN"/>
+        </w:rPr>
+        <w:t>–</w:t>
+      </w:r>
+      <w:r>
+        <w:rPr>
+          <w:lang w:eastAsia="zh-CN"/>
+        </w:rPr>
+        <w:t xml:space="preserve"> </w:t>
+      </w:r>
+      <w:r>
+        <w:rPr>
+          <w:lang w:eastAsia="zh-CN"/>
+        </w:rPr>
+        <w:t>40 minutes x (minimum) 3 categories</w:t>
+      </w:r>
+      <w:r>
+        <w:rPr>
+          <w:lang w:eastAsia="zh-CN"/>
+        </w:rPr>
+        <w:t xml:space="preserve"> = </w:t>
+      </w:r>
+      <w:r>
+        <w:rPr>
+          <w:b/>
+          <w:bCs/>
           <w:i/>
           <w:iCs/>
           <w:lang w:eastAsia="zh-CN"/>
         </w:rPr>
-      </w:pPr>
-      <w:r>
-        <w:rPr>
+        <w:t>120 minutes (</w:t>
+      </w:r>
+      <w:r>
+        <w:rPr>
+          <w:b/>
+          <w:bCs/>
           <w:i/>
           <w:iCs/>
-          <w:color w:val="FF0000"/>
-          <w:lang w:eastAsia="zh-CN"/>
-        </w:rPr>
-        <w:t>List of manual steps with manual execution time (Breakdown of all time saved)</w:t>
-      </w:r>
-    </w:p>
-    <w:p>
-      <w:pPr>
-        <w:tabs>
-          <w:tab w:val="left" w:pos="5235"/>
-        </w:tabs>
-        <w:rPr>
-          <w:rFonts w:ascii="Calibri Light" w:hAnsi="Calibri Light"/>
+          <w:lang w:eastAsia="zh-CN"/>
+        </w:rPr>
+        <w:t>2</w:t>
+      </w:r>
+      <w:r>
+        <w:rPr>
+          <w:b/>
+          <w:bCs/>
           <w:i/>
-          <w:sz w:val="16"/>
-          <w:szCs w:val="16"/>
-          <w:lang w:eastAsia="zh-CN"/>
-        </w:rPr>
-      </w:pPr>
-      <w:r>
-        <w:rPr>
-          <w:rFonts w:ascii="Calibri Light" w:hAnsi="Calibri Light"/>
+          <w:iCs/>
+          <w:lang w:eastAsia="zh-CN"/>
+        </w:rPr>
+        <w:t xml:space="preserve"> hours)</w:t>
+      </w:r>
+    </w:p>
+    <w:p>
+      <w:pPr>
+        <w:pStyle w:val="ListParagraph"/>
+        <w:numPr>
+          <w:ilvl w:val="1"/>
+          <w:numId w:val="4"/>
+        </w:numPr>
+        <w:rPr>
+          <w:lang w:eastAsia="zh-CN"/>
+        </w:rPr>
+      </w:pPr>
+      <w:r>
+        <w:rPr>
+          <w:lang w:eastAsia="zh-CN"/>
+        </w:rPr>
+        <w:t xml:space="preserve">Distribution </w:t>
+      </w:r>
+      <w:r>
+        <w:rPr>
+          <w:lang w:eastAsia="zh-CN"/>
+        </w:rPr>
+        <w:t>–</w:t>
+      </w:r>
+      <w:r>
+        <w:rPr>
+          <w:lang w:eastAsia="zh-CN"/>
+        </w:rPr>
+        <w:t xml:space="preserve"> </w:t>
+      </w:r>
+      <w:r>
+        <w:rPr>
           <w:i/>
-          <w:color w:val="FF0000"/>
-          <w:sz w:val="16"/>
-          <w:szCs w:val="16"/>
-          <w:lang w:eastAsia="zh-CN"/>
-        </w:rPr>
-        <w:t>Acronyms – detail the meanings of any acronyms used above e.g. systems, clients etc.</w:t>
+          <w:iCs/>
+          <w:lang w:eastAsia="zh-CN"/>
+        </w:rPr>
+        <w:t>0.2 minutes (</w:t>
+      </w:r>
+      <w:r>
+        <w:rPr>
+          <w:i/>
+          <w:iCs/>
+          <w:lang w:eastAsia="zh-CN"/>
+        </w:rPr>
+        <w:t>~12 seconds)</w:t>
+      </w:r>
+      <w:r>
+        <w:rPr>
+          <w:lang w:eastAsia="zh-CN"/>
+        </w:rPr>
+        <w:t xml:space="preserve"> x 567 users = </w:t>
+      </w:r>
+      <w:r>
+        <w:rPr>
+          <w:b/>
+          <w:bCs/>
+          <w:i/>
+          <w:iCs/>
+          <w:lang w:eastAsia="zh-CN"/>
+        </w:rPr>
+        <w:t>120 minutes (2 hours)</w:t>
+      </w:r>
+    </w:p>
+    <w:p>
+      <w:pPr>
+        <w:pStyle w:val="ListParagraph"/>
+        <w:numPr>
+          <w:ilvl w:val="0"/>
+          <w:numId w:val="4"/>
+        </w:numPr>
+        <w:rPr>
+          <w:lang w:eastAsia="zh-CN"/>
+        </w:rPr>
+      </w:pPr>
+      <w:r>
+        <w:rPr>
+          <w:lang w:eastAsia="zh-CN"/>
+        </w:rPr>
+        <w:t xml:space="preserve">Producing Reports </w:t>
+      </w:r>
+      <w:r>
+        <w:rPr>
+          <w:lang w:eastAsia="zh-CN"/>
+        </w:rPr>
+        <w:t>–</w:t>
+      </w:r>
+      <w:r>
+        <w:rPr>
+          <w:lang w:eastAsia="zh-CN"/>
+        </w:rPr>
+        <w:t xml:space="preserve"> </w:t>
+      </w:r>
+      <w:r>
+        <w:rPr>
+          <w:b/>
+          <w:bCs/>
+          <w:lang w:eastAsia="zh-CN"/>
+        </w:rPr>
+        <w:t>45 minutes (0.75 hours)</w:t>
       </w:r>
     </w:p>
     <w:p>
@@ -8439,7 +8887,7 @@
           <w:lang w:eastAsia="zh-CN"/>
         </w:rPr>
       </w:pPr>
-      <w:bookmarkStart w:id="16" w:name="_Toc43902129"/>
+      <w:bookmarkStart w:id="16" w:name="_Toc44058972"/>
       <w:r>
         <w:rPr>
           <w:rFonts w:eastAsia="Times New Roman"/>
@@ -8701,7 +9149,7 @@
       <w:pPr>
         <w:pStyle w:val="Heading2"/>
       </w:pPr>
-      <w:bookmarkStart w:id="17" w:name="_Toc43902130"/>
+      <w:bookmarkStart w:id="17" w:name="_Toc44058973"/>
       <w:r>
         <w:t>3</w:t>
       </w:r>
@@ -8720,19 +9168,60 @@
         <w:rPr>
           <w:rFonts w:cstheme="minorHAnsi"/>
         </w:rPr>
-        <w:t xml:space="preserve">The project </w:t>
+        <w:t xml:space="preserve">The </w:t>
       </w:r>
       <w:r>
         <w:rPr>
           <w:rFonts w:cstheme="minorHAnsi"/>
         </w:rPr>
-        <w:t>will</w:t>
+        <w:t xml:space="preserve">project will </w:t>
       </w:r>
       <w:r>
         <w:rPr>
           <w:rFonts w:cstheme="minorHAnsi"/>
         </w:rPr>
-        <w:t xml:space="preserve"> be presented on Friday the 26</w:t>
+        <w:t>(</w:t>
+      </w:r>
+      <w:r>
+        <w:rPr>
+          <w:rFonts w:cstheme="minorHAnsi"/>
+          <w:strike/>
+        </w:rPr>
+        <w:t>be presented on Friday the 26</w:t>
+      </w:r>
+      <w:r>
+        <w:rPr>
+          <w:rFonts w:cstheme="minorHAnsi"/>
+          <w:strike/>
+          <w:vertAlign w:val="superscript"/>
+        </w:rPr>
+        <w:t>th</w:t>
+      </w:r>
+      <w:r>
+        <w:rPr>
+          <w:rFonts w:cstheme="minorHAnsi"/>
+          <w:strike/>
+        </w:rPr>
+        <w:t xml:space="preserve"> of June 2020</w:t>
+      </w:r>
+      <w:r>
+        <w:rPr>
+          <w:rFonts w:cstheme="minorHAnsi"/>
+          <w:strike/>
+        </w:rPr>
+        <w:t>)</w:t>
+      </w:r>
+      <w:r>
+        <w:rPr>
+          <w:rFonts w:cstheme="minorHAnsi"/>
+        </w:rPr>
+        <w:t xml:space="preserve"> </w:t>
+      </w:r>
+      <w:r>
+        <w:rPr>
+          <w:rFonts w:cstheme="minorHAnsi"/>
+        </w:rPr>
+        <w:t>now be presented on Monday the 29</w:t>
       </w:r>
       <w:r>
         <w:rPr>
@@ -8745,13 +9234,13 @@
         <w:rPr>
           <w:rFonts w:cstheme="minorHAnsi"/>
         </w:rPr>
-        <w:t xml:space="preserve"> of June 2020</w:t>
+        <w:t xml:space="preserve"> of June 2020,</w:t>
       </w:r>
       <w:r>
         <w:rPr>
           <w:rFonts w:cstheme="minorHAnsi"/>
         </w:rPr>
-        <w:t xml:space="preserve">, so the </w:t>
+        <w:t xml:space="preserve"> so the </w:t>
       </w:r>
       <w:r>
         <w:rPr>
@@ -8794,7 +9283,7 @@
       <w:pPr>
         <w:pStyle w:val="Heading2"/>
       </w:pPr>
-      <w:bookmarkStart w:id="18" w:name="_Toc43902131"/>
+      <w:bookmarkStart w:id="18" w:name="_Toc44058974"/>
       <w:r>
         <w:t>3</w:t>
       </w:r>
@@ -8852,6 +9341,7 @@
     </w:p>
     <w:p>
       <w:r>
+        <w:lastRenderedPageBreak/>
         <w:t>Consultant Project Liaison</w:t>
       </w:r>
       <w:r>
@@ -8875,17 +9365,13 @@
       <w:r>
         <w:t>Managing Director, Tobor Inc. – David Bradbury</w:t>
       </w:r>
-      <w:r>
-        <w:br w:type="page"/>
-      </w:r>
     </w:p>
     <w:p>
       <w:pPr>
         <w:pStyle w:val="Heading1"/>
       </w:pPr>
-      <w:bookmarkStart w:id="19" w:name="_Toc43902132"/>
-      <w:r>
-        <w:lastRenderedPageBreak/>
+      <w:bookmarkStart w:id="19" w:name="_Toc44058975"/>
+      <w:r>
         <w:t>4</w:t>
       </w:r>
       <w:r>
@@ -8903,7 +9389,7 @@
       <w:pPr>
         <w:pStyle w:val="Heading2"/>
       </w:pPr>
-      <w:bookmarkStart w:id="20" w:name="_Toc43902133"/>
+      <w:bookmarkStart w:id="20" w:name="_Toc44058976"/>
       <w:r>
         <w:t>4</w:t>
       </w:r>
@@ -8952,7 +9438,7 @@
           <w:color w:val="auto"/>
         </w:rPr>
       </w:pPr>
-      <w:bookmarkStart w:id="21" w:name="_Toc43902134"/>
+      <w:bookmarkStart w:id="21" w:name="_Toc44058977"/>
       <w:r>
         <w:t>4.1.</w:t>
       </w:r>
@@ -9124,7 +9610,7 @@
           <w:color w:val="auto"/>
         </w:rPr>
       </w:pPr>
-      <w:bookmarkStart w:id="22" w:name="_Toc43902135"/>
+      <w:bookmarkStart w:id="22" w:name="_Toc44058978"/>
       <w:r>
         <w:rPr>
           <w:color w:val="auto"/>
@@ -9440,7 +9926,7 @@
         </w:rPr>
       </w:pPr>
       <w:bookmarkStart w:id="23" w:name="_Hlk504469298"/>
-      <w:bookmarkStart w:id="24" w:name="_Toc43902136"/>
+      <w:bookmarkStart w:id="24" w:name="_Toc44058979"/>
       <w:r>
         <w:rPr>
           <w:color w:val="auto"/>
@@ -9529,6 +10015,7 @@
         </w:numPr>
       </w:pPr>
       <w:r>
+        <w:lastRenderedPageBreak/>
         <w:t>If user is not registered -&gt; EXCEPTION (User not registered)</w:t>
       </w:r>
       <w:r>
@@ -9571,7 +10058,6 @@
         </w:numPr>
       </w:pPr>
       <w:r>
-        <w:lastRenderedPageBreak/>
         <w:t>Last Name</w:t>
       </w:r>
     </w:p>
@@ -9783,7 +10269,7 @@
           <w:color w:val="auto"/>
         </w:rPr>
       </w:pPr>
-      <w:bookmarkStart w:id="25" w:name="_Toc43902137"/>
+      <w:bookmarkStart w:id="25" w:name="_Toc44058980"/>
       <w:bookmarkEnd w:id="23"/>
       <w:r>
         <w:rPr>
@@ -9892,7 +10378,7 @@
           <w:color w:val="auto"/>
         </w:rPr>
       </w:pPr>
-      <w:bookmarkStart w:id="26" w:name="_Toc43902138"/>
+      <w:bookmarkStart w:id="26" w:name="_Toc44058981"/>
       <w:r>
         <w:rPr>
           <w:color w:val="auto"/>
@@ -10130,7 +10616,7 @@
           <w:color w:val="auto"/>
         </w:rPr>
       </w:pPr>
-      <w:bookmarkStart w:id="27" w:name="_Toc43902139"/>
+      <w:bookmarkStart w:id="27" w:name="_Toc44058982"/>
       <w:r>
         <w:rPr>
           <w:color w:val="auto"/>
@@ -10186,13 +10672,7 @@
         <w:t xml:space="preserve"> or removals)</w:t>
       </w:r>
       <w:r>
-        <w:t xml:space="preserve"> </w:t>
-      </w:r>
-      <w:r>
-        <w:t xml:space="preserve">for </w:t>
-      </w:r>
-      <w:r>
-        <w:t>records/audit</w:t>
+        <w:t xml:space="preserve"> for records/audit</w:t>
       </w:r>
     </w:p>
     <w:p>
@@ -10258,6 +10738,7 @@
         </w:numPr>
       </w:pPr>
       <w:r>
+        <w:lastRenderedPageBreak/>
         <w:t>Date and time of request</w:t>
       </w:r>
     </w:p>
@@ -10315,7 +10796,6 @@
         </w:numPr>
       </w:pPr>
       <w:r>
-        <w:lastRenderedPageBreak/>
         <w:t xml:space="preserve">If change of details -&gt; include old </w:t>
       </w:r>
       <w:r>
@@ -10404,7 +10884,7 @@
       <w:pPr>
         <w:pStyle w:val="Heading2"/>
       </w:pPr>
-      <w:bookmarkStart w:id="28" w:name="_Toc43902140"/>
+      <w:bookmarkStart w:id="28" w:name="_Toc44058983"/>
       <w:r>
         <w:t>4.</w:t>
       </w:r>
@@ -10441,7 +10921,7 @@
           <w:color w:val="auto"/>
         </w:rPr>
       </w:pPr>
-      <w:bookmarkStart w:id="29" w:name="_Toc43902141"/>
+      <w:bookmarkStart w:id="29" w:name="_Toc44058984"/>
       <w:r>
         <w:rPr>
           <w:color w:val="auto"/>
@@ -10940,7 +11420,7 @@
           <w:color w:val="auto"/>
         </w:rPr>
       </w:pPr>
-      <w:bookmarkStart w:id="30" w:name="_Toc43902142"/>
+      <w:bookmarkStart w:id="30" w:name="_Toc44058985"/>
       <w:r>
         <w:rPr>
           <w:color w:val="auto"/>
@@ -11054,6 +11534,7 @@
         </w:numPr>
       </w:pPr>
       <w:r>
+        <w:lastRenderedPageBreak/>
         <w:t xml:space="preserve">Retrieve </w:t>
       </w:r>
       <w:r>
@@ -11097,12 +11578,11 @@
           <w:color w:val="auto"/>
         </w:rPr>
       </w:pPr>
-      <w:bookmarkStart w:id="31" w:name="_Toc43902143"/>
+      <w:bookmarkStart w:id="31" w:name="_Toc44058986"/>
       <w:r>
         <w:rPr>
           <w:color w:val="auto"/>
         </w:rPr>
-        <w:lastRenderedPageBreak/>
         <w:t>4.</w:t>
       </w:r>
       <w:r>
@@ -11266,7 +11746,7 @@
           <w:color w:val="auto"/>
         </w:rPr>
       </w:pPr>
-      <w:bookmarkStart w:id="32" w:name="_Toc43902144"/>
+      <w:bookmarkStart w:id="32" w:name="_Toc44058987"/>
       <w:r>
         <w:rPr>
           <w:color w:val="auto"/>
@@ -11351,7 +11831,7 @@
           <w:color w:val="auto"/>
         </w:rPr>
       </w:pPr>
-      <w:bookmarkStart w:id="33" w:name="_Toc43902145"/>
+      <w:bookmarkStart w:id="33" w:name="_Toc44058988"/>
       <w:r>
         <w:rPr>
           <w:color w:val="auto"/>
@@ -11471,19 +11951,7 @@
         </w:numPr>
       </w:pPr>
       <w:r>
-        <w:t xml:space="preserve">Check for undelivered </w:t>
-      </w:r>
-      <w:r>
-        <w:t>mail</w:t>
-      </w:r>
-      <w:r>
-        <w:t xml:space="preserve">, If undelivered -&gt; EXCEPTION (Undelivered </w:t>
-      </w:r>
-      <w:r>
-        <w:t>content transmission</w:t>
-      </w:r>
-      <w:r>
-        <w:t>)</w:t>
+        <w:t>Check for undelivered mail, If undelivered -&gt; EXCEPTION (Undelivered content transmission)</w:t>
       </w:r>
     </w:p>
     <w:p>
@@ -11505,7 +11973,7 @@
           <w:color w:val="auto"/>
         </w:rPr>
       </w:pPr>
-      <w:bookmarkStart w:id="34" w:name="_Toc43902146"/>
+      <w:bookmarkStart w:id="34" w:name="_Toc44058989"/>
       <w:r>
         <w:rPr>
           <w:color w:val="auto"/>
@@ -11689,7 +12157,7 @@
       <w:pPr>
         <w:pStyle w:val="Heading2"/>
       </w:pPr>
-      <w:bookmarkStart w:id="35" w:name="_Toc43902147"/>
+      <w:bookmarkStart w:id="35" w:name="_Toc44058990"/>
       <w:r>
         <w:t>4.</w:t>
       </w:r>
@@ -11714,7 +12182,7 @@
           <w:color w:val="auto"/>
         </w:rPr>
       </w:pPr>
-      <w:bookmarkStart w:id="36" w:name="_Toc43902148"/>
+      <w:bookmarkStart w:id="36" w:name="_Toc44058991"/>
       <w:r>
         <w:rPr>
           <w:color w:val="auto"/>
@@ -11762,6 +12230,7 @@
         </w:numPr>
       </w:pPr>
       <w:r>
+        <w:lastRenderedPageBreak/>
         <w:t xml:space="preserve">Retrieve all process logs </w:t>
       </w:r>
       <w:r>
@@ -11790,12 +12259,11 @@
           <w:color w:val="auto"/>
         </w:rPr>
       </w:pPr>
-      <w:bookmarkStart w:id="37" w:name="_Toc43902149"/>
+      <w:bookmarkStart w:id="37" w:name="_Toc44058992"/>
       <w:r>
         <w:rPr>
           <w:color w:val="auto"/>
         </w:rPr>
-        <w:lastRenderedPageBreak/>
         <w:t>4.</w:t>
       </w:r>
       <w:r>
@@ -11888,7 +12356,7 @@
           <w:color w:val="auto"/>
         </w:rPr>
       </w:pPr>
-      <w:bookmarkStart w:id="38" w:name="_Toc43902150"/>
+      <w:bookmarkStart w:id="38" w:name="_Toc44058993"/>
       <w:r>
         <w:rPr>
           <w:color w:val="auto"/>
@@ -12015,7 +12483,7 @@
       <w:pPr>
         <w:pStyle w:val="Heading2"/>
       </w:pPr>
-      <w:bookmarkStart w:id="39" w:name="_Toc43902151"/>
+      <w:bookmarkStart w:id="39" w:name="_Toc44058994"/>
       <w:r>
         <w:t>4</w:t>
       </w:r>
@@ -12043,7 +12511,7 @@
       <w:bookmarkStart w:id="40" w:name="_Toc449536189"/>
       <w:bookmarkStart w:id="41" w:name="_Toc465762668"/>
       <w:bookmarkStart w:id="42" w:name="_Toc479683554"/>
-      <w:bookmarkStart w:id="43" w:name="_Toc43902152"/>
+      <w:bookmarkStart w:id="43" w:name="_Toc44058995"/>
       <w:r>
         <w:t>4</w:t>
       </w:r>
@@ -12209,7 +12677,7 @@
       <w:pPr>
         <w:pStyle w:val="Heading3"/>
       </w:pPr>
-      <w:bookmarkStart w:id="44" w:name="_Toc43902153"/>
+      <w:bookmarkStart w:id="44" w:name="_Toc44058996"/>
       <w:r>
         <w:t>4</w:t>
       </w:r>
@@ -12515,7 +12983,7 @@
       <w:pPr>
         <w:pStyle w:val="Heading3"/>
       </w:pPr>
-      <w:bookmarkStart w:id="45" w:name="_Toc43902154"/>
+      <w:bookmarkStart w:id="45" w:name="_Toc44058997"/>
       <w:r>
         <w:lastRenderedPageBreak/>
         <w:t>4</w:t>
@@ -12636,24 +13104,6 @@
       </w:r>
     </w:p>
     <w:p>
-      <w:r>
-        <w:t>EXAMPLE REPORT</w:t>
-      </w:r>
-    </w:p>
-    <w:p>
-      <w:pPr>
-        <w:rPr>
-          <w:color w:val="FF0000"/>
-        </w:rPr>
-      </w:pPr>
-      <w:r>
-        <w:rPr>
-          <w:color w:val="FF0000"/>
-        </w:rPr>
-        <w:t>TBC</w:t>
-      </w:r>
-    </w:p>
-    <w:p>
       <w:pPr>
         <w:rPr>
           <w:b/>
@@ -12688,34 +13138,9 @@
     </w:p>
     <w:p>
       <w:pPr>
-        <w:rPr>
-          <w:b/>
-        </w:rPr>
-      </w:pPr>
-      <w:r>
-        <w:t>EXAMPLE REPORT</w:t>
-      </w:r>
-    </w:p>
-    <w:p>
-      <w:pPr>
-        <w:rPr>
-          <w:color w:val="FF0000"/>
-        </w:rPr>
-      </w:pPr>
-      <w:r>
-        <w:rPr>
-          <w:noProof/>
-          <w:color w:val="FF0000"/>
-          <w:lang w:eastAsia="en-GB"/>
-        </w:rPr>
-        <w:t>TBC</w:t>
-      </w:r>
-    </w:p>
-    <w:p>
-      <w:pPr>
         <w:pStyle w:val="Heading3"/>
       </w:pPr>
-      <w:bookmarkStart w:id="46" w:name="_Toc43902155"/>
+      <w:bookmarkStart w:id="46" w:name="_Toc44058998"/>
       <w:r>
         <w:t>4</w:t>
       </w:r>
@@ -13202,54 +13627,6 @@
           <w:lang w:eastAsia="zh-CN"/>
         </w:rPr>
       </w:pPr>
-      <w:r>
-        <w:rPr>
-          <w:rFonts w:ascii="Calibri Light" w:hAnsi="Calibri Light"/>
-          <w:b/>
-          <w:bCs/>
-          <w:color w:val="FF0000"/>
-          <w:sz w:val="32"/>
-          <w:szCs w:val="32"/>
-          <w:lang w:eastAsia="zh-CN"/>
-        </w:rPr>
-        <w:t>UPDATE THE TABLE OF CONTENTS AND ENSURE ALL RED</w:t>
-      </w:r>
-      <w:r>
-        <w:rPr>
-          <w:rFonts w:ascii="Calibri Light" w:hAnsi="Calibri Light"/>
-          <w:b/>
-          <w:bCs/>
-          <w:color w:val="FF0000"/>
-          <w:sz w:val="32"/>
-          <w:szCs w:val="32"/>
-          <w:lang w:eastAsia="zh-CN"/>
-        </w:rPr>
-        <w:t xml:space="preserve"> TEXT HAS BEEN UPDATED</w:t>
-      </w:r>
-      <w:r>
-        <w:rPr>
-          <w:rFonts w:ascii="Calibri Light" w:hAnsi="Calibri Light"/>
-          <w:b/>
-          <w:bCs/>
-          <w:color w:val="FF0000"/>
-          <w:sz w:val="32"/>
-          <w:szCs w:val="32"/>
-          <w:lang w:eastAsia="zh-CN"/>
-        </w:rPr>
-        <w:t>/REMOVED</w:t>
-      </w:r>
-      <w:r>
-        <w:rPr>
-          <w:rFonts w:ascii="Calibri Light" w:hAnsi="Calibri Light"/>
-          <w:b/>
-          <w:bCs/>
-          <w:color w:val="FF0000"/>
-          <w:sz w:val="32"/>
-          <w:szCs w:val="32"/>
-          <w:lang w:eastAsia="zh-CN"/>
-        </w:rPr>
-        <w:t xml:space="preserve"> PRIOR TO DISTRIBUTION</w:t>
-      </w:r>
     </w:p>
     <w:sectPr>
       <w:headerReference w:type="default" r:id="rId16"/>
@@ -18549,7 +18926,7 @@
         <w:rFonts w:ascii="Symbol" w:hAnsi="Symbol" w:hint="default"/>
       </w:rPr>
     </w:lvl>
-    <w:lvl w:ilvl="1" w:tplc="08090003" w:tentative="1">
+    <w:lvl w:ilvl="1" w:tplc="08090003">
       <w:start w:val="1"/>
       <w:numFmt w:val="bullet"/>
       <w:lvlText w:val="o"/>
@@ -21815,6 +22192,25 @@
 </file>
 
 <file path=customXml/item1.xml><?xml version="1.0" encoding="utf-8"?>
+<p:properties xmlns:p="http://schemas.microsoft.com/office/2006/metadata/properties" xmlns:xsi="http://www.w3.org/2001/XMLSchema-instance" xmlns:pc="http://schemas.microsoft.com/office/infopath/2007/PartnerControls">
+  <documentManagement/>
+</p:properties>
+</file>
+
+<file path=customXml/item2.xml><?xml version="1.0" encoding="utf-8"?>
+<b:Sources xmlns:b="http://schemas.openxmlformats.org/officeDocument/2006/bibliography" xmlns="http://schemas.openxmlformats.org/officeDocument/2006/bibliography" SelectedStyle="\APASixthEditionOfficeOnline.xsl" StyleName="APA" Version="6"/>
+</file>
+
+<file path=customXml/item3.xml><?xml version="1.0" encoding="utf-8"?>
+<?mso-contentType ?>
+<FormTemplates xmlns="http://schemas.microsoft.com/sharepoint/v3/contenttype/forms">
+  <Display>DocumentLibraryForm</Display>
+  <Edit>DocumentLibraryForm</Edit>
+  <New>DocumentLibraryForm</New>
+</FormTemplates>
+</file>
+
+<file path=customXml/item4.xml><?xml version="1.0" encoding="utf-8"?>
 <ct:contentTypeSchema xmlns:ct="http://schemas.microsoft.com/office/2006/metadata/contentType" xmlns:ma="http://schemas.microsoft.com/office/2006/metadata/properties/metaAttributes" ct:_="" ma:_="" ma:contentTypeName="Document" ma:contentTypeID="0x010100B5E532E6BCAF0F43A79858F3C2345362" ma:contentTypeVersion="8" ma:contentTypeDescription="Create a new document." ma:contentTypeScope="" ma:versionID="1c6bb0d462210dfd2fef48b4e0794183">
   <xsd:schema xmlns:xsd="http://www.w3.org/2001/XMLSchema" xmlns:xs="http://www.w3.org/2001/XMLSchema" xmlns:p="http://schemas.microsoft.com/office/2006/metadata/properties" xmlns:ns2="4d134397-4f4b-4670-9c69-d890401c1bb9" targetNamespace="http://schemas.microsoft.com/office/2006/metadata/properties" ma:root="true" ma:fieldsID="9d2731f2ddedd4f0563af575a47f7f83" ns2:_="">
     <xsd:import namespace="4d134397-4f4b-4670-9c69-d890401c1bb9"/>
@@ -21986,26 +22382,32 @@
 </ct:contentTypeSchema>
 </file>
 
-<file path=customXml/item2.xml><?xml version="1.0" encoding="utf-8"?>
-<p:properties xmlns:p="http://schemas.microsoft.com/office/2006/metadata/properties" xmlns:xsi="http://www.w3.org/2001/XMLSchema-instance" xmlns:pc="http://schemas.microsoft.com/office/infopath/2007/PartnerControls">
-  <documentManagement/>
-</p:properties>
+<file path=customXml/itemProps1.xml><?xml version="1.0" encoding="utf-8"?>
+<ds:datastoreItem xmlns:ds="http://schemas.openxmlformats.org/officeDocument/2006/customXml" ds:itemID="{BF4102B0-D858-4C93-B926-A3F42FD99017}">
+  <ds:schemaRefs>
+    <ds:schemaRef ds:uri="http://schemas.microsoft.com/office/2006/metadata/properties"/>
+    <ds:schemaRef ds:uri="http://schemas.microsoft.com/office/infopath/2007/PartnerControls"/>
+  </ds:schemaRefs>
+</ds:datastoreItem>
 </file>
 
-<file path=customXml/item3.xml><?xml version="1.0" encoding="utf-8"?>
-<b:Sources xmlns:b="http://schemas.openxmlformats.org/officeDocument/2006/bibliography" xmlns="http://schemas.openxmlformats.org/officeDocument/2006/bibliography" SelectedStyle="\APASixthEditionOfficeOnline.xsl" StyleName="APA" Version="6"/>
+<file path=customXml/itemProps2.xml><?xml version="1.0" encoding="utf-8"?>
+<ds:datastoreItem xmlns:ds="http://schemas.openxmlformats.org/officeDocument/2006/customXml" ds:itemID="{4B879956-0C48-491A-AF09-778082A75A8A}">
+  <ds:schemaRefs>
+    <ds:schemaRef ds:uri="http://schemas.openxmlformats.org/officeDocument/2006/bibliography"/>
+  </ds:schemaRefs>
+</ds:datastoreItem>
 </file>
 
-<file path=customXml/item4.xml><?xml version="1.0" encoding="utf-8"?>
-<?mso-contentType ?>
-<FormTemplates xmlns="http://schemas.microsoft.com/sharepoint/v3/contenttype/forms">
-  <Display>DocumentLibraryForm</Display>
-  <Edit>DocumentLibraryForm</Edit>
-  <New>DocumentLibraryForm</New>
-</FormTemplates>
+<file path=customXml/itemProps3.xml><?xml version="1.0" encoding="utf-8"?>
+<ds:datastoreItem xmlns:ds="http://schemas.openxmlformats.org/officeDocument/2006/customXml" ds:itemID="{BF236E3C-E0D3-4628-BB50-C80F31C7CBCB}">
+  <ds:schemaRefs>
+    <ds:schemaRef ds:uri="http://schemas.microsoft.com/sharepoint/v3/contenttype/forms"/>
+  </ds:schemaRefs>
+</ds:datastoreItem>
 </file>
 
-<file path=customXml/itemProps1.xml><?xml version="1.0" encoding="utf-8"?>
+<file path=customXml/itemProps4.xml><?xml version="1.0" encoding="utf-8"?>
 <ds:datastoreItem xmlns:ds="http://schemas.openxmlformats.org/officeDocument/2006/customXml" ds:itemID="{27616E18-CC36-41ED-A0BE-501AA48EE4BB}">
   <ds:schemaRefs>
     <ds:schemaRef ds:uri="http://schemas.microsoft.com/office/2006/metadata/contentType"/>
@@ -22021,29 +22423,4 @@
     <ds:schemaRef ds:uri="http://schemas.microsoft.com/internal/obd"/>
   </ds:schemaRefs>
 </ds:datastoreItem>
-</file>
-
-<file path=customXml/itemProps2.xml><?xml version="1.0" encoding="utf-8"?>
-<ds:datastoreItem xmlns:ds="http://schemas.openxmlformats.org/officeDocument/2006/customXml" ds:itemID="{BF4102B0-D858-4C93-B926-A3F42FD99017}">
-  <ds:schemaRefs>
-    <ds:schemaRef ds:uri="http://schemas.microsoft.com/office/2006/metadata/properties"/>
-    <ds:schemaRef ds:uri="http://schemas.microsoft.com/office/infopath/2007/PartnerControls"/>
-  </ds:schemaRefs>
-</ds:datastoreItem>
-</file>
-
-<file path=customXml/itemProps3.xml><?xml version="1.0" encoding="utf-8"?>
-<ds:datastoreItem xmlns:ds="http://schemas.openxmlformats.org/officeDocument/2006/customXml" ds:itemID="{4B879956-0C48-491A-AF09-778082A75A8A}">
-  <ds:schemaRefs>
-    <ds:schemaRef ds:uri="http://schemas.openxmlformats.org/officeDocument/2006/bibliography"/>
-  </ds:schemaRefs>
-</ds:datastoreItem>
-</file>
-
-<file path=customXml/itemProps4.xml><?xml version="1.0" encoding="utf-8"?>
-<ds:datastoreItem xmlns:ds="http://schemas.openxmlformats.org/officeDocument/2006/customXml" ds:itemID="{BF236E3C-E0D3-4628-BB50-C80F31C7CBCB}">
-  <ds:schemaRefs>
-    <ds:schemaRef ds:uri="http://schemas.microsoft.com/sharepoint/v3/contenttype/forms"/>
-  </ds:schemaRefs>
-</ds:datastoreItem>
 </file>
</xml_diff>